<commit_message>
Updated the due dates!
</commit_message>
<xml_diff>
--- a/MS1/FinalProject_MS1.docx
+++ b/MS1/FinalProject_MS1.docx
@@ -203,14 +203,12 @@
       <w:pPr>
         <w:ind w:left="1440" w:hanging="1440"/>
       </w:pPr>
-      <w:proofErr w:type="spellStart"/>
       <w:r>
         <w:rPr>
           <w:b/>
         </w:rPr>
         <w:t>ErrorState</w:t>
       </w:r>
-      <w:proofErr w:type="spellEnd"/>
       <w:r>
         <w:rPr>
           <w:b/>
@@ -286,16 +284,12 @@
       <w:pPr>
         <w:ind w:left="1440" w:hanging="1440"/>
       </w:pPr>
-      <w:proofErr w:type="spellStart"/>
-      <w:proofErr w:type="gramStart"/>
       <w:r>
         <w:rPr>
           <w:b/>
         </w:rPr>
         <w:t>iProduct</w:t>
       </w:r>
-      <w:proofErr w:type="spellEnd"/>
-      <w:proofErr w:type="gramEnd"/>
       <w:r>
         <w:rPr>
           <w:b/>
@@ -309,15 +303,7 @@
         <w:br/>
       </w:r>
       <w:r>
-        <w:t>An interface to the Product hierarchy. This interface exposes the features of the hierarchy available to the client application. Any “</w:t>
-      </w:r>
-      <w:proofErr w:type="spellStart"/>
-      <w:r>
-        <w:t>iProduct</w:t>
-      </w:r>
-      <w:proofErr w:type="spellEnd"/>
-      <w:r>
-        <w:t>” class can</w:t>
+        <w:t>An interface to the Product hierarchy. This interface exposes the features of the hierarchy available to the client application. Any “iProduct” class can</w:t>
       </w:r>
     </w:p>
     <w:p>
@@ -488,15 +474,7 @@
         </w:numPr>
       </w:pPr>
       <w:r>
-        <w:t xml:space="preserve">save its set of </w:t>
-      </w:r>
-      <w:proofErr w:type="spellStart"/>
-      <w:r>
-        <w:t>iProducts</w:t>
-      </w:r>
-      <w:proofErr w:type="spellEnd"/>
-      <w:r>
-        <w:t xml:space="preserve"> to a file and retrieve that set later</w:t>
+        <w:t>save its set of iProducts to a file and retrieve that set later</w:t>
       </w:r>
     </w:p>
     <w:p>
@@ -567,15 +545,7 @@
     <w:p/>
     <w:p>
       <w:r>
-        <w:t xml:space="preserve">The client application manages the </w:t>
-      </w:r>
-      <w:proofErr w:type="spellStart"/>
-      <w:r>
-        <w:t>iProducts</w:t>
-      </w:r>
-      <w:proofErr w:type="spellEnd"/>
-      <w:r>
-        <w:t xml:space="preserve"> and provides the user with options to </w:t>
+        <w:t xml:space="preserve">The client application manages the iProducts and provides the user with options to </w:t>
       </w:r>
     </w:p>
     <w:p>
@@ -896,7 +866,7 @@
         <w:spacing w:line="254" w:lineRule="auto"/>
       </w:pPr>
       <w:r>
-        <w:t>Due Dates</w:t>
+        <w:t>Due Dates (updated)</w:t>
       </w:r>
     </w:p>
     <w:p>
@@ -943,15 +913,7 @@
         <w:ind w:left="1080"/>
       </w:pPr>
       <w:r>
-        <w:t xml:space="preserve">The </w:t>
-      </w:r>
-      <w:proofErr w:type="spellStart"/>
-      <w:r>
-        <w:t>ErrorState</w:t>
-      </w:r>
-      <w:proofErr w:type="spellEnd"/>
-      <w:r>
-        <w:t xml:space="preserve"> class</w:t>
+        <w:t>The ErrorState class</w:t>
       </w:r>
       <w:r>
         <w:tab/>
@@ -964,7 +926,7 @@
         <w:rPr>
           <w:vertAlign w:val="superscript"/>
         </w:rPr>
-        <w:t>th</w:t>
+        <w:t>rd</w:t>
       </w:r>
       <w:r>
         <w:t>, 7 days</w:t>
@@ -988,7 +950,7 @@
       </w:r>
       <w:r>
         <w:tab/>
-        <w:t>Due: Apr 11</w:t>
+        <w:t>Due: Apr 4</w:t>
       </w:r>
       <w:r>
         <w:rPr>
@@ -1011,22 +973,14 @@
         <w:ind w:left="1080"/>
       </w:pPr>
       <w:r>
-        <w:t xml:space="preserve">The </w:t>
-      </w:r>
-      <w:proofErr w:type="spellStart"/>
-      <w:r>
-        <w:t>iProduct</w:t>
-      </w:r>
-      <w:proofErr w:type="spellEnd"/>
-      <w:r>
-        <w:t xml:space="preserve"> interface   </w:t>
+        <w:t xml:space="preserve">The iProduct interface   </w:t>
       </w:r>
       <w:r>
         <w:tab/>
       </w:r>
       <w:r>
         <w:tab/>
-        <w:t>Due: Apr 12</w:t>
+        <w:t>Due: Apr 5</w:t>
       </w:r>
       <w:r>
         <w:rPr>
@@ -1056,7 +1010,7 @@
       </w:r>
       <w:r>
         <w:tab/>
-        <w:t>Due: Apr 14</w:t>
+        <w:t>Due: Apr 10</w:t>
       </w:r>
       <w:r>
         <w:rPr>
@@ -1065,7 +1019,10 @@
         <w:t>th</w:t>
       </w:r>
       <w:r>
-        <w:t xml:space="preserve">, 2 days </w:t>
+        <w:t>, 5</w:t>
+      </w:r>
+      <w:r>
+        <w:t xml:space="preserve"> days </w:t>
       </w:r>
     </w:p>
     <w:p>
@@ -1252,15 +1209,7 @@
     </w:p>
     <w:p>
       <w:r>
-        <w:t>Each class has its own header (.h) file and its own implementation (.</w:t>
-      </w:r>
-      <w:proofErr w:type="spellStart"/>
-      <w:r>
-        <w:t>cpp</w:t>
-      </w:r>
-      <w:proofErr w:type="spellEnd"/>
-      <w:r>
-        <w:t>) file.  The name of each file is the name of its class.</w:t>
+        <w:t>Each class has its own header (.h) file and its own implementation (.cpp) file.  The name of each file is the name of its class.</w:t>
       </w:r>
     </w:p>
     <w:p>
@@ -1281,7 +1230,6 @@
       <w:r>
         <w:t xml:space="preserve"> is defined in two files: </w:t>
       </w:r>
-      <w:proofErr w:type="spellStart"/>
       <w:r>
         <w:rPr>
           <w:b/>
@@ -1289,7 +1237,6 @@
         </w:rPr>
         <w:t>Date.h</w:t>
       </w:r>
-      <w:proofErr w:type="spellEnd"/>
       <w:r>
         <w:t xml:space="preserve"> and </w:t>
       </w:r>
@@ -1523,32 +1470,38 @@
       <w:r>
         <w:t xml:space="preserve"> </w:t>
       </w:r>
-      <w:proofErr w:type="spellStart"/>
       <w:r>
         <w:rPr>
           <w:rFonts w:ascii="Consolas" w:hAnsi="Consolas"/>
           <w:b/>
           <w:sz w:val="22"/>
         </w:rPr>
-        <w:t>std</w:t>
-      </w:r>
-      <w:proofErr w:type="spellEnd"/>
+        <w:t>std::</w:t>
+      </w:r>
       <w:r>
         <w:rPr>
           <w:rFonts w:ascii="Consolas" w:hAnsi="Consolas"/>
           <w:b/>
           <w:sz w:val="22"/>
         </w:rPr>
-        <w:t>::</w:t>
-      </w:r>
-      <w:proofErr w:type="spellStart"/>
+        <w:t>i</w:t>
+      </w:r>
       <w:r>
         <w:rPr>
           <w:rFonts w:ascii="Consolas" w:hAnsi="Consolas"/>
           <w:b/>
           <w:sz w:val="22"/>
         </w:rPr>
-        <w:t>i</w:t>
+        <w:t>stream</w:t>
+      </w:r>
+      <w:r>
+        <w:t xml:space="preserve"> and printable by</w:t>
+      </w:r>
+      <w:r>
+        <w:t xml:space="preserve"> an</w:t>
+      </w:r>
+      <w:r>
+        <w:t xml:space="preserve"> </w:t>
       </w:r>
       <w:r>
         <w:rPr>
@@ -1556,62 +1509,32 @@
           <w:b/>
           <w:sz w:val="22"/>
         </w:rPr>
-        <w:t>stream</w:t>
-      </w:r>
-      <w:proofErr w:type="spellEnd"/>
-      <w:r>
-        <w:t xml:space="preserve"> and printable by</w:t>
-      </w:r>
-      <w:r>
-        <w:t xml:space="preserve"> an</w:t>
-      </w:r>
-      <w:r>
-        <w:t xml:space="preserve"> </w:t>
-      </w:r>
-      <w:proofErr w:type="spellStart"/>
+        <w:t>std::</w:t>
+      </w:r>
       <w:r>
         <w:rPr>
           <w:rFonts w:ascii="Consolas" w:hAnsi="Consolas"/>
           <w:b/>
           <w:sz w:val="22"/>
         </w:rPr>
-        <w:t>std</w:t>
-      </w:r>
-      <w:proofErr w:type="spellEnd"/>
+        <w:t>ost</w:t>
+      </w:r>
       <w:r>
         <w:rPr>
           <w:rFonts w:ascii="Consolas" w:hAnsi="Consolas"/>
           <w:b/>
           <w:sz w:val="22"/>
         </w:rPr>
-        <w:t>::</w:t>
-      </w:r>
-      <w:proofErr w:type="spellStart"/>
+        <w:t>r</w:t>
+      </w:r>
       <w:r>
         <w:rPr>
           <w:rFonts w:ascii="Consolas" w:hAnsi="Consolas"/>
           <w:b/>
           <w:sz w:val="22"/>
         </w:rPr>
-        <w:t>ost</w:t>
-      </w:r>
-      <w:r>
-        <w:rPr>
-          <w:rFonts w:ascii="Consolas" w:hAnsi="Consolas"/>
-          <w:b/>
-          <w:sz w:val="22"/>
-        </w:rPr>
-        <w:t>r</w:t>
-      </w:r>
-      <w:r>
-        <w:rPr>
-          <w:rFonts w:ascii="Consolas" w:hAnsi="Consolas"/>
-          <w:b/>
-          <w:sz w:val="22"/>
-        </w:rPr>
         <w:t>eam</w:t>
       </w:r>
-      <w:proofErr w:type="spellEnd"/>
       <w:r>
         <w:t xml:space="preserve"> using the following form</w:t>
       </w:r>
@@ -1732,73 +1655,25 @@
           <w:highlight w:val="white"/>
         </w:rPr>
       </w:pPr>
-      <w:proofErr w:type="spellStart"/>
-      <w:proofErr w:type="gramStart"/>
-      <w:r>
-        <w:rPr>
-          <w:rFonts w:ascii="Consolas" w:hAnsi="Consolas" w:cs="Consolas"/>
-          <w:b/>
-          <w:color w:val="000000"/>
-          <w:sz w:val="22"/>
-          <w:highlight w:val="white"/>
-        </w:rPr>
-        <w:t>const</w:t>
-      </w:r>
-      <w:proofErr w:type="spellEnd"/>
-      <w:proofErr w:type="gramEnd"/>
-      <w:r>
-        <w:rPr>
-          <w:rFonts w:ascii="Consolas" w:hAnsi="Consolas" w:cs="Consolas"/>
-          <w:b/>
-          <w:color w:val="000000"/>
-          <w:sz w:val="22"/>
-          <w:highlight w:val="white"/>
-        </w:rPr>
-        <w:t xml:space="preserve"> </w:t>
-      </w:r>
-      <w:proofErr w:type="spellStart"/>
-      <w:r>
-        <w:rPr>
-          <w:rFonts w:ascii="Consolas" w:hAnsi="Consolas" w:cs="Consolas"/>
-          <w:b/>
-          <w:color w:val="000000"/>
-          <w:sz w:val="22"/>
-          <w:highlight w:val="white"/>
-        </w:rPr>
-        <w:t>int</w:t>
-      </w:r>
-      <w:proofErr w:type="spellEnd"/>
-      <w:r>
-        <w:rPr>
-          <w:rFonts w:ascii="Consolas" w:hAnsi="Consolas" w:cs="Consolas"/>
-          <w:b/>
-          <w:color w:val="000000"/>
-          <w:sz w:val="22"/>
-          <w:highlight w:val="white"/>
-        </w:rPr>
-        <w:t xml:space="preserve"> </w:t>
-      </w:r>
-      <w:proofErr w:type="spellStart"/>
-      <w:r>
-        <w:rPr>
-          <w:rFonts w:ascii="Consolas" w:hAnsi="Consolas" w:cs="Consolas"/>
-          <w:b/>
-          <w:color w:val="000000"/>
-          <w:sz w:val="22"/>
-          <w:highlight w:val="white"/>
-        </w:rPr>
-        <w:t>min_year</w:t>
-      </w:r>
-      <w:proofErr w:type="spellEnd"/>
-      <w:r>
-        <w:rPr>
-          <w:rFonts w:ascii="Consolas" w:hAnsi="Consolas" w:cs="Consolas"/>
-          <w:b/>
-          <w:color w:val="000000"/>
-          <w:sz w:val="22"/>
-          <w:highlight w:val="white"/>
-        </w:rPr>
-        <w:t xml:space="preserve"> = 2000</w:t>
+      <w:r>
+        <w:rPr>
+          <w:rFonts w:ascii="Consolas" w:hAnsi="Consolas" w:cs="Consolas"/>
+          <w:b/>
+          <w:color w:val="000000"/>
+          <w:sz w:val="22"/>
+          <w:highlight w:val="white"/>
+        </w:rPr>
+        <w:t xml:space="preserve">const </w:t>
+      </w:r>
+      <w:r>
+        <w:rPr>
+          <w:rFonts w:ascii="Consolas" w:hAnsi="Consolas" w:cs="Consolas"/>
+          <w:b/>
+          <w:color w:val="000000"/>
+          <w:sz w:val="22"/>
+          <w:highlight w:val="white"/>
+        </w:rPr>
+        <w:t>int min_year = 2000</w:t>
       </w:r>
     </w:p>
     <w:p>
@@ -1815,73 +1690,25 @@
           <w:highlight w:val="white"/>
         </w:rPr>
       </w:pPr>
-      <w:proofErr w:type="spellStart"/>
-      <w:proofErr w:type="gramStart"/>
-      <w:r>
-        <w:rPr>
-          <w:rFonts w:ascii="Consolas" w:hAnsi="Consolas" w:cs="Consolas"/>
-          <w:b/>
-          <w:color w:val="000000"/>
-          <w:sz w:val="22"/>
-          <w:highlight w:val="white"/>
-        </w:rPr>
-        <w:t>const</w:t>
-      </w:r>
-      <w:proofErr w:type="spellEnd"/>
-      <w:proofErr w:type="gramEnd"/>
-      <w:r>
-        <w:rPr>
-          <w:rFonts w:ascii="Consolas" w:hAnsi="Consolas" w:cs="Consolas"/>
-          <w:b/>
-          <w:color w:val="000000"/>
-          <w:sz w:val="22"/>
-          <w:highlight w:val="white"/>
-        </w:rPr>
-        <w:t xml:space="preserve"> </w:t>
-      </w:r>
-      <w:proofErr w:type="spellStart"/>
-      <w:r>
-        <w:rPr>
-          <w:rFonts w:ascii="Consolas" w:hAnsi="Consolas" w:cs="Consolas"/>
-          <w:b/>
-          <w:color w:val="000000"/>
-          <w:sz w:val="22"/>
-          <w:highlight w:val="white"/>
-        </w:rPr>
-        <w:t>int</w:t>
-      </w:r>
-      <w:proofErr w:type="spellEnd"/>
-      <w:r>
-        <w:rPr>
-          <w:rFonts w:ascii="Consolas" w:hAnsi="Consolas" w:cs="Consolas"/>
-          <w:b/>
-          <w:color w:val="000000"/>
-          <w:sz w:val="22"/>
-          <w:highlight w:val="white"/>
-        </w:rPr>
-        <w:t xml:space="preserve"> </w:t>
-      </w:r>
-      <w:proofErr w:type="spellStart"/>
-      <w:r>
-        <w:rPr>
-          <w:rFonts w:ascii="Consolas" w:hAnsi="Consolas" w:cs="Consolas"/>
-          <w:b/>
-          <w:color w:val="000000"/>
-          <w:sz w:val="22"/>
-          <w:highlight w:val="white"/>
-        </w:rPr>
-        <w:t>max_year</w:t>
-      </w:r>
-      <w:proofErr w:type="spellEnd"/>
-      <w:r>
-        <w:rPr>
-          <w:rFonts w:ascii="Consolas" w:hAnsi="Consolas" w:cs="Consolas"/>
-          <w:b/>
-          <w:color w:val="000000"/>
-          <w:sz w:val="22"/>
-          <w:highlight w:val="white"/>
-        </w:rPr>
-        <w:t xml:space="preserve"> = 2030</w:t>
+      <w:r>
+        <w:rPr>
+          <w:rFonts w:ascii="Consolas" w:hAnsi="Consolas" w:cs="Consolas"/>
+          <w:b/>
+          <w:color w:val="000000"/>
+          <w:sz w:val="22"/>
+          <w:highlight w:val="white"/>
+        </w:rPr>
+        <w:t xml:space="preserve">const </w:t>
+      </w:r>
+      <w:r>
+        <w:rPr>
+          <w:rFonts w:ascii="Consolas" w:hAnsi="Consolas" w:cs="Consolas"/>
+          <w:b/>
+          <w:color w:val="000000"/>
+          <w:sz w:val="22"/>
+          <w:highlight w:val="white"/>
+        </w:rPr>
+        <w:t>int max_year = 2030</w:t>
       </w:r>
     </w:p>
     <w:p>
@@ -1968,7 +1795,6 @@
         </w:rPr>
         <w:t xml:space="preserve"> a four digit integer between </w:t>
       </w:r>
-      <w:proofErr w:type="spellStart"/>
       <w:r>
         <w:rPr>
           <w:rFonts w:ascii="Consolas" w:hAnsi="Consolas" w:cs="Consolas"/>
@@ -1979,7 +1805,6 @@
         </w:rPr>
         <w:t>min_year</w:t>
       </w:r>
-      <w:proofErr w:type="spellEnd"/>
       <w:r>
         <w:rPr>
           <w:rFonts w:cs="Consolas"/>
@@ -1989,7 +1814,6 @@
         </w:rPr>
         <w:t xml:space="preserve"> and </w:t>
       </w:r>
-      <w:proofErr w:type="spellStart"/>
       <w:r>
         <w:rPr>
           <w:rFonts w:ascii="Consolas" w:hAnsi="Consolas" w:cs="Consolas"/>
@@ -2000,7 +1824,6 @@
         </w:rPr>
         <w:t>max_year</w:t>
       </w:r>
-      <w:proofErr w:type="spellEnd"/>
     </w:p>
     <w:p>
       <w:pPr>
@@ -2194,31 +2017,16 @@
         </w:rPr>
         <w:t xml:space="preserve"> </w:t>
       </w:r>
-      <w:proofErr w:type="spellStart"/>
-      <w:proofErr w:type="gramStart"/>
-      <w:r>
-        <w:rPr>
-          <w:rFonts w:ascii="Consolas" w:hAnsi="Consolas" w:cs="Consolas"/>
-          <w:b/>
-          <w:color w:val="000000"/>
-          <w:sz w:val="22"/>
-          <w:highlight w:val="white"/>
-        </w:rPr>
-        <w:t>mday</w:t>
-      </w:r>
-      <w:proofErr w:type="spellEnd"/>
-      <w:r>
-        <w:rPr>
-          <w:rFonts w:ascii="Consolas" w:hAnsi="Consolas" w:cs="Consolas"/>
-          <w:b/>
-          <w:color w:val="000000"/>
-          <w:sz w:val="22"/>
-          <w:highlight w:val="white"/>
-        </w:rPr>
-        <w:t>(</w:t>
-      </w:r>
-      <w:proofErr w:type="spellStart"/>
-      <w:proofErr w:type="gramEnd"/>
+      <w:r>
+        <w:rPr>
+          <w:rFonts w:ascii="Consolas" w:hAnsi="Consolas" w:cs="Consolas"/>
+          <w:b/>
+          <w:color w:val="000000"/>
+          <w:sz w:val="22"/>
+          <w:highlight w:val="white"/>
+        </w:rPr>
+        <w:t>mday(</w:t>
+      </w:r>
       <w:r>
         <w:rPr>
           <w:rFonts w:ascii="Consolas" w:hAnsi="Consolas" w:cs="Consolas"/>
@@ -2229,7 +2037,6 @@
         </w:rPr>
         <w:t>int,int</w:t>
       </w:r>
-      <w:proofErr w:type="spellEnd"/>
       <w:r>
         <w:rPr>
           <w:rFonts w:ascii="Consolas" w:hAnsi="Consolas" w:cs="Consolas"/>
@@ -2863,29 +2670,7 @@
           <w:sz w:val="22"/>
           <w:highlight w:val="white"/>
         </w:rPr>
-        <w:t xml:space="preserve">   </w:t>
-      </w:r>
-      <w:proofErr w:type="gramStart"/>
-      <w:r>
-        <w:rPr>
-          <w:rFonts w:ascii="Consolas" w:hAnsi="Consolas" w:cs="Consolas"/>
-          <w:b/>
-          <w:color w:val="000000"/>
-          <w:sz w:val="22"/>
-          <w:highlight w:val="white"/>
-        </w:rPr>
-        <w:t>0  --</w:t>
-      </w:r>
-      <w:proofErr w:type="gramEnd"/>
-      <w:r>
-        <w:rPr>
-          <w:rFonts w:ascii="Consolas" w:hAnsi="Consolas" w:cs="Consolas"/>
-          <w:b/>
-          <w:color w:val="000000"/>
-          <w:sz w:val="22"/>
-          <w:highlight w:val="white"/>
-        </w:rPr>
-        <w:t xml:space="preserve"> No error </w:t>
+        <w:t xml:space="preserve">   0  -- No error </w:t>
       </w:r>
       <w:r>
         <w:rPr>
@@ -2941,51 +2726,7 @@
           <w:sz w:val="22"/>
           <w:highlight w:val="white"/>
         </w:rPr>
-        <w:t xml:space="preserve"> </w:t>
-      </w:r>
-      <w:proofErr w:type="gramStart"/>
-      <w:r>
-        <w:rPr>
-          <w:rFonts w:ascii="Consolas" w:hAnsi="Consolas" w:cs="Consolas"/>
-          <w:b/>
-          <w:color w:val="000000"/>
-          <w:sz w:val="22"/>
-          <w:highlight w:val="white"/>
-        </w:rPr>
-        <w:t>1  --</w:t>
-      </w:r>
-      <w:proofErr w:type="gramEnd"/>
-      <w:r>
-        <w:rPr>
-          <w:rFonts w:ascii="Consolas" w:hAnsi="Consolas" w:cs="Consolas"/>
-          <w:b/>
-          <w:color w:val="000000"/>
-          <w:sz w:val="22"/>
-          <w:highlight w:val="white"/>
-        </w:rPr>
-        <w:t xml:space="preserve"> </w:t>
-      </w:r>
-      <w:proofErr w:type="spellStart"/>
-      <w:r>
-        <w:rPr>
-          <w:rFonts w:ascii="Consolas" w:hAnsi="Consolas" w:cs="Consolas"/>
-          <w:b/>
-          <w:color w:val="000000"/>
-          <w:sz w:val="22"/>
-          <w:highlight w:val="white"/>
-        </w:rPr>
-        <w:t>istream</w:t>
-      </w:r>
-      <w:proofErr w:type="spellEnd"/>
-      <w:r>
-        <w:rPr>
-          <w:rFonts w:ascii="Consolas" w:hAnsi="Consolas" w:cs="Consolas"/>
-          <w:b/>
-          <w:color w:val="000000"/>
-          <w:sz w:val="22"/>
-          <w:highlight w:val="white"/>
-        </w:rPr>
-        <w:t xml:space="preserve"> failed </w:t>
+        <w:t xml:space="preserve"> 1  -- istream failed </w:t>
       </w:r>
       <w:r>
         <w:rPr>
@@ -3051,29 +2792,7 @@
           <w:sz w:val="22"/>
           <w:highlight w:val="white"/>
         </w:rPr>
-        <w:t xml:space="preserve"> </w:t>
-      </w:r>
-      <w:proofErr w:type="gramStart"/>
-      <w:r>
-        <w:rPr>
-          <w:rFonts w:ascii="Consolas" w:hAnsi="Consolas" w:cs="Consolas"/>
-          <w:b/>
-          <w:color w:val="000000"/>
-          <w:sz w:val="22"/>
-          <w:highlight w:val="white"/>
-        </w:rPr>
-        <w:t>2  --</w:t>
-      </w:r>
-      <w:proofErr w:type="gramEnd"/>
-      <w:r>
-        <w:rPr>
-          <w:rFonts w:ascii="Consolas" w:hAnsi="Consolas" w:cs="Consolas"/>
-          <w:b/>
-          <w:color w:val="000000"/>
-          <w:sz w:val="22"/>
-          <w:highlight w:val="white"/>
-        </w:rPr>
-        <w:t xml:space="preserve"> Year value is invalid</w:t>
+        <w:t xml:space="preserve"> 2  -- Year value is invalid</w:t>
       </w:r>
     </w:p>
     <w:p>
@@ -3099,9 +2818,27 @@
           <w:sz w:val="22"/>
           <w:highlight w:val="white"/>
         </w:rPr>
-        <w:t>MON_</w:t>
-      </w:r>
-      <w:proofErr w:type="gramStart"/>
+        <w:t>MON_ERROR</w:t>
+      </w:r>
+      <w:r>
+        <w:rPr>
+          <w:rFonts w:ascii="Consolas" w:hAnsi="Consolas" w:cs="Consolas"/>
+          <w:b/>
+          <w:color w:val="000000"/>
+          <w:sz w:val="22"/>
+          <w:highlight w:val="white"/>
+        </w:rPr>
+        <w:t xml:space="preserve">  3  -- Month value is invalid</w:t>
+      </w:r>
+    </w:p>
+    <w:p>
+      <w:pPr>
+        <w:ind w:left="1440"/>
+        <w:rPr>
+          <w:b/>
+          <w:sz w:val="22"/>
+        </w:rPr>
+      </w:pPr>
       <w:r>
         <w:rPr>
           <w:rFonts w:ascii="Consolas" w:hAnsi="Consolas" w:cs="Consolas"/>
@@ -3110,58 +2847,7 @@
           <w:sz w:val="22"/>
           <w:highlight w:val="white"/>
         </w:rPr>
-        <w:t>ERROR</w:t>
-      </w:r>
-      <w:r>
-        <w:rPr>
-          <w:rFonts w:ascii="Consolas" w:hAnsi="Consolas" w:cs="Consolas"/>
-          <w:b/>
-          <w:color w:val="000000"/>
-          <w:sz w:val="22"/>
-          <w:highlight w:val="white"/>
-        </w:rPr>
-        <w:t xml:space="preserve">  3</w:t>
-      </w:r>
-      <w:proofErr w:type="gramEnd"/>
-      <w:r>
-        <w:rPr>
-          <w:rFonts w:ascii="Consolas" w:hAnsi="Consolas" w:cs="Consolas"/>
-          <w:b/>
-          <w:color w:val="000000"/>
-          <w:sz w:val="22"/>
-          <w:highlight w:val="white"/>
-        </w:rPr>
-        <w:t xml:space="preserve">  -- Month value is invalid</w:t>
-      </w:r>
-    </w:p>
-    <w:p>
-      <w:pPr>
-        <w:ind w:left="1440"/>
-        <w:rPr>
-          <w:b/>
-          <w:sz w:val="22"/>
-        </w:rPr>
-      </w:pPr>
-      <w:r>
-        <w:rPr>
-          <w:rFonts w:ascii="Consolas" w:hAnsi="Consolas" w:cs="Consolas"/>
-          <w:b/>
-          <w:color w:val="6F008A"/>
-          <w:sz w:val="22"/>
-          <w:highlight w:val="white"/>
-        </w:rPr>
-        <w:t>DAY_</w:t>
-      </w:r>
-      <w:proofErr w:type="gramStart"/>
-      <w:r>
-        <w:rPr>
-          <w:rFonts w:ascii="Consolas" w:hAnsi="Consolas" w:cs="Consolas"/>
-          <w:b/>
-          <w:color w:val="6F008A"/>
-          <w:sz w:val="22"/>
-          <w:highlight w:val="white"/>
-        </w:rPr>
-        <w:t>ERROR</w:t>
+        <w:t>DAY_ERROR</w:t>
       </w:r>
       <w:r>
         <w:rPr>
@@ -3173,7 +2859,6 @@
         </w:rPr>
         <w:t xml:space="preserve">  4</w:t>
       </w:r>
-      <w:proofErr w:type="gramEnd"/>
       <w:r>
         <w:rPr>
           <w:rFonts w:ascii="Consolas" w:hAnsi="Consolas" w:cs="Consolas"/>
@@ -3223,8 +2908,6 @@
           <w:highlight w:val="white"/>
         </w:rPr>
       </w:pPr>
-      <w:proofErr w:type="spellStart"/>
-      <w:proofErr w:type="gramStart"/>
       <w:r>
         <w:rPr>
           <w:rFonts w:ascii="Consolas" w:hAnsi="Consolas" w:cs="Consolas"/>
@@ -3235,85 +2918,16 @@
         </w:rPr>
         <w:t>int</w:t>
       </w:r>
-      <w:proofErr w:type="spellEnd"/>
-      <w:proofErr w:type="gramEnd"/>
-      <w:r>
-        <w:rPr>
-          <w:rFonts w:ascii="Consolas" w:hAnsi="Consolas" w:cs="Consolas"/>
-          <w:b/>
-          <w:color w:val="000000"/>
-          <w:sz w:val="22"/>
-          <w:highlight w:val="white"/>
-        </w:rPr>
-        <w:t xml:space="preserve"> </w:t>
-      </w:r>
-      <w:proofErr w:type="spellStart"/>
-      <w:r>
-        <w:rPr>
-          <w:rFonts w:ascii="Consolas" w:hAnsi="Consolas" w:cs="Consolas"/>
-          <w:b/>
-          <w:color w:val="000000"/>
-          <w:sz w:val="22"/>
-          <w:highlight w:val="white"/>
-        </w:rPr>
-        <w:t>mdays</w:t>
-      </w:r>
-      <w:proofErr w:type="spellEnd"/>
-      <w:r>
-        <w:rPr>
-          <w:rFonts w:ascii="Consolas" w:hAnsi="Consolas" w:cs="Consolas"/>
-          <w:b/>
-          <w:color w:val="000000"/>
-          <w:sz w:val="22"/>
-          <w:highlight w:val="white"/>
-        </w:rPr>
-        <w:t>(</w:t>
-      </w:r>
-      <w:proofErr w:type="spellStart"/>
-      <w:r>
-        <w:rPr>
-          <w:rFonts w:ascii="Consolas" w:hAnsi="Consolas" w:cs="Consolas"/>
-          <w:b/>
-          <w:color w:val="000000"/>
-          <w:sz w:val="22"/>
-          <w:highlight w:val="white"/>
-        </w:rPr>
-        <w:t>int</w:t>
-      </w:r>
-      <w:proofErr w:type="spellEnd"/>
-      <w:r>
-        <w:rPr>
-          <w:rFonts w:ascii="Consolas" w:hAnsi="Consolas" w:cs="Consolas"/>
-          <w:b/>
-          <w:color w:val="000000"/>
-          <w:sz w:val="22"/>
-          <w:highlight w:val="white"/>
-        </w:rPr>
-        <w:t xml:space="preserve"> month, </w:t>
-      </w:r>
-      <w:proofErr w:type="spellStart"/>
-      <w:r>
-        <w:rPr>
-          <w:rFonts w:ascii="Consolas" w:hAnsi="Consolas" w:cs="Consolas"/>
-          <w:b/>
-          <w:color w:val="000000"/>
-          <w:sz w:val="22"/>
-          <w:highlight w:val="white"/>
-        </w:rPr>
-        <w:t>int</w:t>
-      </w:r>
-      <w:proofErr w:type="spellEnd"/>
-      <w:r>
-        <w:rPr>
-          <w:rFonts w:ascii="Consolas" w:hAnsi="Consolas" w:cs="Consolas"/>
-          <w:b/>
-          <w:color w:val="000000"/>
-          <w:sz w:val="22"/>
-          <w:highlight w:val="white"/>
-        </w:rPr>
-        <w:t xml:space="preserve"> year) </w:t>
-      </w:r>
-      <w:proofErr w:type="spellStart"/>
+      <w:r>
+        <w:rPr>
+          <w:rFonts w:ascii="Consolas" w:hAnsi="Consolas" w:cs="Consolas"/>
+          <w:b/>
+          <w:color w:val="000000"/>
+          <w:sz w:val="22"/>
+          <w:highlight w:val="white"/>
+        </w:rPr>
+        <w:t xml:space="preserve"> mdays(int month, int year) </w:t>
+      </w:r>
       <w:r>
         <w:rPr>
           <w:rFonts w:ascii="Consolas" w:hAnsi="Consolas" w:cs="Consolas"/>
@@ -3324,7 +2938,6 @@
         </w:rPr>
         <w:t>const</w:t>
       </w:r>
-      <w:proofErr w:type="spellEnd"/>
       <w:r>
         <w:rPr>
           <w:rFonts w:ascii="Consolas" w:hAnsi="Consolas" w:cs="Consolas"/>
@@ -3361,7 +2974,6 @@
           <w:highlight w:val="white"/>
         </w:rPr>
       </w:pPr>
-      <w:proofErr w:type="gramStart"/>
       <w:r>
         <w:rPr>
           <w:rFonts w:ascii="Consolas" w:hAnsi="Consolas" w:cs="Consolas"/>
@@ -3370,18 +2982,7 @@
           <w:sz w:val="22"/>
           <w:highlight w:val="white"/>
         </w:rPr>
-        <w:t>implemented</w:t>
-      </w:r>
-      <w:proofErr w:type="gramEnd"/>
-      <w:r>
-        <w:rPr>
-          <w:rFonts w:ascii="Consolas" w:hAnsi="Consolas" w:cs="Consolas"/>
-          <w:b/>
-          <w:color w:val="FF0000"/>
-          <w:sz w:val="22"/>
-          <w:highlight w:val="white"/>
-        </w:rPr>
-        <w:t xml:space="preserve"> and provided)</w:t>
+        <w:t>implemented and provided)</w:t>
       </w:r>
     </w:p>
     <w:p>
@@ -3512,7 +3113,6 @@
           <w:highlight w:val="white"/>
         </w:rPr>
       </w:pPr>
-      <w:proofErr w:type="gramStart"/>
       <w:r>
         <w:rPr>
           <w:rFonts w:ascii="Consolas" w:hAnsi="Consolas" w:cs="Consolas"/>
@@ -3523,62 +3123,36 @@
         </w:rPr>
         <w:t>void</w:t>
       </w:r>
-      <w:proofErr w:type="gramEnd"/>
-      <w:r>
-        <w:rPr>
-          <w:rFonts w:ascii="Consolas" w:hAnsi="Consolas" w:cs="Consolas"/>
-          <w:b/>
-          <w:color w:val="000000"/>
+      <w:r>
+        <w:rPr>
+          <w:rFonts w:ascii="Consolas" w:hAnsi="Consolas" w:cs="Consolas"/>
+          <w:b/>
+          <w:color w:val="000000"/>
+          <w:sz w:val="22"/>
+          <w:highlight w:val="white"/>
+        </w:rPr>
+        <w:t xml:space="preserve"> errCode(</w:t>
+      </w:r>
+      <w:r>
+        <w:rPr>
+          <w:rFonts w:ascii="Consolas" w:hAnsi="Consolas" w:cs="Consolas"/>
+          <w:b/>
+          <w:color w:val="0000FF"/>
+          <w:sz w:val="22"/>
+          <w:highlight w:val="white"/>
+        </w:rPr>
+        <w:t>int</w:t>
+      </w:r>
+      <w:r>
+        <w:rPr>
+          <w:rFonts w:ascii="Consolas" w:hAnsi="Consolas" w:cs="Consolas"/>
+          <w:b/>
+          <w:color w:val="0000FF"/>
           <w:sz w:val="22"/>
           <w:highlight w:val="white"/>
         </w:rPr>
         <w:t xml:space="preserve"> </w:t>
       </w:r>
-      <w:proofErr w:type="spellStart"/>
-      <w:r>
-        <w:rPr>
-          <w:rFonts w:ascii="Consolas" w:hAnsi="Consolas" w:cs="Consolas"/>
-          <w:b/>
-          <w:color w:val="000000"/>
-          <w:sz w:val="22"/>
-          <w:highlight w:val="white"/>
-        </w:rPr>
-        <w:t>errCode</w:t>
-      </w:r>
-      <w:proofErr w:type="spellEnd"/>
-      <w:r>
-        <w:rPr>
-          <w:rFonts w:ascii="Consolas" w:hAnsi="Consolas" w:cs="Consolas"/>
-          <w:b/>
-          <w:color w:val="000000"/>
-          <w:sz w:val="22"/>
-          <w:highlight w:val="white"/>
-        </w:rPr>
-        <w:t>(</w:t>
-      </w:r>
-      <w:proofErr w:type="spellStart"/>
-      <w:r>
-        <w:rPr>
-          <w:rFonts w:ascii="Consolas" w:hAnsi="Consolas" w:cs="Consolas"/>
-          <w:b/>
-          <w:color w:val="0000FF"/>
-          <w:sz w:val="22"/>
-          <w:highlight w:val="white"/>
-        </w:rPr>
-        <w:t>int</w:t>
-      </w:r>
-      <w:proofErr w:type="spellEnd"/>
-      <w:r>
-        <w:rPr>
-          <w:rFonts w:ascii="Consolas" w:hAnsi="Consolas" w:cs="Consolas"/>
-          <w:b/>
-          <w:color w:val="0000FF"/>
-          <w:sz w:val="22"/>
-          <w:highlight w:val="white"/>
-        </w:rPr>
-        <w:t xml:space="preserve"> </w:t>
-      </w:r>
-      <w:proofErr w:type="spellStart"/>
       <w:r>
         <w:rPr>
           <w:rFonts w:ascii="Consolas" w:hAnsi="Consolas" w:cs="Consolas"/>
@@ -3589,7 +3163,6 @@
         </w:rPr>
         <w:t>errorCode</w:t>
       </w:r>
-      <w:proofErr w:type="spellEnd"/>
       <w:r>
         <w:rPr>
           <w:rFonts w:ascii="Consolas" w:hAnsi="Consolas" w:cs="Consolas"/>
@@ -3924,8 +3497,6 @@
         </w:rPr>
         <w:t xml:space="preserve"> </w:t>
       </w:r>
-      <w:proofErr w:type="spellStart"/>
-      <w:proofErr w:type="gramStart"/>
       <w:r>
         <w:rPr>
           <w:rFonts w:ascii="Consolas" w:hAnsi="Consolas"/>
@@ -3933,38 +3504,7 @@
           <w:sz w:val="22"/>
           <w:highlight w:val="white"/>
         </w:rPr>
-        <w:t>mday</w:t>
-      </w:r>
-      <w:proofErr w:type="spellEnd"/>
-      <w:r>
-        <w:rPr>
-          <w:rFonts w:ascii="Consolas" w:hAnsi="Consolas"/>
-          <w:b/>
-          <w:sz w:val="22"/>
-          <w:highlight w:val="white"/>
-        </w:rPr>
-        <w:t>(</w:t>
-      </w:r>
-      <w:proofErr w:type="spellStart"/>
-      <w:proofErr w:type="gramEnd"/>
-      <w:r>
-        <w:rPr>
-          <w:rFonts w:ascii="Consolas" w:hAnsi="Consolas"/>
-          <w:b/>
-          <w:sz w:val="22"/>
-          <w:highlight w:val="white"/>
-        </w:rPr>
-        <w:t>int,int</w:t>
-      </w:r>
-      <w:proofErr w:type="spellEnd"/>
-      <w:r>
-        <w:rPr>
-          <w:rFonts w:ascii="Consolas" w:hAnsi="Consolas"/>
-          <w:b/>
-          <w:sz w:val="22"/>
-          <w:highlight w:val="white"/>
-        </w:rPr>
-        <w:t>)</w:t>
+        <w:t>mday(int,int)</w:t>
       </w:r>
       <w:r>
         <w:rPr>
@@ -4216,8 +3756,6 @@
         </w:rPr>
         <w:t xml:space="preserve"> and</w:t>
       </w:r>
-      <w:bookmarkStart w:id="0" w:name="_GoBack"/>
-      <w:bookmarkEnd w:id="0"/>
       <w:r>
         <w:rPr>
           <w:highlight w:val="white"/>
@@ -4300,7 +3838,6 @@
           <w:highlight w:val="white"/>
         </w:rPr>
       </w:pPr>
-      <w:proofErr w:type="gramStart"/>
       <w:r>
         <w:rPr>
           <w:rFonts w:ascii="Consolas" w:hAnsi="Consolas" w:cs="Consolas"/>
@@ -4311,7 +3848,6 @@
         </w:rPr>
         <w:t>bool</w:t>
       </w:r>
-      <w:proofErr w:type="gramEnd"/>
       <w:r>
         <w:rPr>
           <w:rFonts w:ascii="Consolas" w:hAnsi="Consolas" w:cs="Consolas"/>
@@ -4322,7 +3858,6 @@
         </w:rPr>
         <w:t xml:space="preserve"> operator==(</w:t>
       </w:r>
-      <w:proofErr w:type="spellStart"/>
       <w:r>
         <w:rPr>
           <w:rFonts w:ascii="Consolas" w:hAnsi="Consolas" w:cs="Consolas"/>
@@ -4333,7 +3868,6 @@
         </w:rPr>
         <w:t>const</w:t>
       </w:r>
-      <w:proofErr w:type="spellEnd"/>
       <w:r>
         <w:rPr>
           <w:rFonts w:ascii="Consolas" w:hAnsi="Consolas" w:cs="Consolas"/>
@@ -4364,7 +3898,6 @@
         </w:rPr>
         <w:t xml:space="preserve">&amp; </w:t>
       </w:r>
-      <w:proofErr w:type="spellStart"/>
       <w:r>
         <w:rPr>
           <w:rFonts w:ascii="Consolas" w:hAnsi="Consolas" w:cs="Consolas"/>
@@ -4375,7 +3908,6 @@
         </w:rPr>
         <w:t>rhs</w:t>
       </w:r>
-      <w:proofErr w:type="spellEnd"/>
       <w:r>
         <w:rPr>
           <w:rFonts w:ascii="Consolas" w:hAnsi="Consolas" w:cs="Consolas"/>
@@ -4396,7 +3928,6 @@
         </w:rPr>
         <w:t xml:space="preserve"> </w:t>
       </w:r>
-      <w:proofErr w:type="spellStart"/>
       <w:r>
         <w:rPr>
           <w:rFonts w:ascii="Consolas" w:hAnsi="Consolas" w:cs="Consolas"/>
@@ -4407,7 +3938,6 @@
         </w:rPr>
         <w:t>const</w:t>
       </w:r>
-      <w:proofErr w:type="spellEnd"/>
       <w:r>
         <w:rPr>
           <w:rFonts w:ascii="Consolas" w:hAnsi="Consolas" w:cs="Consolas"/>
@@ -4433,7 +3963,6 @@
           <w:highlight w:val="white"/>
         </w:rPr>
       </w:pPr>
-      <w:proofErr w:type="gramStart"/>
       <w:r>
         <w:rPr>
           <w:rFonts w:ascii="Consolas" w:hAnsi="Consolas" w:cs="Consolas"/>
@@ -4444,7 +3973,6 @@
         </w:rPr>
         <w:t>bool</w:t>
       </w:r>
-      <w:proofErr w:type="gramEnd"/>
       <w:r>
         <w:rPr>
           <w:rFonts w:ascii="Consolas" w:hAnsi="Consolas" w:cs="Consolas"/>
@@ -4455,7 +3983,6 @@
         </w:rPr>
         <w:t xml:space="preserve"> operator!=(</w:t>
       </w:r>
-      <w:proofErr w:type="spellStart"/>
       <w:r>
         <w:rPr>
           <w:rFonts w:ascii="Consolas" w:hAnsi="Consolas" w:cs="Consolas"/>
@@ -4466,7 +3993,6 @@
         </w:rPr>
         <w:t>const</w:t>
       </w:r>
-      <w:proofErr w:type="spellEnd"/>
       <w:r>
         <w:rPr>
           <w:rFonts w:ascii="Consolas" w:hAnsi="Consolas" w:cs="Consolas"/>
@@ -4497,7 +4023,6 @@
         </w:rPr>
         <w:t xml:space="preserve">&amp; </w:t>
       </w:r>
-      <w:proofErr w:type="spellStart"/>
       <w:r>
         <w:rPr>
           <w:rFonts w:ascii="Consolas" w:hAnsi="Consolas" w:cs="Consolas"/>
@@ -4508,7 +4033,6 @@
         </w:rPr>
         <w:t>rhs</w:t>
       </w:r>
-      <w:proofErr w:type="spellEnd"/>
       <w:r>
         <w:rPr>
           <w:rFonts w:ascii="Consolas" w:hAnsi="Consolas" w:cs="Consolas"/>
@@ -4529,7 +4053,6 @@
         </w:rPr>
         <w:t xml:space="preserve"> </w:t>
       </w:r>
-      <w:proofErr w:type="spellStart"/>
       <w:r>
         <w:rPr>
           <w:rFonts w:ascii="Consolas" w:hAnsi="Consolas" w:cs="Consolas"/>
@@ -4540,7 +4063,6 @@
         </w:rPr>
         <w:t>const</w:t>
       </w:r>
-      <w:proofErr w:type="spellEnd"/>
       <w:r>
         <w:rPr>
           <w:rFonts w:ascii="Consolas" w:hAnsi="Consolas" w:cs="Consolas"/>
@@ -4566,7 +4088,6 @@
           <w:highlight w:val="white"/>
         </w:rPr>
       </w:pPr>
-      <w:proofErr w:type="gramStart"/>
       <w:r>
         <w:rPr>
           <w:rFonts w:ascii="Consolas" w:hAnsi="Consolas" w:cs="Consolas"/>
@@ -4577,7 +4098,6 @@
         </w:rPr>
         <w:t>bool</w:t>
       </w:r>
-      <w:proofErr w:type="gramEnd"/>
       <w:r>
         <w:rPr>
           <w:rFonts w:ascii="Consolas" w:hAnsi="Consolas" w:cs="Consolas"/>
@@ -4588,7 +4108,6 @@
         </w:rPr>
         <w:t xml:space="preserve"> operator&lt;(</w:t>
       </w:r>
-      <w:proofErr w:type="spellStart"/>
       <w:r>
         <w:rPr>
           <w:rFonts w:ascii="Consolas" w:hAnsi="Consolas" w:cs="Consolas"/>
@@ -4599,7 +4118,6 @@
         </w:rPr>
         <w:t>const</w:t>
       </w:r>
-      <w:proofErr w:type="spellEnd"/>
       <w:r>
         <w:rPr>
           <w:rFonts w:ascii="Consolas" w:hAnsi="Consolas" w:cs="Consolas"/>
@@ -4630,7 +4148,6 @@
         </w:rPr>
         <w:t xml:space="preserve">&amp; </w:t>
       </w:r>
-      <w:proofErr w:type="spellStart"/>
       <w:r>
         <w:rPr>
           <w:rFonts w:ascii="Consolas" w:hAnsi="Consolas" w:cs="Consolas"/>
@@ -4641,7 +4158,6 @@
         </w:rPr>
         <w:t>rhs</w:t>
       </w:r>
-      <w:proofErr w:type="spellEnd"/>
       <w:r>
         <w:rPr>
           <w:rFonts w:ascii="Consolas" w:hAnsi="Consolas" w:cs="Consolas"/>
@@ -4662,7 +4178,6 @@
         </w:rPr>
         <w:t xml:space="preserve"> </w:t>
       </w:r>
-      <w:proofErr w:type="spellStart"/>
       <w:r>
         <w:rPr>
           <w:rFonts w:ascii="Consolas" w:hAnsi="Consolas" w:cs="Consolas"/>
@@ -4673,7 +4188,6 @@
         </w:rPr>
         <w:t>const</w:t>
       </w:r>
-      <w:proofErr w:type="spellEnd"/>
       <w:r>
         <w:rPr>
           <w:rFonts w:ascii="Consolas" w:hAnsi="Consolas" w:cs="Consolas"/>
@@ -4699,7 +4213,6 @@
           <w:highlight w:val="white"/>
         </w:rPr>
       </w:pPr>
-      <w:proofErr w:type="gramStart"/>
       <w:r>
         <w:rPr>
           <w:rFonts w:ascii="Consolas" w:hAnsi="Consolas" w:cs="Consolas"/>
@@ -4710,7 +4223,6 @@
         </w:rPr>
         <w:t>bool</w:t>
       </w:r>
-      <w:proofErr w:type="gramEnd"/>
       <w:r>
         <w:rPr>
           <w:rFonts w:ascii="Consolas" w:hAnsi="Consolas" w:cs="Consolas"/>
@@ -4721,7 +4233,6 @@
         </w:rPr>
         <w:t xml:space="preserve"> operator&gt;(</w:t>
       </w:r>
-      <w:proofErr w:type="spellStart"/>
       <w:r>
         <w:rPr>
           <w:rFonts w:ascii="Consolas" w:hAnsi="Consolas" w:cs="Consolas"/>
@@ -4732,7 +4243,6 @@
         </w:rPr>
         <w:t>const</w:t>
       </w:r>
-      <w:proofErr w:type="spellEnd"/>
       <w:r>
         <w:rPr>
           <w:rFonts w:ascii="Consolas" w:hAnsi="Consolas" w:cs="Consolas"/>
@@ -4763,7 +4273,6 @@
         </w:rPr>
         <w:t xml:space="preserve">&amp; </w:t>
       </w:r>
-      <w:proofErr w:type="spellStart"/>
       <w:r>
         <w:rPr>
           <w:rFonts w:ascii="Consolas" w:hAnsi="Consolas" w:cs="Consolas"/>
@@ -4774,7 +4283,6 @@
         </w:rPr>
         <w:t>rhs</w:t>
       </w:r>
-      <w:proofErr w:type="spellEnd"/>
       <w:r>
         <w:rPr>
           <w:rFonts w:ascii="Consolas" w:hAnsi="Consolas" w:cs="Consolas"/>
@@ -4795,7 +4303,6 @@
         </w:rPr>
         <w:t xml:space="preserve"> </w:t>
       </w:r>
-      <w:proofErr w:type="spellStart"/>
       <w:r>
         <w:rPr>
           <w:rFonts w:ascii="Consolas" w:hAnsi="Consolas" w:cs="Consolas"/>
@@ -4806,7 +4313,6 @@
         </w:rPr>
         <w:t>const</w:t>
       </w:r>
-      <w:proofErr w:type="spellEnd"/>
       <w:r>
         <w:rPr>
           <w:rFonts w:ascii="Consolas" w:hAnsi="Consolas" w:cs="Consolas"/>
@@ -4832,7 +4338,6 @@
           <w:highlight w:val="white"/>
         </w:rPr>
       </w:pPr>
-      <w:proofErr w:type="gramStart"/>
       <w:r>
         <w:rPr>
           <w:rFonts w:ascii="Consolas" w:hAnsi="Consolas" w:cs="Consolas"/>
@@ -4843,7 +4348,6 @@
         </w:rPr>
         <w:t>bool</w:t>
       </w:r>
-      <w:proofErr w:type="gramEnd"/>
       <w:r>
         <w:rPr>
           <w:rFonts w:ascii="Consolas" w:hAnsi="Consolas" w:cs="Consolas"/>
@@ -4854,7 +4358,6 @@
         </w:rPr>
         <w:t xml:space="preserve"> operator&lt;=(</w:t>
       </w:r>
-      <w:proofErr w:type="spellStart"/>
       <w:r>
         <w:rPr>
           <w:rFonts w:ascii="Consolas" w:hAnsi="Consolas" w:cs="Consolas"/>
@@ -4865,7 +4368,6 @@
         </w:rPr>
         <w:t>const</w:t>
       </w:r>
-      <w:proofErr w:type="spellEnd"/>
       <w:r>
         <w:rPr>
           <w:rFonts w:ascii="Consolas" w:hAnsi="Consolas" w:cs="Consolas"/>
@@ -4896,7 +4398,6 @@
         </w:rPr>
         <w:t xml:space="preserve">&amp; </w:t>
       </w:r>
-      <w:proofErr w:type="spellStart"/>
       <w:r>
         <w:rPr>
           <w:rFonts w:ascii="Consolas" w:hAnsi="Consolas" w:cs="Consolas"/>
@@ -4907,7 +4408,6 @@
         </w:rPr>
         <w:t>rhs</w:t>
       </w:r>
-      <w:proofErr w:type="spellEnd"/>
       <w:r>
         <w:rPr>
           <w:rFonts w:ascii="Consolas" w:hAnsi="Consolas" w:cs="Consolas"/>
@@ -4928,7 +4428,6 @@
         </w:rPr>
         <w:t xml:space="preserve"> </w:t>
       </w:r>
-      <w:proofErr w:type="spellStart"/>
       <w:r>
         <w:rPr>
           <w:rFonts w:ascii="Consolas" w:hAnsi="Consolas" w:cs="Consolas"/>
@@ -4939,7 +4438,6 @@
         </w:rPr>
         <w:t>const</w:t>
       </w:r>
-      <w:proofErr w:type="spellEnd"/>
       <w:r>
         <w:rPr>
           <w:rFonts w:ascii="Consolas" w:hAnsi="Consolas" w:cs="Consolas"/>
@@ -4960,7 +4458,6 @@
           <w:sz w:val="22"/>
         </w:rPr>
       </w:pPr>
-      <w:proofErr w:type="gramStart"/>
       <w:r>
         <w:rPr>
           <w:rFonts w:ascii="Consolas" w:hAnsi="Consolas" w:cs="Consolas"/>
@@ -4971,7 +4468,6 @@
         </w:rPr>
         <w:t>bool</w:t>
       </w:r>
-      <w:proofErr w:type="gramEnd"/>
       <w:r>
         <w:rPr>
           <w:rFonts w:ascii="Consolas" w:hAnsi="Consolas" w:cs="Consolas"/>
@@ -4982,7 +4478,6 @@
         </w:rPr>
         <w:t xml:space="preserve"> operator&gt;=(</w:t>
       </w:r>
-      <w:proofErr w:type="spellStart"/>
       <w:r>
         <w:rPr>
           <w:rFonts w:ascii="Consolas" w:hAnsi="Consolas" w:cs="Consolas"/>
@@ -4993,7 +4488,6 @@
         </w:rPr>
         <w:t>const</w:t>
       </w:r>
-      <w:proofErr w:type="spellEnd"/>
       <w:r>
         <w:rPr>
           <w:rFonts w:ascii="Consolas" w:hAnsi="Consolas" w:cs="Consolas"/>
@@ -5024,7 +4518,6 @@
         </w:rPr>
         <w:t xml:space="preserve">&amp; </w:t>
       </w:r>
-      <w:proofErr w:type="spellStart"/>
       <w:r>
         <w:rPr>
           <w:rFonts w:ascii="Consolas" w:hAnsi="Consolas" w:cs="Consolas"/>
@@ -5035,7 +4528,6 @@
         </w:rPr>
         <w:t>rhs</w:t>
       </w:r>
-      <w:proofErr w:type="spellEnd"/>
       <w:r>
         <w:rPr>
           <w:rFonts w:ascii="Consolas" w:hAnsi="Consolas" w:cs="Consolas"/>
@@ -5056,7 +4548,6 @@
         </w:rPr>
         <w:t xml:space="preserve"> </w:t>
       </w:r>
-      <w:proofErr w:type="spellStart"/>
       <w:r>
         <w:rPr>
           <w:rFonts w:ascii="Consolas" w:hAnsi="Consolas" w:cs="Consolas"/>
@@ -5067,7 +4558,6 @@
         </w:rPr>
         <w:t>const</w:t>
       </w:r>
-      <w:proofErr w:type="spellEnd"/>
       <w:r>
         <w:rPr>
           <w:rFonts w:ascii="Consolas" w:hAnsi="Consolas" w:cs="Consolas"/>
@@ -5246,7 +4736,6 @@
       <w:r>
         <w:t xml:space="preserve">ate stored in </w:t>
       </w:r>
-      <w:proofErr w:type="spellStart"/>
       <w:r>
         <w:rPr>
           <w:rFonts w:ascii="Consolas" w:hAnsi="Consolas" w:cstheme="minorHAnsi"/>
@@ -5257,7 +4746,6 @@
         </w:rPr>
         <w:t>rhs</w:t>
       </w:r>
-      <w:proofErr w:type="spellEnd"/>
       <w:r>
         <w:rPr>
           <w:rFonts w:cstheme="minorHAnsi"/>
@@ -5314,8 +4802,6 @@
           <w:highlight w:val="white"/>
         </w:rPr>
       </w:pPr>
-      <w:proofErr w:type="spellStart"/>
-      <w:proofErr w:type="gramStart"/>
       <w:r>
         <w:rPr>
           <w:rFonts w:ascii="Consolas" w:hAnsi="Consolas" w:cs="Consolas"/>
@@ -5326,8 +4812,16 @@
         </w:rPr>
         <w:t>int</w:t>
       </w:r>
-      <w:proofErr w:type="spellEnd"/>
-      <w:proofErr w:type="gramEnd"/>
+      <w:r>
+        <w:rPr>
+          <w:rFonts w:ascii="Consolas" w:hAnsi="Consolas" w:cs="Consolas"/>
+          <w:b/>
+          <w:color w:val="000000"/>
+          <w:sz w:val="22"/>
+          <w:highlight w:val="white"/>
+        </w:rPr>
+        <w:t xml:space="preserve"> errCode()</w:t>
+      </w:r>
       <w:r>
         <w:rPr>
           <w:rFonts w:ascii="Consolas" w:hAnsi="Consolas" w:cs="Consolas"/>
@@ -5338,81 +4832,43 @@
         </w:rPr>
         <w:t xml:space="preserve"> </w:t>
       </w:r>
-      <w:proofErr w:type="spellStart"/>
-      <w:r>
-        <w:rPr>
-          <w:rFonts w:ascii="Consolas" w:hAnsi="Consolas" w:cs="Consolas"/>
-          <w:b/>
-          <w:color w:val="000000"/>
-          <w:sz w:val="22"/>
-          <w:highlight w:val="white"/>
-        </w:rPr>
-        <w:t>errCode</w:t>
-      </w:r>
-      <w:proofErr w:type="spellEnd"/>
-      <w:r>
-        <w:rPr>
-          <w:rFonts w:ascii="Consolas" w:hAnsi="Consolas" w:cs="Consolas"/>
-          <w:b/>
-          <w:color w:val="000000"/>
-          <w:sz w:val="22"/>
-          <w:highlight w:val="white"/>
-        </w:rPr>
-        <w:t>()</w:t>
-      </w:r>
-      <w:r>
-        <w:rPr>
-          <w:rFonts w:ascii="Consolas" w:hAnsi="Consolas" w:cs="Consolas"/>
-          <w:b/>
+      <w:r>
+        <w:rPr>
+          <w:rFonts w:ascii="Consolas" w:hAnsi="Consolas" w:cs="Consolas"/>
+          <w:b/>
+          <w:color w:val="0000FF"/>
+          <w:sz w:val="22"/>
+          <w:highlight w:val="white"/>
+        </w:rPr>
+        <w:t>const</w:t>
+      </w:r>
+      <w:r>
+        <w:rPr>
+          <w:rFonts w:ascii="Consolas" w:hAnsi="Consolas" w:cs="Consolas"/>
+          <w:b/>
+          <w:color w:val="000000"/>
+          <w:sz w:val="22"/>
+          <w:highlight w:val="white"/>
+        </w:rPr>
+        <w:t>;</w:t>
+      </w:r>
+      <w:r>
+        <w:rPr>
+          <w:rFonts w:ascii="Consolas" w:hAnsi="Consolas" w:cs="Consolas"/>
           <w:color w:val="000000"/>
           <w:sz w:val="22"/>
           <w:highlight w:val="white"/>
         </w:rPr>
         <w:t xml:space="preserve"> </w:t>
       </w:r>
-      <w:proofErr w:type="spellStart"/>
-      <w:r>
-        <w:rPr>
-          <w:rFonts w:ascii="Consolas" w:hAnsi="Consolas" w:cs="Consolas"/>
-          <w:b/>
-          <w:color w:val="0000FF"/>
-          <w:sz w:val="22"/>
-          <w:highlight w:val="white"/>
-        </w:rPr>
-        <w:t>const</w:t>
-      </w:r>
-      <w:proofErr w:type="spellEnd"/>
-      <w:r>
-        <w:rPr>
-          <w:rFonts w:ascii="Consolas" w:hAnsi="Consolas" w:cs="Consolas"/>
-          <w:b/>
-          <w:color w:val="000000"/>
-          <w:sz w:val="22"/>
-          <w:highlight w:val="white"/>
-        </w:rPr>
-        <w:t>;</w:t>
-      </w:r>
-      <w:r>
-        <w:rPr>
-          <w:rFonts w:ascii="Consolas" w:hAnsi="Consolas" w:cs="Consolas"/>
-          <w:color w:val="000000"/>
-          <w:sz w:val="22"/>
-          <w:highlight w:val="white"/>
-        </w:rPr>
-        <w:t xml:space="preserve"> </w:t>
-      </w:r>
-    </w:p>
-    <w:p>
-      <w:pPr>
-        <w:pStyle w:val="ListParagraph"/>
-        <w:numPr>
-          <w:ilvl w:val="0"/>
-          <w:numId w:val="27"/>
-        </w:numPr>
+    </w:p>
+    <w:p>
+      <w:pPr>
         <w:autoSpaceDE w:val="0"/>
         <w:autoSpaceDN w:val="0"/>
         <w:adjustRightInd w:val="0"/>
         <w:spacing w:after="0" w:line="240" w:lineRule="auto"/>
+        <w:ind w:firstLine="720"/>
         <w:rPr>
           <w:highlight w:val="white"/>
         </w:rPr>
@@ -5459,7 +4915,6 @@
           <w:sz w:val="22"/>
         </w:rPr>
       </w:pPr>
-      <w:proofErr w:type="gramStart"/>
       <w:r>
         <w:rPr>
           <w:rFonts w:ascii="Consolas" w:hAnsi="Consolas" w:cs="Consolas"/>
@@ -5471,7 +4926,6 @@
         <w:lastRenderedPageBreak/>
         <w:t>bool</w:t>
       </w:r>
-      <w:proofErr w:type="gramEnd"/>
       <w:r>
         <w:rPr>
           <w:rFonts w:ascii="Consolas" w:hAnsi="Consolas" w:cs="Consolas"/>
@@ -5492,7 +4946,6 @@
         </w:rPr>
         <w:t xml:space="preserve"> </w:t>
       </w:r>
-      <w:proofErr w:type="spellStart"/>
       <w:r>
         <w:rPr>
           <w:rFonts w:ascii="Consolas" w:hAnsi="Consolas" w:cs="Consolas"/>
@@ -5503,7 +4956,6 @@
         </w:rPr>
         <w:t>const</w:t>
       </w:r>
-      <w:proofErr w:type="spellEnd"/>
       <w:r>
         <w:rPr>
           <w:rFonts w:ascii="Consolas" w:hAnsi="Consolas" w:cs="Consolas"/>
@@ -5525,15 +4977,11 @@
     </w:p>
     <w:p>
       <w:pPr>
-        <w:pStyle w:val="ListParagraph"/>
-        <w:numPr>
-          <w:ilvl w:val="0"/>
-          <w:numId w:val="27"/>
-        </w:numPr>
         <w:autoSpaceDE w:val="0"/>
         <w:autoSpaceDN w:val="0"/>
         <w:adjustRightInd w:val="0"/>
         <w:spacing w:after="0" w:line="240" w:lineRule="auto"/>
+        <w:ind w:firstLine="720"/>
         <w:rPr>
           <w:highlight w:val="white"/>
         </w:rPr>
@@ -5605,31 +5053,16 @@
           <w:highlight w:val="white"/>
         </w:rPr>
       </w:pPr>
-      <w:proofErr w:type="spellStart"/>
-      <w:proofErr w:type="gramStart"/>
-      <w:r>
-        <w:rPr>
-          <w:rFonts w:ascii="Consolas" w:hAnsi="Consolas" w:cs="Consolas"/>
-          <w:b/>
-          <w:color w:val="000000"/>
-          <w:sz w:val="22"/>
-          <w:highlight w:val="white"/>
-        </w:rPr>
-        <w:t>std</w:t>
-      </w:r>
-      <w:proofErr w:type="spellEnd"/>
-      <w:proofErr w:type="gramEnd"/>
-      <w:r>
-        <w:rPr>
-          <w:rFonts w:ascii="Consolas" w:hAnsi="Consolas" w:cs="Consolas"/>
-          <w:b/>
-          <w:color w:val="000000"/>
-          <w:sz w:val="22"/>
-          <w:highlight w:val="white"/>
-        </w:rPr>
-        <w:t>::</w:t>
-      </w:r>
-      <w:proofErr w:type="spellStart"/>
+      <w:r>
+        <w:rPr>
+          <w:rFonts w:ascii="Consolas" w:hAnsi="Consolas" w:cs="Consolas"/>
+          <w:b/>
+          <w:color w:val="000000"/>
+          <w:sz w:val="22"/>
+          <w:highlight w:val="white"/>
+        </w:rPr>
+        <w:t>std::</w:t>
+      </w:r>
       <w:r>
         <w:rPr>
           <w:rFonts w:ascii="Consolas" w:hAnsi="Consolas" w:cs="Consolas"/>
@@ -5640,40 +5073,16 @@
         </w:rPr>
         <w:t>istream</w:t>
       </w:r>
-      <w:proofErr w:type="spellEnd"/>
-      <w:r>
-        <w:rPr>
-          <w:rFonts w:ascii="Consolas" w:hAnsi="Consolas" w:cs="Consolas"/>
-          <w:b/>
-          <w:color w:val="000000"/>
-          <w:sz w:val="22"/>
-          <w:highlight w:val="white"/>
-        </w:rPr>
-        <w:t>&amp; read(</w:t>
-      </w:r>
-      <w:proofErr w:type="spellStart"/>
-      <w:r>
-        <w:rPr>
-          <w:rFonts w:ascii="Consolas" w:hAnsi="Consolas" w:cs="Consolas"/>
-          <w:b/>
-          <w:color w:val="000000"/>
-          <w:sz w:val="22"/>
-          <w:highlight w:val="white"/>
-        </w:rPr>
-        <w:t>std</w:t>
-      </w:r>
-      <w:proofErr w:type="spellEnd"/>
-      <w:r>
-        <w:rPr>
-          <w:rFonts w:ascii="Consolas" w:hAnsi="Consolas" w:cs="Consolas"/>
-          <w:b/>
-          <w:color w:val="000000"/>
-          <w:sz w:val="22"/>
-          <w:highlight w:val="white"/>
-        </w:rPr>
-        <w:t>::</w:t>
-      </w:r>
-      <w:proofErr w:type="spellStart"/>
+      <w:r>
+        <w:rPr>
+          <w:rFonts w:ascii="Consolas" w:hAnsi="Consolas" w:cs="Consolas"/>
+          <w:b/>
+          <w:color w:val="000000"/>
+          <w:sz w:val="22"/>
+          <w:highlight w:val="white"/>
+        </w:rPr>
+        <w:t>&amp; read(std::</w:t>
+      </w:r>
       <w:r>
         <w:rPr>
           <w:rFonts w:ascii="Consolas" w:hAnsi="Consolas" w:cs="Consolas"/>
@@ -5684,27 +5093,15 @@
         </w:rPr>
         <w:t>istream</w:t>
       </w:r>
-      <w:proofErr w:type="spellEnd"/>
-      <w:r>
-        <w:rPr>
-          <w:rFonts w:ascii="Consolas" w:hAnsi="Consolas" w:cs="Consolas"/>
-          <w:b/>
-          <w:color w:val="000000"/>
-          <w:sz w:val="22"/>
-          <w:highlight w:val="white"/>
-        </w:rPr>
-        <w:t xml:space="preserve">&amp; </w:t>
-      </w:r>
-      <w:proofErr w:type="spellStart"/>
-      <w:r>
-        <w:rPr>
-          <w:rFonts w:ascii="Consolas" w:hAnsi="Consolas" w:cs="Consolas"/>
-          <w:b/>
-          <w:color w:val="000000"/>
-          <w:sz w:val="22"/>
-          <w:highlight w:val="white"/>
-        </w:rPr>
-        <w:t>is</w:t>
+      <w:r>
+        <w:rPr>
+          <w:rFonts w:ascii="Consolas" w:hAnsi="Consolas" w:cs="Consolas"/>
+          <w:b/>
+          <w:color w:val="000000"/>
+          <w:sz w:val="22"/>
+          <w:highlight w:val="white"/>
+        </w:rPr>
+        <w:t>&amp; is</w:t>
       </w:r>
       <w:r>
         <w:rPr>
@@ -5716,7 +5113,6 @@
         </w:rPr>
         <w:t>tr</w:t>
       </w:r>
-      <w:proofErr w:type="spellEnd"/>
       <w:r>
         <w:rPr>
           <w:rFonts w:ascii="Consolas" w:hAnsi="Consolas" w:cs="Consolas"/>
@@ -5726,664 +5122,6 @@
           <w:highlight w:val="white"/>
         </w:rPr>
         <w:t>);</w:t>
-      </w:r>
-    </w:p>
-    <w:p>
-      <w:pPr>
-        <w:pStyle w:val="ListParagraph"/>
-        <w:numPr>
-          <w:ilvl w:val="0"/>
-          <w:numId w:val="25"/>
-        </w:numPr>
-        <w:autoSpaceDE w:val="0"/>
-        <w:autoSpaceDN w:val="0"/>
-        <w:adjustRightInd w:val="0"/>
-        <w:spacing w:after="0" w:line="240" w:lineRule="auto"/>
-        <w:rPr>
-          <w:highlight w:val="white"/>
-        </w:rPr>
-      </w:pPr>
-      <w:r>
-        <w:rPr>
-          <w:highlight w:val="white"/>
-        </w:rPr>
-        <w:t>This function r</w:t>
-      </w:r>
-      <w:r>
-        <w:rPr>
-          <w:highlight w:val="white"/>
-        </w:rPr>
-        <w:t xml:space="preserve">eads the </w:t>
-      </w:r>
-      <w:r>
-        <w:rPr>
-          <w:highlight w:val="white"/>
-        </w:rPr>
-        <w:t>d</w:t>
-      </w:r>
-      <w:r>
-        <w:rPr>
-          <w:highlight w:val="white"/>
-        </w:rPr>
-        <w:t xml:space="preserve">ate </w:t>
-      </w:r>
-      <w:r>
-        <w:rPr>
-          <w:highlight w:val="white"/>
-        </w:rPr>
-        <w:t xml:space="preserve">from the console </w:t>
-      </w:r>
-      <w:r>
-        <w:rPr>
-          <w:highlight w:val="white"/>
-        </w:rPr>
-        <w:t>in the</w:t>
-      </w:r>
-      <w:r>
-        <w:rPr>
-          <w:highlight w:val="white"/>
-        </w:rPr>
-        <w:t xml:space="preserve"> </w:t>
-      </w:r>
-      <w:r>
-        <w:rPr>
-          <w:highlight w:val="white"/>
-        </w:rPr>
-        <w:t>following format: YYYY</w:t>
-      </w:r>
-      <w:proofErr w:type="gramStart"/>
-      <w:r>
-        <w:rPr>
-          <w:highlight w:val="white"/>
-        </w:rPr>
-        <w:t>?MM</w:t>
-      </w:r>
-      <w:proofErr w:type="gramEnd"/>
-      <w:r>
-        <w:rPr>
-          <w:highlight w:val="white"/>
-        </w:rPr>
-        <w:t>?</w:t>
-      </w:r>
-      <w:r>
-        <w:rPr>
-          <w:highlight w:val="white"/>
-        </w:rPr>
-        <w:t>DD (</w:t>
-      </w:r>
-      <w:r>
-        <w:rPr>
-          <w:highlight w:val="white"/>
-        </w:rPr>
-        <w:t>e</w:t>
-      </w:r>
-      <w:r>
-        <w:rPr>
-          <w:highlight w:val="white"/>
-        </w:rPr>
-        <w:t>.g.</w:t>
-      </w:r>
-      <w:r>
-        <w:rPr>
-          <w:highlight w:val="white"/>
-        </w:rPr>
-        <w:t xml:space="preserve"> 2016</w:t>
-      </w:r>
-      <w:r>
-        <w:rPr>
-          <w:highlight w:val="white"/>
-        </w:rPr>
-        <w:t>/03/24</w:t>
-      </w:r>
-      <w:r>
-        <w:rPr>
-          <w:highlight w:val="white"/>
-        </w:rPr>
-        <w:t xml:space="preserve"> or 2016-03-24</w:t>
-      </w:r>
-      <w:r>
-        <w:rPr>
-          <w:highlight w:val="white"/>
-        </w:rPr>
-        <w:t xml:space="preserve">). </w:t>
-      </w:r>
-    </w:p>
-    <w:p>
-      <w:pPr>
-        <w:pStyle w:val="ListParagraph"/>
-        <w:numPr>
-          <w:ilvl w:val="0"/>
-          <w:numId w:val="25"/>
-        </w:numPr>
-        <w:autoSpaceDE w:val="0"/>
-        <w:autoSpaceDN w:val="0"/>
-        <w:adjustRightInd w:val="0"/>
-        <w:spacing w:after="0" w:line="240" w:lineRule="auto"/>
-        <w:rPr>
-          <w:highlight w:val="white"/>
-        </w:rPr>
-      </w:pPr>
-      <w:r>
-        <w:rPr>
-          <w:highlight w:val="white"/>
-        </w:rPr>
-        <w:t xml:space="preserve">This function </w:t>
-      </w:r>
-      <w:r>
-        <w:rPr>
-          <w:highlight w:val="white"/>
-        </w:rPr>
-        <w:t>does</w:t>
-      </w:r>
-      <w:r>
-        <w:rPr>
-          <w:highlight w:val="white"/>
-        </w:rPr>
-        <w:t xml:space="preserve"> not prompt </w:t>
-      </w:r>
-      <w:r>
-        <w:rPr>
-          <w:highlight w:val="white"/>
-        </w:rPr>
-        <w:t>the user</w:t>
-      </w:r>
-      <w:r>
-        <w:rPr>
-          <w:highlight w:val="white"/>
-        </w:rPr>
-        <w:t xml:space="preserve">. </w:t>
-      </w:r>
-    </w:p>
-    <w:p>
-      <w:pPr>
-        <w:pStyle w:val="ListParagraph"/>
-        <w:numPr>
-          <w:ilvl w:val="0"/>
-          <w:numId w:val="25"/>
-        </w:numPr>
-        <w:autoSpaceDE w:val="0"/>
-        <w:autoSpaceDN w:val="0"/>
-        <w:adjustRightInd w:val="0"/>
-        <w:spacing w:after="0" w:line="240" w:lineRule="auto"/>
-        <w:rPr>
-          <w:highlight w:val="white"/>
-        </w:rPr>
-      </w:pPr>
-      <w:r>
-        <w:rPr>
-          <w:highlight w:val="white"/>
-        </w:rPr>
-        <w:t xml:space="preserve">If </w:t>
-      </w:r>
-      <w:proofErr w:type="spellStart"/>
-      <w:r>
-        <w:rPr>
-          <w:rFonts w:ascii="Consolas" w:hAnsi="Consolas" w:cs="Consolas"/>
-          <w:b/>
-          <w:color w:val="000000"/>
-          <w:sz w:val="22"/>
-          <w:highlight w:val="white"/>
-        </w:rPr>
-        <w:t>istr</w:t>
-      </w:r>
-      <w:proofErr w:type="spellEnd"/>
-      <w:r>
-        <w:rPr>
-          <w:rFonts w:cstheme="minorHAnsi"/>
-          <w:color w:val="000000"/>
-          <w:szCs w:val="24"/>
-          <w:highlight w:val="white"/>
-        </w:rPr>
-        <w:t xml:space="preserve"> </w:t>
-      </w:r>
-      <w:r>
-        <w:rPr>
-          <w:highlight w:val="white"/>
-        </w:rPr>
-        <w:t>fails at any point</w:t>
-      </w:r>
-      <w:r>
-        <w:rPr>
-          <w:highlight w:val="white"/>
-        </w:rPr>
-        <w:t xml:space="preserve"> (if </w:t>
-      </w:r>
-      <w:proofErr w:type="spellStart"/>
-      <w:r>
-        <w:rPr>
-          <w:rFonts w:ascii="Consolas" w:hAnsi="Consolas" w:cs="Consolas"/>
-          <w:b/>
-          <w:color w:val="000000"/>
-          <w:sz w:val="22"/>
-          <w:highlight w:val="white"/>
-        </w:rPr>
-        <w:t>istr</w:t>
-      </w:r>
-      <w:proofErr w:type="spellEnd"/>
-      <w:r>
-        <w:rPr>
-          <w:highlight w:val="white"/>
-        </w:rPr>
-        <w:t xml:space="preserve"> fails, the function </w:t>
-      </w:r>
-      <w:proofErr w:type="spellStart"/>
-      <w:proofErr w:type="gramStart"/>
-      <w:r>
-        <w:rPr>
-          <w:rFonts w:ascii="Consolas" w:hAnsi="Consolas" w:cs="Consolas"/>
-          <w:b/>
-          <w:color w:val="000000"/>
-          <w:sz w:val="22"/>
-          <w:highlight w:val="white"/>
-        </w:rPr>
-        <w:t>istr.fail</w:t>
-      </w:r>
-      <w:proofErr w:type="spellEnd"/>
-      <w:r>
-        <w:rPr>
-          <w:rFonts w:ascii="Consolas" w:hAnsi="Consolas" w:cs="Consolas"/>
-          <w:b/>
-          <w:color w:val="000000"/>
-          <w:sz w:val="22"/>
-          <w:highlight w:val="white"/>
-        </w:rPr>
-        <w:t>(</w:t>
-      </w:r>
-      <w:proofErr w:type="gramEnd"/>
-      <w:r>
-        <w:rPr>
-          <w:rFonts w:ascii="Consolas" w:hAnsi="Consolas" w:cs="Consolas"/>
-          <w:b/>
-          <w:color w:val="000000"/>
-          <w:sz w:val="22"/>
-          <w:highlight w:val="white"/>
-        </w:rPr>
-        <w:t>)</w:t>
-      </w:r>
-      <w:r>
-        <w:rPr>
-          <w:highlight w:val="white"/>
-        </w:rPr>
-        <w:t xml:space="preserve"> returns </w:t>
-      </w:r>
-      <w:r>
-        <w:rPr>
-          <w:rFonts w:ascii="Consolas" w:hAnsi="Consolas" w:cs="Consolas"/>
-          <w:b/>
-          <w:color w:val="000000"/>
-          <w:sz w:val="22"/>
-          <w:highlight w:val="white"/>
-        </w:rPr>
-        <w:t>t</w:t>
-      </w:r>
-      <w:r>
-        <w:rPr>
-          <w:rFonts w:ascii="Consolas" w:hAnsi="Consolas" w:cs="Consolas"/>
-          <w:b/>
-          <w:color w:val="000000"/>
-          <w:sz w:val="22"/>
-          <w:highlight w:val="white"/>
-        </w:rPr>
-        <w:t>rue</w:t>
-      </w:r>
-      <w:r>
-        <w:rPr>
-          <w:highlight w:val="white"/>
-        </w:rPr>
-        <w:t>)</w:t>
-      </w:r>
-      <w:r>
-        <w:rPr>
-          <w:highlight w:val="white"/>
-        </w:rPr>
-        <w:t xml:space="preserve">, </w:t>
-      </w:r>
-      <w:r>
-        <w:rPr>
-          <w:highlight w:val="white"/>
-        </w:rPr>
-        <w:t>this function</w:t>
-      </w:r>
-      <w:r>
-        <w:rPr>
-          <w:highlight w:val="white"/>
-        </w:rPr>
-        <w:t xml:space="preserve"> set</w:t>
-      </w:r>
-      <w:r>
-        <w:rPr>
-          <w:highlight w:val="white"/>
-        </w:rPr>
-        <w:t>s</w:t>
-      </w:r>
-      <w:r>
-        <w:rPr>
-          <w:highlight w:val="white"/>
-        </w:rPr>
-        <w:t xml:space="preserve"> the</w:t>
-      </w:r>
-      <w:r>
-        <w:rPr>
-          <w:highlight w:val="white"/>
-        </w:rPr>
-        <w:t xml:space="preserve"> error state</w:t>
-      </w:r>
-      <w:r>
-        <w:rPr>
-          <w:rFonts w:cstheme="minorHAnsi"/>
-          <w:color w:val="000000"/>
-          <w:szCs w:val="24"/>
-          <w:highlight w:val="white"/>
-        </w:rPr>
-        <w:t xml:space="preserve"> </w:t>
-      </w:r>
-      <w:r>
-        <w:rPr>
-          <w:highlight w:val="white"/>
-        </w:rPr>
-        <w:t>to</w:t>
-      </w:r>
-      <w:r>
-        <w:rPr>
-          <w:rFonts w:cstheme="minorHAnsi"/>
-          <w:color w:val="000000"/>
-          <w:szCs w:val="24"/>
-          <w:highlight w:val="white"/>
-        </w:rPr>
-        <w:t xml:space="preserve"> </w:t>
-      </w:r>
-      <w:r>
-        <w:rPr>
-          <w:rFonts w:ascii="Consolas" w:hAnsi="Consolas" w:cs="Consolas"/>
-          <w:b/>
-          <w:color w:val="6F008A"/>
-          <w:sz w:val="22"/>
-          <w:highlight w:val="white"/>
-        </w:rPr>
-        <w:t>CIN_FAILED</w:t>
-      </w:r>
-      <w:r>
-        <w:rPr>
-          <w:rFonts w:cstheme="minorHAnsi"/>
-          <w:color w:val="6F008A"/>
-          <w:szCs w:val="24"/>
-          <w:highlight w:val="white"/>
-        </w:rPr>
-        <w:t xml:space="preserve"> </w:t>
-      </w:r>
-      <w:r>
-        <w:rPr>
-          <w:highlight w:val="white"/>
-        </w:rPr>
-        <w:t xml:space="preserve">and </w:t>
-      </w:r>
-      <w:r>
-        <w:rPr>
-          <w:highlight w:val="white"/>
-        </w:rPr>
-        <w:t>does</w:t>
-      </w:r>
-      <w:r>
-        <w:rPr>
-          <w:highlight w:val="white"/>
-        </w:rPr>
-        <w:t xml:space="preserve"> NOT clear</w:t>
-      </w:r>
-      <w:r>
-        <w:rPr>
-          <w:rFonts w:cstheme="minorHAnsi"/>
-          <w:color w:val="000000"/>
-          <w:szCs w:val="24"/>
-          <w:highlight w:val="white"/>
-        </w:rPr>
-        <w:t xml:space="preserve"> </w:t>
-      </w:r>
-      <w:proofErr w:type="spellStart"/>
-      <w:r>
-        <w:rPr>
-          <w:rFonts w:ascii="Consolas" w:hAnsi="Consolas" w:cs="Consolas"/>
-          <w:b/>
-          <w:color w:val="000000"/>
-          <w:sz w:val="22"/>
-          <w:highlight w:val="white"/>
-        </w:rPr>
-        <w:t>istr</w:t>
-      </w:r>
-      <w:proofErr w:type="spellEnd"/>
-      <w:r>
-        <w:rPr>
-          <w:highlight w:val="white"/>
-        </w:rPr>
-        <w:t>.</w:t>
-      </w:r>
-      <w:r>
-        <w:rPr>
-          <w:highlight w:val="white"/>
-        </w:rPr>
-        <w:t xml:space="preserve"> </w:t>
-      </w:r>
-    </w:p>
-    <w:p>
-      <w:pPr>
-        <w:pStyle w:val="ListParagraph"/>
-        <w:numPr>
-          <w:ilvl w:val="0"/>
-          <w:numId w:val="25"/>
-        </w:numPr>
-        <w:autoSpaceDE w:val="0"/>
-        <w:autoSpaceDN w:val="0"/>
-        <w:adjustRightInd w:val="0"/>
-        <w:spacing w:after="0" w:line="240" w:lineRule="auto"/>
-        <w:rPr>
-          <w:highlight w:val="white"/>
-        </w:rPr>
-      </w:pPr>
-      <w:r>
-        <w:rPr>
-          <w:highlight w:val="white"/>
-        </w:rPr>
-        <w:t>I</w:t>
-      </w:r>
-      <w:r>
-        <w:rPr>
-          <w:highlight w:val="white"/>
-        </w:rPr>
-        <w:t xml:space="preserve">f </w:t>
-      </w:r>
-      <w:r>
-        <w:rPr>
-          <w:highlight w:val="white"/>
-        </w:rPr>
-        <w:t xml:space="preserve">your </w:t>
-      </w:r>
-      <w:proofErr w:type="gramStart"/>
-      <w:r>
-        <w:rPr>
-          <w:rFonts w:ascii="Consolas" w:hAnsi="Consolas" w:cs="Consolas"/>
-          <w:b/>
-          <w:color w:val="000000"/>
-          <w:sz w:val="22"/>
-          <w:highlight w:val="white"/>
-        </w:rPr>
-        <w:t>read(</w:t>
-      </w:r>
-      <w:proofErr w:type="gramEnd"/>
-      <w:r>
-        <w:rPr>
-          <w:rFonts w:ascii="Consolas" w:hAnsi="Consolas" w:cs="Consolas"/>
-          <w:b/>
-          <w:color w:val="000000"/>
-          <w:sz w:val="22"/>
-          <w:highlight w:val="white"/>
-        </w:rPr>
-        <w:t>)</w:t>
-      </w:r>
-      <w:r>
-        <w:rPr>
-          <w:highlight w:val="white"/>
-        </w:rPr>
-        <w:t xml:space="preserve"> function reads the</w:t>
-      </w:r>
-      <w:r>
-        <w:rPr>
-          <w:highlight w:val="white"/>
-        </w:rPr>
-        <w:t xml:space="preserve"> numbers</w:t>
-      </w:r>
-      <w:r>
-        <w:rPr>
-          <w:highlight w:val="white"/>
-        </w:rPr>
-        <w:t xml:space="preserve"> </w:t>
-      </w:r>
-      <w:r>
-        <w:rPr>
-          <w:highlight w:val="white"/>
-        </w:rPr>
-        <w:t>successfully</w:t>
-      </w:r>
-      <w:r>
-        <w:rPr>
-          <w:highlight w:val="white"/>
-        </w:rPr>
-        <w:t xml:space="preserve">, </w:t>
-      </w:r>
-      <w:r>
-        <w:rPr>
-          <w:highlight w:val="white"/>
-        </w:rPr>
-        <w:t xml:space="preserve">and the read values are valid, it stores them into the instance variables. Otherwise, your function does not change the current object. </w:t>
-      </w:r>
-    </w:p>
-    <w:p>
-      <w:pPr>
-        <w:pStyle w:val="ListParagraph"/>
-        <w:numPr>
-          <w:ilvl w:val="0"/>
-          <w:numId w:val="25"/>
-        </w:numPr>
-        <w:autoSpaceDE w:val="0"/>
-        <w:autoSpaceDN w:val="0"/>
-        <w:adjustRightInd w:val="0"/>
-        <w:spacing w:after="0" w:line="240" w:lineRule="auto"/>
-        <w:rPr>
-          <w:highlight w:val="white"/>
-        </w:rPr>
-      </w:pPr>
-      <w:r>
-        <w:rPr>
-          <w:highlight w:val="white"/>
-        </w:rPr>
-        <w:t>Regardless</w:t>
-      </w:r>
-      <w:r>
-        <w:rPr>
-          <w:highlight w:val="white"/>
-        </w:rPr>
-        <w:t xml:space="preserve"> of </w:t>
-      </w:r>
-      <w:r>
-        <w:rPr>
-          <w:highlight w:val="white"/>
-        </w:rPr>
-        <w:t>the result of th</w:t>
-      </w:r>
-      <w:r>
-        <w:rPr>
-          <w:highlight w:val="white"/>
-        </w:rPr>
-        <w:t>e</w:t>
-      </w:r>
-      <w:r>
-        <w:rPr>
-          <w:highlight w:val="white"/>
-        </w:rPr>
-        <w:t xml:space="preserve"> input</w:t>
-      </w:r>
-      <w:r>
-        <w:rPr>
-          <w:highlight w:val="white"/>
-        </w:rPr>
-        <w:t xml:space="preserve"> process, </w:t>
-      </w:r>
-      <w:r>
-        <w:rPr>
-          <w:highlight w:val="white"/>
-        </w:rPr>
-        <w:t>your</w:t>
-      </w:r>
-      <w:r>
-        <w:rPr>
-          <w:highlight w:val="white"/>
-        </w:rPr>
-        <w:t xml:space="preserve"> function</w:t>
-      </w:r>
-      <w:r>
-        <w:rPr>
-          <w:highlight w:val="white"/>
-        </w:rPr>
-        <w:t xml:space="preserve"> return</w:t>
-      </w:r>
-      <w:r>
-        <w:rPr>
-          <w:highlight w:val="white"/>
-        </w:rPr>
-        <w:t>s a reference to</w:t>
-      </w:r>
-      <w:r>
-        <w:rPr>
-          <w:highlight w:val="white"/>
-        </w:rPr>
-        <w:t xml:space="preserve"> the </w:t>
-      </w:r>
-      <w:proofErr w:type="spellStart"/>
-      <w:r>
-        <w:rPr>
-          <w:rFonts w:ascii="Consolas" w:hAnsi="Consolas"/>
-          <w:b/>
-          <w:sz w:val="22"/>
-          <w:highlight w:val="white"/>
-        </w:rPr>
-        <w:t>std</w:t>
-      </w:r>
-      <w:proofErr w:type="spellEnd"/>
-      <w:r>
-        <w:rPr>
-          <w:rFonts w:ascii="Consolas" w:hAnsi="Consolas"/>
-          <w:b/>
-          <w:sz w:val="22"/>
-          <w:highlight w:val="white"/>
-        </w:rPr>
-        <w:t>::</w:t>
-      </w:r>
-      <w:proofErr w:type="spellStart"/>
-      <w:r>
-        <w:rPr>
-          <w:rFonts w:ascii="Consolas" w:hAnsi="Consolas"/>
-          <w:b/>
-          <w:sz w:val="22"/>
-          <w:highlight w:val="white"/>
-        </w:rPr>
-        <w:t>istream</w:t>
-      </w:r>
-      <w:proofErr w:type="spellEnd"/>
-      <w:r>
-        <w:rPr>
-          <w:highlight w:val="white"/>
-        </w:rPr>
-        <w:t xml:space="preserve"> </w:t>
-      </w:r>
-      <w:r>
-        <w:rPr>
-          <w:highlight w:val="white"/>
-        </w:rPr>
-        <w:t>object</w:t>
-      </w:r>
-      <w:r>
-        <w:rPr>
-          <w:highlight w:val="white"/>
-        </w:rPr>
-        <w:t xml:space="preserve">. </w:t>
       </w:r>
     </w:p>
     <w:p>
@@ -6397,6 +5135,456 @@
           <w:highlight w:val="white"/>
         </w:rPr>
       </w:pPr>
+      <w:r>
+        <w:rPr>
+          <w:highlight w:val="white"/>
+        </w:rPr>
+        <w:t>This function r</w:t>
+      </w:r>
+      <w:r>
+        <w:rPr>
+          <w:highlight w:val="white"/>
+        </w:rPr>
+        <w:t xml:space="preserve">eads the </w:t>
+      </w:r>
+      <w:r>
+        <w:rPr>
+          <w:highlight w:val="white"/>
+        </w:rPr>
+        <w:t>d</w:t>
+      </w:r>
+      <w:r>
+        <w:rPr>
+          <w:highlight w:val="white"/>
+        </w:rPr>
+        <w:t xml:space="preserve">ate </w:t>
+      </w:r>
+      <w:r>
+        <w:rPr>
+          <w:highlight w:val="white"/>
+        </w:rPr>
+        <w:t>from the console</w:t>
+      </w:r>
+      <w:r>
+        <w:rPr>
+          <w:highlight w:val="white"/>
+        </w:rPr>
+        <w:t xml:space="preserve"> </w:t>
+      </w:r>
+      <w:r>
+        <w:rPr>
+          <w:highlight w:val="white"/>
+        </w:rPr>
+        <w:t>in the</w:t>
+      </w:r>
+      <w:r>
+        <w:rPr>
+          <w:highlight w:val="white"/>
+        </w:rPr>
+        <w:t xml:space="preserve"> </w:t>
+      </w:r>
+      <w:r>
+        <w:rPr>
+          <w:highlight w:val="white"/>
+        </w:rPr>
+        <w:t>following format: YYYY?MM?</w:t>
+      </w:r>
+      <w:r>
+        <w:rPr>
+          <w:highlight w:val="white"/>
+        </w:rPr>
+        <w:t>DD (</w:t>
+      </w:r>
+      <w:r>
+        <w:rPr>
+          <w:highlight w:val="white"/>
+        </w:rPr>
+        <w:t>e</w:t>
+      </w:r>
+      <w:r>
+        <w:rPr>
+          <w:highlight w:val="white"/>
+        </w:rPr>
+        <w:t>.g.</w:t>
+      </w:r>
+      <w:r>
+        <w:rPr>
+          <w:highlight w:val="white"/>
+        </w:rPr>
+        <w:t xml:space="preserve"> 2016</w:t>
+      </w:r>
+      <w:r>
+        <w:rPr>
+          <w:highlight w:val="white"/>
+        </w:rPr>
+        <w:t>/03/24</w:t>
+      </w:r>
+      <w:r>
+        <w:rPr>
+          <w:highlight w:val="white"/>
+        </w:rPr>
+        <w:t xml:space="preserve"> or 2016-03-24</w:t>
+      </w:r>
+      <w:r>
+        <w:rPr>
+          <w:highlight w:val="white"/>
+        </w:rPr>
+        <w:t xml:space="preserve">). This function </w:t>
+      </w:r>
+      <w:r>
+        <w:rPr>
+          <w:highlight w:val="white"/>
+        </w:rPr>
+        <w:t>does</w:t>
+      </w:r>
+      <w:r>
+        <w:rPr>
+          <w:highlight w:val="white"/>
+        </w:rPr>
+        <w:t xml:space="preserve"> not prompt </w:t>
+      </w:r>
+      <w:r>
+        <w:rPr>
+          <w:highlight w:val="white"/>
+        </w:rPr>
+        <w:t>the user</w:t>
+      </w:r>
+      <w:r>
+        <w:rPr>
+          <w:highlight w:val="white"/>
+        </w:rPr>
+        <w:t>. If</w:t>
+      </w:r>
+      <w:r>
+        <w:rPr>
+          <w:highlight w:val="white"/>
+        </w:rPr>
+        <w:t xml:space="preserve"> </w:t>
+      </w:r>
+      <w:r>
+        <w:rPr>
+          <w:rFonts w:ascii="Consolas" w:hAnsi="Consolas" w:cs="Consolas"/>
+          <w:b/>
+          <w:color w:val="000000"/>
+          <w:sz w:val="22"/>
+          <w:highlight w:val="white"/>
+        </w:rPr>
+        <w:t>istr</w:t>
+      </w:r>
+      <w:r>
+        <w:rPr>
+          <w:rFonts w:cstheme="minorHAnsi"/>
+          <w:color w:val="000000"/>
+          <w:szCs w:val="24"/>
+          <w:highlight w:val="white"/>
+        </w:rPr>
+        <w:t xml:space="preserve"> </w:t>
+      </w:r>
+      <w:r>
+        <w:rPr>
+          <w:highlight w:val="white"/>
+        </w:rPr>
+        <w:t xml:space="preserve">fails at any point, </w:t>
+      </w:r>
+      <w:r>
+        <w:rPr>
+          <w:highlight w:val="white"/>
+        </w:rPr>
+        <w:t>this function</w:t>
+      </w:r>
+      <w:r>
+        <w:rPr>
+          <w:highlight w:val="white"/>
+        </w:rPr>
+        <w:t xml:space="preserve"> set</w:t>
+      </w:r>
+      <w:r>
+        <w:rPr>
+          <w:highlight w:val="white"/>
+        </w:rPr>
+        <w:t>s</w:t>
+      </w:r>
+      <w:r>
+        <w:rPr>
+          <w:highlight w:val="white"/>
+        </w:rPr>
+        <w:t xml:space="preserve"> the</w:t>
+      </w:r>
+      <w:r>
+        <w:rPr>
+          <w:highlight w:val="white"/>
+        </w:rPr>
+        <w:t xml:space="preserve"> error state</w:t>
+      </w:r>
+      <w:r>
+        <w:rPr>
+          <w:rFonts w:cstheme="minorHAnsi"/>
+          <w:color w:val="000000"/>
+          <w:szCs w:val="24"/>
+          <w:highlight w:val="white"/>
+        </w:rPr>
+        <w:t xml:space="preserve"> </w:t>
+      </w:r>
+      <w:r>
+        <w:rPr>
+          <w:highlight w:val="white"/>
+        </w:rPr>
+        <w:t>to</w:t>
+      </w:r>
+      <w:r>
+        <w:rPr>
+          <w:rFonts w:cstheme="minorHAnsi"/>
+          <w:color w:val="000000"/>
+          <w:szCs w:val="24"/>
+          <w:highlight w:val="white"/>
+        </w:rPr>
+        <w:t xml:space="preserve"> </w:t>
+      </w:r>
+      <w:r>
+        <w:rPr>
+          <w:rFonts w:ascii="Consolas" w:hAnsi="Consolas" w:cs="Consolas"/>
+          <w:b/>
+          <w:color w:val="6F008A"/>
+          <w:sz w:val="22"/>
+          <w:highlight w:val="white"/>
+        </w:rPr>
+        <w:t>CIN_FAILED</w:t>
+      </w:r>
+      <w:r>
+        <w:rPr>
+          <w:rFonts w:cstheme="minorHAnsi"/>
+          <w:color w:val="6F008A"/>
+          <w:szCs w:val="24"/>
+          <w:highlight w:val="white"/>
+        </w:rPr>
+        <w:t xml:space="preserve"> </w:t>
+      </w:r>
+      <w:r>
+        <w:rPr>
+          <w:highlight w:val="white"/>
+        </w:rPr>
+        <w:t xml:space="preserve">and </w:t>
+      </w:r>
+      <w:r>
+        <w:rPr>
+          <w:highlight w:val="white"/>
+        </w:rPr>
+        <w:t>does</w:t>
+      </w:r>
+      <w:r>
+        <w:rPr>
+          <w:highlight w:val="white"/>
+        </w:rPr>
+        <w:t xml:space="preserve"> NOT clear</w:t>
+      </w:r>
+      <w:r>
+        <w:rPr>
+          <w:rFonts w:cstheme="minorHAnsi"/>
+          <w:color w:val="000000"/>
+          <w:szCs w:val="24"/>
+          <w:highlight w:val="white"/>
+        </w:rPr>
+        <w:t xml:space="preserve"> </w:t>
+      </w:r>
+      <w:r>
+        <w:rPr>
+          <w:rFonts w:ascii="Consolas" w:hAnsi="Consolas" w:cs="Consolas"/>
+          <w:b/>
+          <w:color w:val="000000"/>
+          <w:sz w:val="22"/>
+          <w:highlight w:val="white"/>
+        </w:rPr>
+        <w:t>istr</w:t>
+      </w:r>
+      <w:r>
+        <w:rPr>
+          <w:highlight w:val="white"/>
+        </w:rPr>
+        <w:t>.</w:t>
+      </w:r>
+      <w:r>
+        <w:rPr>
+          <w:highlight w:val="white"/>
+        </w:rPr>
+        <w:t xml:space="preserve"> If </w:t>
+      </w:r>
+      <w:r>
+        <w:rPr>
+          <w:rFonts w:ascii="Consolas" w:hAnsi="Consolas" w:cs="Consolas"/>
+          <w:b/>
+          <w:color w:val="000000"/>
+          <w:sz w:val="22"/>
+          <w:highlight w:val="white"/>
+        </w:rPr>
+        <w:t>istr</w:t>
+      </w:r>
+      <w:r>
+        <w:rPr>
+          <w:highlight w:val="white"/>
+        </w:rPr>
+        <w:t xml:space="preserve"> has failed, a call to </w:t>
+      </w:r>
+      <w:r>
+        <w:rPr>
+          <w:rFonts w:ascii="Consolas" w:hAnsi="Consolas" w:cs="Consolas"/>
+          <w:b/>
+          <w:color w:val="000000"/>
+          <w:sz w:val="22"/>
+          <w:highlight w:val="white"/>
+        </w:rPr>
+        <w:t>istr.fail()</w:t>
+      </w:r>
+      <w:r>
+        <w:rPr>
+          <w:highlight w:val="white"/>
+        </w:rPr>
+        <w:t xml:space="preserve"> returns true.</w:t>
+      </w:r>
+      <w:r>
+        <w:rPr>
+          <w:highlight w:val="white"/>
+        </w:rPr>
+        <w:t xml:space="preserve"> I</w:t>
+      </w:r>
+      <w:r>
+        <w:rPr>
+          <w:highlight w:val="white"/>
+        </w:rPr>
+        <w:t xml:space="preserve">f </w:t>
+      </w:r>
+      <w:r>
+        <w:rPr>
+          <w:highlight w:val="white"/>
+        </w:rPr>
+        <w:t xml:space="preserve">your </w:t>
+      </w:r>
+      <w:r>
+        <w:rPr>
+          <w:rFonts w:ascii="Consolas" w:hAnsi="Consolas" w:cs="Consolas"/>
+          <w:b/>
+          <w:color w:val="000000"/>
+          <w:sz w:val="22"/>
+          <w:highlight w:val="white"/>
+        </w:rPr>
+        <w:t>read()</w:t>
+      </w:r>
+      <w:r>
+        <w:rPr>
+          <w:highlight w:val="white"/>
+        </w:rPr>
+        <w:t xml:space="preserve"> function reads the</w:t>
+      </w:r>
+      <w:r>
+        <w:rPr>
+          <w:highlight w:val="white"/>
+        </w:rPr>
+        <w:t xml:space="preserve"> numbers</w:t>
+      </w:r>
+      <w:r>
+        <w:rPr>
+          <w:highlight w:val="white"/>
+        </w:rPr>
+        <w:t xml:space="preserve"> </w:t>
+      </w:r>
+      <w:r>
+        <w:rPr>
+          <w:highlight w:val="white"/>
+        </w:rPr>
+        <w:t>successfully</w:t>
+      </w:r>
+      <w:r>
+        <w:rPr>
+          <w:highlight w:val="white"/>
+        </w:rPr>
+        <w:t xml:space="preserve">, </w:t>
+      </w:r>
+      <w:r>
+        <w:rPr>
+          <w:highlight w:val="white"/>
+        </w:rPr>
+        <w:t>Regardless</w:t>
+      </w:r>
+      <w:r>
+        <w:rPr>
+          <w:highlight w:val="white"/>
+        </w:rPr>
+        <w:t xml:space="preserve"> of </w:t>
+      </w:r>
+      <w:r>
+        <w:rPr>
+          <w:highlight w:val="white"/>
+        </w:rPr>
+        <w:t>the result of this input</w:t>
+      </w:r>
+      <w:r>
+        <w:rPr>
+          <w:highlight w:val="white"/>
+        </w:rPr>
+        <w:t xml:space="preserve"> process, </w:t>
+      </w:r>
+      <w:r>
+        <w:rPr>
+          <w:highlight w:val="white"/>
+        </w:rPr>
+        <w:t>this function</w:t>
+      </w:r>
+      <w:r>
+        <w:rPr>
+          <w:highlight w:val="white"/>
+        </w:rPr>
+        <w:t xml:space="preserve"> return</w:t>
+      </w:r>
+      <w:r>
+        <w:rPr>
+          <w:highlight w:val="white"/>
+        </w:rPr>
+        <w:t>s a reference to</w:t>
+      </w:r>
+      <w:r>
+        <w:rPr>
+          <w:highlight w:val="white"/>
+        </w:rPr>
+        <w:t xml:space="preserve"> the </w:t>
+      </w:r>
+      <w:r>
+        <w:rPr>
+          <w:rFonts w:ascii="Consolas" w:hAnsi="Consolas"/>
+          <w:b/>
+          <w:sz w:val="22"/>
+          <w:highlight w:val="white"/>
+        </w:rPr>
+        <w:t>std::istream</w:t>
+      </w:r>
+      <w:r>
+        <w:rPr>
+          <w:highlight w:val="white"/>
+        </w:rPr>
+        <w:t xml:space="preserve"> </w:t>
+      </w:r>
+      <w:r>
+        <w:rPr>
+          <w:highlight w:val="white"/>
+        </w:rPr>
+        <w:t>object</w:t>
+      </w:r>
+      <w:r>
+        <w:rPr>
+          <w:highlight w:val="white"/>
+        </w:rPr>
+        <w:t xml:space="preserve">. </w:t>
+      </w:r>
+    </w:p>
+    <w:p>
+      <w:pPr>
+        <w:autoSpaceDE w:val="0"/>
+        <w:autoSpaceDN w:val="0"/>
+        <w:adjustRightInd w:val="0"/>
+        <w:spacing w:after="0" w:line="240" w:lineRule="auto"/>
+        <w:ind w:left="630"/>
+        <w:rPr>
+          <w:highlight w:val="white"/>
+        </w:rPr>
+      </w:pPr>
     </w:p>
     <w:p>
       <w:pPr>
@@ -6408,31 +5596,16 @@
           <w:sz w:val="22"/>
         </w:rPr>
       </w:pPr>
-      <w:proofErr w:type="spellStart"/>
-      <w:proofErr w:type="gramStart"/>
-      <w:r>
-        <w:rPr>
-          <w:rFonts w:ascii="Consolas" w:hAnsi="Consolas" w:cs="Consolas"/>
-          <w:b/>
-          <w:color w:val="000000"/>
-          <w:sz w:val="22"/>
-          <w:highlight w:val="white"/>
-        </w:rPr>
-        <w:t>std</w:t>
-      </w:r>
-      <w:proofErr w:type="spellEnd"/>
-      <w:proofErr w:type="gramEnd"/>
-      <w:r>
-        <w:rPr>
-          <w:rFonts w:ascii="Consolas" w:hAnsi="Consolas" w:cs="Consolas"/>
-          <w:b/>
-          <w:color w:val="000000"/>
-          <w:sz w:val="22"/>
-          <w:highlight w:val="white"/>
-        </w:rPr>
-        <w:t>::</w:t>
-      </w:r>
-      <w:proofErr w:type="spellStart"/>
+      <w:r>
+        <w:rPr>
+          <w:rFonts w:ascii="Consolas" w:hAnsi="Consolas" w:cs="Consolas"/>
+          <w:b/>
+          <w:color w:val="000000"/>
+          <w:sz w:val="22"/>
+          <w:highlight w:val="white"/>
+        </w:rPr>
+        <w:t>std::</w:t>
+      </w:r>
       <w:r>
         <w:rPr>
           <w:rFonts w:ascii="Consolas" w:hAnsi="Consolas" w:cs="Consolas"/>
@@ -6443,40 +5616,16 @@
         </w:rPr>
         <w:t>ostream</w:t>
       </w:r>
-      <w:proofErr w:type="spellEnd"/>
-      <w:r>
-        <w:rPr>
-          <w:rFonts w:ascii="Consolas" w:hAnsi="Consolas" w:cs="Consolas"/>
-          <w:b/>
-          <w:color w:val="000000"/>
-          <w:sz w:val="22"/>
-          <w:highlight w:val="white"/>
-        </w:rPr>
-        <w:t>&amp; write(</w:t>
-      </w:r>
-      <w:proofErr w:type="spellStart"/>
-      <w:r>
-        <w:rPr>
-          <w:rFonts w:ascii="Consolas" w:hAnsi="Consolas" w:cs="Consolas"/>
-          <w:b/>
-          <w:color w:val="000000"/>
-          <w:sz w:val="22"/>
-          <w:highlight w:val="white"/>
-        </w:rPr>
-        <w:t>std</w:t>
-      </w:r>
-      <w:proofErr w:type="spellEnd"/>
-      <w:r>
-        <w:rPr>
-          <w:rFonts w:ascii="Consolas" w:hAnsi="Consolas" w:cs="Consolas"/>
-          <w:b/>
-          <w:color w:val="000000"/>
-          <w:sz w:val="22"/>
-          <w:highlight w:val="white"/>
-        </w:rPr>
-        <w:t>::</w:t>
-      </w:r>
-      <w:proofErr w:type="spellStart"/>
+      <w:r>
+        <w:rPr>
+          <w:rFonts w:ascii="Consolas" w:hAnsi="Consolas" w:cs="Consolas"/>
+          <w:b/>
+          <w:color w:val="000000"/>
+          <w:sz w:val="22"/>
+          <w:highlight w:val="white"/>
+        </w:rPr>
+        <w:t>&amp; write(std::</w:t>
+      </w:r>
       <w:r>
         <w:rPr>
           <w:rFonts w:ascii="Consolas" w:hAnsi="Consolas" w:cs="Consolas"/>
@@ -6487,105 +5636,348 @@
         </w:rPr>
         <w:t>ostream</w:t>
       </w:r>
-      <w:proofErr w:type="spellEnd"/>
-      <w:r>
-        <w:rPr>
-          <w:rFonts w:ascii="Consolas" w:hAnsi="Consolas" w:cs="Consolas"/>
-          <w:b/>
-          <w:color w:val="000000"/>
-          <w:sz w:val="22"/>
-          <w:highlight w:val="white"/>
-        </w:rPr>
-        <w:t xml:space="preserve">&amp; </w:t>
-      </w:r>
-      <w:proofErr w:type="spellStart"/>
-      <w:r>
-        <w:rPr>
-          <w:rFonts w:ascii="Consolas" w:hAnsi="Consolas" w:cs="Consolas"/>
-          <w:b/>
-          <w:color w:val="000000"/>
+      <w:r>
+        <w:rPr>
+          <w:rFonts w:ascii="Consolas" w:hAnsi="Consolas" w:cs="Consolas"/>
+          <w:b/>
+          <w:color w:val="000000"/>
+          <w:sz w:val="22"/>
+          <w:highlight w:val="white"/>
+        </w:rPr>
+        <w:t>&amp; ostr)</w:t>
+      </w:r>
+      <w:r>
+        <w:rPr>
+          <w:rFonts w:ascii="Consolas" w:hAnsi="Consolas" w:cs="Consolas"/>
+          <w:b/>
+          <w:color w:val="000000"/>
+          <w:sz w:val="22"/>
+          <w:highlight w:val="white"/>
+        </w:rPr>
+        <w:t xml:space="preserve"> </w:t>
+      </w:r>
+      <w:r>
+        <w:rPr>
+          <w:rFonts w:ascii="Consolas" w:hAnsi="Consolas" w:cs="Consolas"/>
+          <w:b/>
+          <w:color w:val="0000FF"/>
+          <w:sz w:val="22"/>
+          <w:highlight w:val="white"/>
+        </w:rPr>
+        <w:t>const</w:t>
+      </w:r>
+      <w:r>
+        <w:rPr>
+          <w:rFonts w:ascii="Consolas" w:hAnsi="Consolas" w:cs="Consolas"/>
+          <w:b/>
+          <w:color w:val="000000"/>
+          <w:sz w:val="22"/>
+        </w:rPr>
+        <w:t>;</w:t>
+      </w:r>
+    </w:p>
+    <w:p>
+      <w:pPr>
+        <w:ind w:left="720"/>
+        <w:rPr>
+          <w:highlight w:val="white"/>
+        </w:rPr>
+      </w:pPr>
+      <w:r>
+        <w:rPr>
+          <w:highlight w:val="white"/>
+        </w:rPr>
+        <w:t xml:space="preserve">This </w:t>
+      </w:r>
+      <w:r>
+        <w:rPr>
+          <w:highlight w:val="white"/>
+        </w:rPr>
+        <w:t>query</w:t>
+      </w:r>
+      <w:r>
+        <w:rPr>
+          <w:highlight w:val="white"/>
+        </w:rPr>
+        <w:t xml:space="preserve"> w</w:t>
+      </w:r>
+      <w:r>
+        <w:rPr>
+          <w:highlight w:val="white"/>
+        </w:rPr>
+        <w:t xml:space="preserve">rites the </w:t>
+      </w:r>
+      <w:r>
+        <w:rPr>
+          <w:highlight w:val="white"/>
+        </w:rPr>
+        <w:t>d</w:t>
+      </w:r>
+      <w:r>
+        <w:rPr>
+          <w:highlight w:val="white"/>
+        </w:rPr>
+        <w:t xml:space="preserve">ate </w:t>
+      </w:r>
+      <w:r>
+        <w:rPr>
+          <w:highlight w:val="white"/>
+        </w:rPr>
+        <w:t>to</w:t>
+      </w:r>
+      <w:r>
+        <w:rPr>
+          <w:highlight w:val="white"/>
+        </w:rPr>
+        <w:t xml:space="preserve"> an</w:t>
+      </w:r>
+      <w:r>
+        <w:rPr>
+          <w:highlight w:val="white"/>
+        </w:rPr>
+        <w:t xml:space="preserve"> </w:t>
+      </w:r>
+      <w:r>
+        <w:rPr>
+          <w:rFonts w:ascii="Consolas" w:hAnsi="Consolas"/>
+          <w:b/>
+          <w:sz w:val="22"/>
+          <w:highlight w:val="white"/>
+        </w:rPr>
+        <w:t>std::</w:t>
+      </w:r>
+      <w:r>
+        <w:rPr>
+          <w:rFonts w:ascii="Consolas" w:hAnsi="Consolas"/>
+          <w:b/>
           <w:sz w:val="22"/>
           <w:highlight w:val="white"/>
         </w:rPr>
         <w:t>ostr</w:t>
       </w:r>
-      <w:proofErr w:type="spellEnd"/>
-      <w:r>
-        <w:rPr>
-          <w:rFonts w:ascii="Consolas" w:hAnsi="Consolas" w:cs="Consolas"/>
-          <w:b/>
-          <w:color w:val="000000"/>
-          <w:sz w:val="22"/>
-          <w:highlight w:val="white"/>
-        </w:rPr>
-        <w:t>)</w:t>
-      </w:r>
-      <w:r>
-        <w:rPr>
-          <w:rFonts w:ascii="Consolas" w:hAnsi="Consolas" w:cs="Consolas"/>
-          <w:b/>
-          <w:color w:val="000000"/>
-          <w:sz w:val="22"/>
+      <w:r>
+        <w:rPr>
+          <w:rFonts w:ascii="Consolas" w:hAnsi="Consolas"/>
+          <w:b/>
+          <w:sz w:val="22"/>
+          <w:highlight w:val="white"/>
+        </w:rPr>
+        <w:t>eam</w:t>
+      </w:r>
+      <w:r>
+        <w:rPr>
           <w:highlight w:val="white"/>
         </w:rPr>
         <w:t xml:space="preserve"> </w:t>
       </w:r>
-      <w:proofErr w:type="spellStart"/>
-      <w:r>
-        <w:rPr>
-          <w:rFonts w:ascii="Consolas" w:hAnsi="Consolas" w:cs="Consolas"/>
-          <w:b/>
-          <w:color w:val="0000FF"/>
-          <w:sz w:val="22"/>
-          <w:highlight w:val="white"/>
-        </w:rPr>
-        <w:t>const</w:t>
-      </w:r>
-      <w:proofErr w:type="spellEnd"/>
-      <w:r>
-        <w:rPr>
-          <w:rFonts w:ascii="Consolas" w:hAnsi="Consolas" w:cs="Consolas"/>
-          <w:b/>
-          <w:color w:val="000000"/>
-          <w:sz w:val="22"/>
-        </w:rPr>
-        <w:t>;</w:t>
-      </w:r>
-    </w:p>
-    <w:p>
-      <w:pPr>
-        <w:pStyle w:val="ListParagraph"/>
-        <w:numPr>
-          <w:ilvl w:val="0"/>
-          <w:numId w:val="26"/>
-        </w:numPr>
-        <w:rPr>
-          <w:highlight w:val="white"/>
-        </w:rPr>
-      </w:pPr>
-      <w:r>
-        <w:rPr>
-          <w:highlight w:val="white"/>
-        </w:rPr>
-        <w:t xml:space="preserve">This </w:t>
-      </w:r>
-      <w:r>
-        <w:rPr>
-          <w:highlight w:val="white"/>
-        </w:rPr>
-        <w:t>query</w:t>
-      </w:r>
-      <w:r>
-        <w:rPr>
-          <w:highlight w:val="white"/>
-        </w:rPr>
-        <w:t xml:space="preserve"> w</w:t>
-      </w:r>
-      <w:r>
-        <w:rPr>
-          <w:highlight w:val="white"/>
-        </w:rPr>
-        <w:t xml:space="preserve">rites the </w:t>
+      <w:r>
+        <w:rPr>
+          <w:highlight w:val="white"/>
+        </w:rPr>
+        <w:t xml:space="preserve">object </w:t>
+      </w:r>
+      <w:r>
+        <w:rPr>
+          <w:highlight w:val="white"/>
+        </w:rPr>
+        <w:t>in the following format: YYYY/MM/DD</w:t>
+      </w:r>
+      <w:r>
+        <w:rPr>
+          <w:highlight w:val="white"/>
+        </w:rPr>
+        <w:t xml:space="preserve">, </w:t>
+      </w:r>
+      <w:r>
+        <w:rPr>
+          <w:highlight w:val="white"/>
+        </w:rPr>
+        <w:t xml:space="preserve">and </w:t>
+      </w:r>
+      <w:r>
+        <w:rPr>
+          <w:highlight w:val="white"/>
+        </w:rPr>
+        <w:t xml:space="preserve">then </w:t>
+      </w:r>
+      <w:r>
+        <w:rPr>
+          <w:highlight w:val="white"/>
+        </w:rPr>
+        <w:t>return</w:t>
+      </w:r>
+      <w:r>
+        <w:rPr>
+          <w:highlight w:val="white"/>
+        </w:rPr>
+        <w:t>s</w:t>
+      </w:r>
+      <w:r>
+        <w:rPr>
+          <w:highlight w:val="white"/>
+        </w:rPr>
+        <w:t xml:space="preserve"> </w:t>
+      </w:r>
+      <w:r>
+        <w:rPr>
+          <w:highlight w:val="white"/>
+        </w:rPr>
+        <w:t>a reference to</w:t>
+      </w:r>
+      <w:r>
+        <w:rPr>
+          <w:highlight w:val="white"/>
+        </w:rPr>
+        <w:t xml:space="preserve"> the</w:t>
+      </w:r>
+      <w:r>
+        <w:rPr>
+          <w:highlight w:val="white"/>
+        </w:rPr>
+        <w:t xml:space="preserve"> </w:t>
+      </w:r>
+      <w:r>
+        <w:rPr>
+          <w:rFonts w:ascii="Consolas" w:hAnsi="Consolas"/>
+          <w:b/>
+          <w:sz w:val="22"/>
+          <w:highlight w:val="white"/>
+        </w:rPr>
+        <w:t>std::ostream</w:t>
+      </w:r>
+      <w:r>
+        <w:rPr>
+          <w:highlight w:val="white"/>
+        </w:rPr>
+        <w:t xml:space="preserve"> object.</w:t>
+      </w:r>
+    </w:p>
+    <w:p>
+      <w:pPr>
+        <w:pStyle w:val="Heading1"/>
+        <w:rPr>
+          <w:b/>
+        </w:rPr>
+      </w:pPr>
+      <w:r>
+        <w:rPr>
+          <w:b/>
+          <w:color w:val="4599B1"/>
+        </w:rPr>
+        <w:t>H</w:t>
+      </w:r>
+      <w:r>
+        <w:rPr>
+          <w:b/>
+          <w:color w:val="4599B1"/>
+        </w:rPr>
+        <w:t>elper functions</w:t>
+      </w:r>
+      <w:r>
+        <w:rPr>
+          <w:b/>
+          <w:color w:val="4599B1"/>
+        </w:rPr>
+        <w:t>:</w:t>
+      </w:r>
+    </w:p>
+    <w:p>
+      <w:pPr>
+        <w:rPr>
+          <w:rFonts w:ascii="Consolas" w:hAnsi="Consolas"/>
+          <w:b/>
+          <w:sz w:val="22"/>
+          <w:highlight w:val="white"/>
+        </w:rPr>
+      </w:pPr>
+      <w:r>
+        <w:rPr>
+          <w:rFonts w:ascii="Consolas" w:hAnsi="Consolas"/>
+          <w:b/>
+          <w:sz w:val="22"/>
+          <w:highlight w:val="white"/>
+        </w:rPr>
+        <w:t>operator&lt;&lt;</w:t>
+      </w:r>
+    </w:p>
+    <w:p>
+      <w:pPr>
+        <w:ind w:left="720"/>
+        <w:rPr>
+          <w:highlight w:val="white"/>
+        </w:rPr>
+      </w:pPr>
+      <w:r>
+        <w:rPr>
+          <w:highlight w:val="white"/>
+        </w:rPr>
+        <w:t>This operator</w:t>
+      </w:r>
+      <w:r>
+        <w:rPr>
+          <w:highlight w:val="white"/>
+        </w:rPr>
+        <w:t xml:space="preserve"> work</w:t>
+      </w:r>
+      <w:r>
+        <w:rPr>
+          <w:highlight w:val="white"/>
+        </w:rPr>
+        <w:t>s</w:t>
+      </w:r>
+      <w:r>
+        <w:rPr>
+          <w:highlight w:val="white"/>
+        </w:rPr>
+        <w:t xml:space="preserve"> with</w:t>
+      </w:r>
+      <w:r>
+        <w:rPr>
+          <w:highlight w:val="white"/>
+        </w:rPr>
+        <w:t xml:space="preserve"> an</w:t>
+      </w:r>
+      <w:r>
+        <w:rPr>
+          <w:highlight w:val="white"/>
+        </w:rPr>
+        <w:t xml:space="preserve"> </w:t>
+      </w:r>
+      <w:r>
+        <w:rPr>
+          <w:rFonts w:ascii="Consolas" w:hAnsi="Consolas"/>
+          <w:b/>
+          <w:sz w:val="22"/>
+          <w:highlight w:val="white"/>
+        </w:rPr>
+        <w:t>std::ostream</w:t>
+      </w:r>
+      <w:r>
+        <w:rPr>
+          <w:rFonts w:cstheme="minorHAnsi"/>
+          <w:b/>
+          <w:highlight w:val="white"/>
+        </w:rPr>
+        <w:t xml:space="preserve"> </w:t>
+      </w:r>
+      <w:r>
+        <w:rPr>
+          <w:rFonts w:cstheme="minorHAnsi"/>
+          <w:highlight w:val="white"/>
+        </w:rPr>
+        <w:t>object</w:t>
+      </w:r>
+      <w:r>
+        <w:rPr>
+          <w:highlight w:val="white"/>
+        </w:rPr>
+        <w:t xml:space="preserve"> </w:t>
+      </w:r>
+      <w:r>
+        <w:rPr>
+          <w:highlight w:val="white"/>
+        </w:rPr>
+        <w:t xml:space="preserve">to print a </w:t>
       </w:r>
       <w:r>
         <w:rPr>
@@ -6597,13 +5989,55 @@
         <w:rPr>
           <w:highlight w:val="white"/>
         </w:rPr>
-        <w:t xml:space="preserve">ate </w:t>
-      </w:r>
-      <w:r>
-        <w:rPr>
-          <w:highlight w:val="white"/>
-        </w:rPr>
-        <w:t>to</w:t>
+        <w:t>ate</w:t>
+      </w:r>
+      <w:r>
+        <w:rPr>
+          <w:highlight w:val="white"/>
+        </w:rPr>
+        <w:t xml:space="preserve"> to the console. </w:t>
+      </w:r>
+    </w:p>
+    <w:p>
+      <w:pPr>
+        <w:rPr>
+          <w:rFonts w:ascii="Consolas" w:hAnsi="Consolas"/>
+          <w:b/>
+          <w:sz w:val="22"/>
+          <w:highlight w:val="white"/>
+        </w:rPr>
+      </w:pPr>
+      <w:r>
+        <w:rPr>
+          <w:rFonts w:ascii="Consolas" w:hAnsi="Consolas"/>
+          <w:b/>
+          <w:sz w:val="22"/>
+          <w:highlight w:val="white"/>
+        </w:rPr>
+        <w:t>operator&gt;&gt;</w:t>
+      </w:r>
+    </w:p>
+    <w:p>
+      <w:pPr>
+        <w:ind w:left="720"/>
+        <w:rPr>
+          <w:highlight w:val="white"/>
+        </w:rPr>
+      </w:pPr>
+      <w:r>
+        <w:rPr>
+          <w:highlight w:val="white"/>
+        </w:rPr>
+        <w:t xml:space="preserve">This operator works with an </w:t>
+      </w:r>
+      <w:r>
+        <w:rPr>
+          <w:rFonts w:ascii="Consolas" w:hAnsi="Consolas"/>
+          <w:b/>
+          <w:sz w:val="22"/>
+          <w:highlight w:val="white"/>
+        </w:rPr>
+        <w:t>std::istream</w:t>
       </w:r>
       <w:r>
         <w:rPr>
@@ -6611,410 +6045,17 @@
         </w:rPr>
         <w:t xml:space="preserve"> </w:t>
       </w:r>
-      <w:proofErr w:type="gramStart"/>
-      <w:r>
-        <w:rPr>
-          <w:highlight w:val="white"/>
-        </w:rPr>
-        <w:t>an</w:t>
-      </w:r>
-      <w:proofErr w:type="gramEnd"/>
+      <w:r>
+        <w:rPr>
+          <w:highlight w:val="white"/>
+        </w:rPr>
+        <w:t>object</w:t>
+      </w:r>
       <w:r>
         <w:rPr>
           <w:highlight w:val="white"/>
         </w:rPr>
         <w:t xml:space="preserve"> </w:t>
-      </w:r>
-      <w:proofErr w:type="spellStart"/>
-      <w:r>
-        <w:rPr>
-          <w:rFonts w:ascii="Consolas" w:hAnsi="Consolas"/>
-          <w:b/>
-          <w:sz w:val="22"/>
-          <w:highlight w:val="white"/>
-        </w:rPr>
-        <w:t>std</w:t>
-      </w:r>
-      <w:proofErr w:type="spellEnd"/>
-      <w:r>
-        <w:rPr>
-          <w:rFonts w:ascii="Consolas" w:hAnsi="Consolas"/>
-          <w:b/>
-          <w:sz w:val="22"/>
-          <w:highlight w:val="white"/>
-        </w:rPr>
-        <w:t>::</w:t>
-      </w:r>
-      <w:proofErr w:type="spellStart"/>
-      <w:r>
-        <w:rPr>
-          <w:rFonts w:ascii="Consolas" w:hAnsi="Consolas"/>
-          <w:b/>
-          <w:sz w:val="22"/>
-          <w:highlight w:val="white"/>
-        </w:rPr>
-        <w:t>ostr</w:t>
-      </w:r>
-      <w:r>
-        <w:rPr>
-          <w:rFonts w:ascii="Consolas" w:hAnsi="Consolas"/>
-          <w:b/>
-          <w:sz w:val="22"/>
-          <w:highlight w:val="white"/>
-        </w:rPr>
-        <w:t>eam</w:t>
-      </w:r>
-      <w:proofErr w:type="spellEnd"/>
-      <w:r>
-        <w:rPr>
-          <w:highlight w:val="white"/>
-        </w:rPr>
-        <w:t xml:space="preserve"> </w:t>
-      </w:r>
-      <w:r>
-        <w:rPr>
-          <w:highlight w:val="white"/>
-        </w:rPr>
-        <w:t xml:space="preserve">object </w:t>
-      </w:r>
-      <w:r>
-        <w:rPr>
-          <w:highlight w:val="white"/>
-        </w:rPr>
-        <w:t>in the following format: YYYY/MM/DD</w:t>
-      </w:r>
-      <w:r>
-        <w:rPr>
-          <w:highlight w:val="white"/>
-        </w:rPr>
-        <w:t xml:space="preserve">, </w:t>
-      </w:r>
-      <w:r>
-        <w:rPr>
-          <w:highlight w:val="white"/>
-        </w:rPr>
-        <w:t xml:space="preserve">and </w:t>
-      </w:r>
-      <w:r>
-        <w:rPr>
-          <w:highlight w:val="white"/>
-        </w:rPr>
-        <w:t>then return</w:t>
-      </w:r>
-      <w:r>
-        <w:rPr>
-          <w:highlight w:val="white"/>
-        </w:rPr>
-        <w:t>s</w:t>
-      </w:r>
-      <w:r>
-        <w:rPr>
-          <w:highlight w:val="white"/>
-        </w:rPr>
-        <w:t xml:space="preserve"> </w:t>
-      </w:r>
-      <w:r>
-        <w:rPr>
-          <w:highlight w:val="white"/>
-        </w:rPr>
-        <w:t>a reference to</w:t>
-      </w:r>
-      <w:r>
-        <w:rPr>
-          <w:highlight w:val="white"/>
-        </w:rPr>
-        <w:t xml:space="preserve"> the</w:t>
-      </w:r>
-      <w:r>
-        <w:rPr>
-          <w:highlight w:val="white"/>
-        </w:rPr>
-        <w:t xml:space="preserve"> </w:t>
-      </w:r>
-      <w:proofErr w:type="spellStart"/>
-      <w:r>
-        <w:rPr>
-          <w:rFonts w:ascii="Consolas" w:hAnsi="Consolas"/>
-          <w:b/>
-          <w:sz w:val="22"/>
-          <w:highlight w:val="white"/>
-        </w:rPr>
-        <w:t>std</w:t>
-      </w:r>
-      <w:proofErr w:type="spellEnd"/>
-      <w:r>
-        <w:rPr>
-          <w:rFonts w:ascii="Consolas" w:hAnsi="Consolas"/>
-          <w:b/>
-          <w:sz w:val="22"/>
-          <w:highlight w:val="white"/>
-        </w:rPr>
-        <w:t>::</w:t>
-      </w:r>
-      <w:proofErr w:type="spellStart"/>
-      <w:r>
-        <w:rPr>
-          <w:rFonts w:ascii="Consolas" w:hAnsi="Consolas"/>
-          <w:b/>
-          <w:sz w:val="22"/>
-          <w:highlight w:val="white"/>
-        </w:rPr>
-        <w:t>ostream</w:t>
-      </w:r>
-      <w:proofErr w:type="spellEnd"/>
-      <w:r>
-        <w:rPr>
-          <w:highlight w:val="white"/>
-        </w:rPr>
-        <w:t xml:space="preserve"> object.</w:t>
-      </w:r>
-    </w:p>
-    <w:p>
-      <w:pPr>
-        <w:pStyle w:val="Heading1"/>
-        <w:rPr>
-          <w:b/>
-        </w:rPr>
-      </w:pPr>
-      <w:r>
-        <w:rPr>
-          <w:b/>
-          <w:color w:val="4599B1"/>
-        </w:rPr>
-        <w:t>H</w:t>
-      </w:r>
-      <w:r>
-        <w:rPr>
-          <w:b/>
-          <w:color w:val="4599B1"/>
-        </w:rPr>
-        <w:t>elper functions</w:t>
-      </w:r>
-      <w:r>
-        <w:rPr>
-          <w:b/>
-          <w:color w:val="4599B1"/>
-        </w:rPr>
-        <w:t>:</w:t>
-      </w:r>
-    </w:p>
-    <w:p>
-      <w:pPr>
-        <w:rPr>
-          <w:rFonts w:ascii="Consolas" w:hAnsi="Consolas"/>
-          <w:b/>
-          <w:sz w:val="22"/>
-          <w:highlight w:val="white"/>
-        </w:rPr>
-      </w:pPr>
-      <w:proofErr w:type="gramStart"/>
-      <w:r>
-        <w:rPr>
-          <w:rFonts w:ascii="Consolas" w:hAnsi="Consolas"/>
-          <w:b/>
-          <w:sz w:val="22"/>
-          <w:highlight w:val="white"/>
-        </w:rPr>
-        <w:t>operator</w:t>
-      </w:r>
-      <w:proofErr w:type="gramEnd"/>
-      <w:r>
-        <w:rPr>
-          <w:rFonts w:ascii="Consolas" w:hAnsi="Consolas"/>
-          <w:b/>
-          <w:sz w:val="22"/>
-          <w:highlight w:val="white"/>
-        </w:rPr>
-        <w:t>&lt;&lt;</w:t>
-      </w:r>
-    </w:p>
-    <w:p>
-      <w:pPr>
-        <w:pStyle w:val="ListParagraph"/>
-        <w:numPr>
-          <w:ilvl w:val="0"/>
-          <w:numId w:val="26"/>
-        </w:numPr>
-        <w:rPr>
-          <w:highlight w:val="white"/>
-        </w:rPr>
-      </w:pPr>
-      <w:r>
-        <w:rPr>
-          <w:highlight w:val="white"/>
-        </w:rPr>
-        <w:t xml:space="preserve">This operator works with </w:t>
-      </w:r>
-      <w:proofErr w:type="gramStart"/>
-      <w:r>
-        <w:rPr>
-          <w:highlight w:val="white"/>
-        </w:rPr>
-        <w:t>an</w:t>
-      </w:r>
-      <w:proofErr w:type="gramEnd"/>
-      <w:r>
-        <w:rPr>
-          <w:highlight w:val="white"/>
-        </w:rPr>
-        <w:t xml:space="preserve"> </w:t>
-      </w:r>
-      <w:proofErr w:type="spellStart"/>
-      <w:r>
-        <w:rPr>
-          <w:rFonts w:ascii="Consolas" w:hAnsi="Consolas"/>
-          <w:b/>
-          <w:sz w:val="22"/>
-          <w:highlight w:val="white"/>
-        </w:rPr>
-        <w:t>std</w:t>
-      </w:r>
-      <w:proofErr w:type="spellEnd"/>
-      <w:r>
-        <w:rPr>
-          <w:rFonts w:ascii="Consolas" w:hAnsi="Consolas"/>
-          <w:b/>
-          <w:sz w:val="22"/>
-          <w:highlight w:val="white"/>
-        </w:rPr>
-        <w:t>::</w:t>
-      </w:r>
-      <w:proofErr w:type="spellStart"/>
-      <w:r>
-        <w:rPr>
-          <w:rFonts w:ascii="Consolas" w:hAnsi="Consolas"/>
-          <w:b/>
-          <w:sz w:val="22"/>
-          <w:highlight w:val="white"/>
-        </w:rPr>
-        <w:t>ostream</w:t>
-      </w:r>
-      <w:proofErr w:type="spellEnd"/>
-      <w:r>
-        <w:rPr>
-          <w:rFonts w:cstheme="minorHAnsi"/>
-          <w:b/>
-          <w:highlight w:val="white"/>
-        </w:rPr>
-        <w:t xml:space="preserve"> </w:t>
-      </w:r>
-      <w:r>
-        <w:rPr>
-          <w:rFonts w:cstheme="minorHAnsi"/>
-          <w:highlight w:val="white"/>
-        </w:rPr>
-        <w:t>object</w:t>
-      </w:r>
-      <w:r>
-        <w:rPr>
-          <w:highlight w:val="white"/>
-        </w:rPr>
-        <w:t xml:space="preserve"> to print a date to the console. </w:t>
-      </w:r>
-    </w:p>
-    <w:p>
-      <w:pPr>
-        <w:rPr>
-          <w:rFonts w:ascii="Consolas" w:hAnsi="Consolas"/>
-          <w:b/>
-          <w:sz w:val="22"/>
-          <w:highlight w:val="white"/>
-        </w:rPr>
-      </w:pPr>
-      <w:proofErr w:type="gramStart"/>
-      <w:r>
-        <w:rPr>
-          <w:rFonts w:ascii="Consolas" w:hAnsi="Consolas"/>
-          <w:b/>
-          <w:sz w:val="22"/>
-          <w:highlight w:val="white"/>
-        </w:rPr>
-        <w:t>operator</w:t>
-      </w:r>
-      <w:proofErr w:type="gramEnd"/>
-      <w:r>
-        <w:rPr>
-          <w:rFonts w:ascii="Consolas" w:hAnsi="Consolas"/>
-          <w:b/>
-          <w:sz w:val="22"/>
-          <w:highlight w:val="white"/>
-        </w:rPr>
-        <w:t>&gt;&gt;</w:t>
-      </w:r>
-    </w:p>
-    <w:p>
-      <w:pPr>
-        <w:pStyle w:val="ListParagraph"/>
-        <w:numPr>
-          <w:ilvl w:val="0"/>
-          <w:numId w:val="26"/>
-        </w:numPr>
-        <w:rPr>
-          <w:highlight w:val="white"/>
-        </w:rPr>
-      </w:pPr>
-      <w:r>
-        <w:rPr>
-          <w:highlight w:val="white"/>
-        </w:rPr>
-        <w:t xml:space="preserve">This operator works with </w:t>
-      </w:r>
-      <w:proofErr w:type="gramStart"/>
-      <w:r>
-        <w:rPr>
-          <w:highlight w:val="white"/>
-        </w:rPr>
-        <w:t>an</w:t>
-      </w:r>
-      <w:proofErr w:type="gramEnd"/>
-      <w:r>
-        <w:rPr>
-          <w:highlight w:val="white"/>
-        </w:rPr>
-        <w:t xml:space="preserve"> </w:t>
-      </w:r>
-      <w:proofErr w:type="spellStart"/>
-      <w:r>
-        <w:rPr>
-          <w:rFonts w:ascii="Consolas" w:hAnsi="Consolas"/>
-          <w:b/>
-          <w:sz w:val="22"/>
-          <w:highlight w:val="white"/>
-        </w:rPr>
-        <w:t>std</w:t>
-      </w:r>
-      <w:proofErr w:type="spellEnd"/>
-      <w:r>
-        <w:rPr>
-          <w:rFonts w:ascii="Consolas" w:hAnsi="Consolas"/>
-          <w:b/>
-          <w:sz w:val="22"/>
-          <w:highlight w:val="white"/>
-        </w:rPr>
-        <w:t>::</w:t>
-      </w:r>
-      <w:proofErr w:type="spellStart"/>
-      <w:r>
-        <w:rPr>
-          <w:rFonts w:ascii="Consolas" w:hAnsi="Consolas"/>
-          <w:b/>
-          <w:sz w:val="22"/>
-          <w:highlight w:val="white"/>
-        </w:rPr>
-        <w:t>istream</w:t>
-      </w:r>
-      <w:proofErr w:type="spellEnd"/>
-      <w:r>
-        <w:rPr>
-          <w:highlight w:val="white"/>
-        </w:rPr>
-        <w:t xml:space="preserve"> </w:t>
-      </w:r>
-      <w:r>
-        <w:rPr>
-          <w:highlight w:val="white"/>
-        </w:rPr>
-        <w:t xml:space="preserve">object </w:t>
       </w:r>
       <w:r>
         <w:rPr>
@@ -7341,7 +6382,6 @@
         </w:rPr>
         <w:t xml:space="preserve">If not on matrix already, upload </w:t>
       </w:r>
-      <w:proofErr w:type="spellStart"/>
       <w:r>
         <w:rPr>
           <w:rFonts w:cstheme="minorHAnsi"/>
@@ -7361,7 +6401,6 @@
         </w:rPr>
         <w:t>.h</w:t>
       </w:r>
-      <w:proofErr w:type="spellEnd"/>
       <w:r>
         <w:rPr>
           <w:rFonts w:eastAsia="Times New Roman" w:cstheme="minorHAnsi"/>
@@ -7415,23 +6454,7 @@
           <w:color w:val="000000"/>
           <w:szCs w:val="24"/>
         </w:rPr>
-        <w:t xml:space="preserve"> with the tester </w:t>
-      </w:r>
-      <w:r>
-        <w:rPr>
-          <w:rFonts w:eastAsia="Times New Roman" w:cstheme="minorHAnsi"/>
-          <w:color w:val="000000"/>
-          <w:szCs w:val="24"/>
-        </w:rPr>
-        <w:t xml:space="preserve">program </w:t>
-      </w:r>
-      <w:r>
-        <w:rPr>
-          <w:rFonts w:eastAsia="Times New Roman" w:cstheme="minorHAnsi"/>
-          <w:color w:val="000000"/>
-          <w:szCs w:val="24"/>
-        </w:rPr>
-        <w:t>to your matrix account. Compile and run your code and make sure everything works properly.</w:t>
+        <w:t xml:space="preserve"> with the tester to your matrix account. Compile and run your code and make sure everything works properly.</w:t>
       </w:r>
     </w:p>
     <w:p>
@@ -7451,47 +6474,7 @@
           <w:szCs w:val="24"/>
           <w:lang w:eastAsia="en-CA"/>
         </w:rPr>
-        <w:t xml:space="preserve">Then run the following script from your account: (replace </w:t>
-      </w:r>
-      <w:proofErr w:type="spellStart"/>
-      <w:r>
-        <w:rPr>
-          <w:rFonts w:eastAsia="Times New Roman" w:cstheme="minorHAnsi"/>
-          <w:color w:val="000000"/>
-          <w:szCs w:val="24"/>
-          <w:lang w:eastAsia="en-CA"/>
-        </w:rPr>
-        <w:t>profname.proflastname</w:t>
-      </w:r>
-      <w:proofErr w:type="spellEnd"/>
-      <w:r>
-        <w:rPr>
-          <w:rFonts w:eastAsia="Times New Roman" w:cstheme="minorHAnsi"/>
-          <w:color w:val="000000"/>
-          <w:szCs w:val="24"/>
-          <w:lang w:eastAsia="en-CA"/>
-        </w:rPr>
-        <w:t xml:space="preserve"> with your professors Seneca </w:t>
-      </w:r>
-      <w:proofErr w:type="spellStart"/>
-      <w:r>
-        <w:rPr>
-          <w:rFonts w:eastAsia="Times New Roman" w:cstheme="minorHAnsi"/>
-          <w:color w:val="000000"/>
-          <w:szCs w:val="24"/>
-          <w:lang w:eastAsia="en-CA"/>
-        </w:rPr>
-        <w:t>userid</w:t>
-      </w:r>
-      <w:proofErr w:type="spellEnd"/>
-      <w:r>
-        <w:rPr>
-          <w:rFonts w:eastAsia="Times New Roman" w:cstheme="minorHAnsi"/>
-          <w:color w:val="000000"/>
-          <w:szCs w:val="24"/>
-          <w:lang w:eastAsia="en-CA"/>
-        </w:rPr>
-        <w:t>)</w:t>
+        <w:t>Then run the following script from your account: (replace profname.proflastname with your professors Seneca userid)</w:t>
       </w:r>
     </w:p>
     <w:p>
@@ -7514,7 +6497,6 @@
           <w:szCs w:val="24"/>
           <w:lang w:eastAsia="en-CA"/>
         </w:rPr>
-        <w:lastRenderedPageBreak/>
         <w:br/>
       </w:r>
       <w:r>
@@ -7528,7 +6510,6 @@
         </w:rPr>
         <w:t>~</w:t>
       </w:r>
-      <w:proofErr w:type="spellStart"/>
       <w:r>
         <w:rPr>
           <w:rFonts w:ascii="Consolas" w:eastAsia="Times New Roman" w:hAnsi="Consolas" w:cstheme="minorHAnsi"/>
@@ -7538,20 +6519,10 @@
           <w:szCs w:val="24"/>
           <w:lang w:eastAsia="en-CA"/>
         </w:rPr>
-        <w:t>profname.proflastname</w:t>
-      </w:r>
-      <w:proofErr w:type="spellEnd"/>
-      <w:r>
-        <w:rPr>
-          <w:rFonts w:ascii="Consolas" w:eastAsia="Times New Roman" w:hAnsi="Consolas" w:cstheme="minorHAnsi"/>
-          <w:b/>
-          <w:bCs/>
-          <w:color w:val="000000"/>
-          <w:szCs w:val="24"/>
-          <w:lang w:eastAsia="en-CA"/>
-        </w:rPr>
-        <w:t>/submit 200</w:t>
-      </w:r>
+        <w:t>profname.proflastname/submit 200</w:t>
+      </w:r>
+      <w:bookmarkStart w:id="0" w:name="_GoBack"/>
+      <w:bookmarkEnd w:id="0"/>
       <w:r>
         <w:rPr>
           <w:rFonts w:ascii="Consolas" w:eastAsia="Times New Roman" w:hAnsi="Consolas" w:cstheme="minorHAnsi"/>
@@ -7586,7 +6557,6 @@
           <w:lang w:eastAsia="en-CA"/>
         </w:rPr>
       </w:pPr>
-      <w:proofErr w:type="gramStart"/>
       <w:r>
         <w:rPr>
           <w:rFonts w:eastAsia="Times New Roman" w:cstheme="minorHAnsi"/>
@@ -7594,17 +6564,8 @@
           <w:szCs w:val="24"/>
           <w:lang w:eastAsia="en-CA"/>
         </w:rPr>
-        <w:t>and</w:t>
-      </w:r>
-      <w:proofErr w:type="gramEnd"/>
-      <w:r>
-        <w:rPr>
-          <w:rFonts w:eastAsia="Times New Roman" w:cstheme="minorHAnsi"/>
-          <w:color w:val="000000"/>
-          <w:szCs w:val="24"/>
-          <w:lang w:eastAsia="en-CA"/>
-        </w:rPr>
-        <w:t xml:space="preserve"> follow the instructions.</w:t>
+        <w:lastRenderedPageBreak/>
+        <w:t>and follow the instructions.</w:t>
       </w:r>
     </w:p>
     <w:p>
@@ -7740,7 +6701,7 @@
           <w:rPr>
             <w:noProof/>
           </w:rPr>
-          <w:t>6</w:t>
+          <w:t>7</w:t>
         </w:r>
         <w:r>
           <w:rPr>
@@ -8214,304 +7175,6 @@
     </w:lvl>
   </w:abstractNum>
   <w:abstractNum w:abstractNumId="4" w15:restartNumberingAfterBreak="0">
-    <w:nsid w:val="2A1C417D"/>
-    <w:multiLevelType w:val="multilevel"/>
-    <w:tmpl w:val="9D762E0C"/>
-    <w:lvl w:ilvl="0">
-      <w:start w:val="1"/>
-      <w:numFmt w:val="bullet"/>
-      <w:lvlText w:val=""/>
-      <w:lvlJc w:val="left"/>
-      <w:pPr>
-        <w:tabs>
-          <w:tab w:val="num" w:pos="720"/>
-        </w:tabs>
-        <w:ind w:left="720" w:hanging="360"/>
-      </w:pPr>
-      <w:rPr>
-        <w:rFonts w:ascii="Symbol" w:hAnsi="Symbol" w:hint="default"/>
-        <w:sz w:val="20"/>
-      </w:rPr>
-    </w:lvl>
-    <w:lvl w:ilvl="1">
-      <w:start w:val="1"/>
-      <w:numFmt w:val="bullet"/>
-      <w:lvlText w:val="o"/>
-      <w:lvlJc w:val="left"/>
-      <w:pPr>
-        <w:tabs>
-          <w:tab w:val="num" w:pos="1440"/>
-        </w:tabs>
-        <w:ind w:left="1440" w:hanging="360"/>
-      </w:pPr>
-      <w:rPr>
-        <w:rFonts w:ascii="Courier New" w:hAnsi="Courier New" w:cs="Times New Roman" w:hint="default"/>
-        <w:sz w:val="20"/>
-      </w:rPr>
-    </w:lvl>
-    <w:lvl w:ilvl="2">
-      <w:start w:val="1"/>
-      <w:numFmt w:val="bullet"/>
-      <w:lvlText w:val=""/>
-      <w:lvlJc w:val="left"/>
-      <w:pPr>
-        <w:tabs>
-          <w:tab w:val="num" w:pos="2160"/>
-        </w:tabs>
-        <w:ind w:left="2160" w:hanging="360"/>
-      </w:pPr>
-      <w:rPr>
-        <w:rFonts w:ascii="Wingdings" w:hAnsi="Wingdings" w:hint="default"/>
-        <w:sz w:val="20"/>
-      </w:rPr>
-    </w:lvl>
-    <w:lvl w:ilvl="3">
-      <w:start w:val="1"/>
-      <w:numFmt w:val="bullet"/>
-      <w:lvlText w:val=""/>
-      <w:lvlJc w:val="left"/>
-      <w:pPr>
-        <w:tabs>
-          <w:tab w:val="num" w:pos="2880"/>
-        </w:tabs>
-        <w:ind w:left="2880" w:hanging="360"/>
-      </w:pPr>
-      <w:rPr>
-        <w:rFonts w:ascii="Wingdings" w:hAnsi="Wingdings" w:hint="default"/>
-        <w:sz w:val="20"/>
-      </w:rPr>
-    </w:lvl>
-    <w:lvl w:ilvl="4">
-      <w:start w:val="1"/>
-      <w:numFmt w:val="bullet"/>
-      <w:lvlText w:val=""/>
-      <w:lvlJc w:val="left"/>
-      <w:pPr>
-        <w:tabs>
-          <w:tab w:val="num" w:pos="3600"/>
-        </w:tabs>
-        <w:ind w:left="3600" w:hanging="360"/>
-      </w:pPr>
-      <w:rPr>
-        <w:rFonts w:ascii="Wingdings" w:hAnsi="Wingdings" w:hint="default"/>
-        <w:sz w:val="20"/>
-      </w:rPr>
-    </w:lvl>
-    <w:lvl w:ilvl="5">
-      <w:start w:val="1"/>
-      <w:numFmt w:val="bullet"/>
-      <w:lvlText w:val=""/>
-      <w:lvlJc w:val="left"/>
-      <w:pPr>
-        <w:tabs>
-          <w:tab w:val="num" w:pos="4320"/>
-        </w:tabs>
-        <w:ind w:left="4320" w:hanging="360"/>
-      </w:pPr>
-      <w:rPr>
-        <w:rFonts w:ascii="Wingdings" w:hAnsi="Wingdings" w:hint="default"/>
-        <w:sz w:val="20"/>
-      </w:rPr>
-    </w:lvl>
-    <w:lvl w:ilvl="6">
-      <w:start w:val="1"/>
-      <w:numFmt w:val="bullet"/>
-      <w:lvlText w:val=""/>
-      <w:lvlJc w:val="left"/>
-      <w:pPr>
-        <w:tabs>
-          <w:tab w:val="num" w:pos="5040"/>
-        </w:tabs>
-        <w:ind w:left="5040" w:hanging="360"/>
-      </w:pPr>
-      <w:rPr>
-        <w:rFonts w:ascii="Wingdings" w:hAnsi="Wingdings" w:hint="default"/>
-        <w:sz w:val="20"/>
-      </w:rPr>
-    </w:lvl>
-    <w:lvl w:ilvl="7">
-      <w:start w:val="1"/>
-      <w:numFmt w:val="bullet"/>
-      <w:lvlText w:val=""/>
-      <w:lvlJc w:val="left"/>
-      <w:pPr>
-        <w:tabs>
-          <w:tab w:val="num" w:pos="5760"/>
-        </w:tabs>
-        <w:ind w:left="5760" w:hanging="360"/>
-      </w:pPr>
-      <w:rPr>
-        <w:rFonts w:ascii="Wingdings" w:hAnsi="Wingdings" w:hint="default"/>
-        <w:sz w:val="20"/>
-      </w:rPr>
-    </w:lvl>
-    <w:lvl w:ilvl="8">
-      <w:start w:val="1"/>
-      <w:numFmt w:val="bullet"/>
-      <w:lvlText w:val=""/>
-      <w:lvlJc w:val="left"/>
-      <w:pPr>
-        <w:tabs>
-          <w:tab w:val="num" w:pos="6480"/>
-        </w:tabs>
-        <w:ind w:left="6480" w:hanging="360"/>
-      </w:pPr>
-      <w:rPr>
-        <w:rFonts w:ascii="Wingdings" w:hAnsi="Wingdings" w:hint="default"/>
-        <w:sz w:val="20"/>
-      </w:rPr>
-    </w:lvl>
-  </w:abstractNum>
-  <w:abstractNum w:abstractNumId="5" w15:restartNumberingAfterBreak="0">
-    <w:nsid w:val="34BA0D8F"/>
-    <w:multiLevelType w:val="multilevel"/>
-    <w:tmpl w:val="9D762E0C"/>
-    <w:lvl w:ilvl="0">
-      <w:start w:val="1"/>
-      <w:numFmt w:val="bullet"/>
-      <w:lvlText w:val=""/>
-      <w:lvlJc w:val="left"/>
-      <w:pPr>
-        <w:tabs>
-          <w:tab w:val="num" w:pos="720"/>
-        </w:tabs>
-        <w:ind w:left="720" w:hanging="360"/>
-      </w:pPr>
-      <w:rPr>
-        <w:rFonts w:ascii="Symbol" w:hAnsi="Symbol" w:hint="default"/>
-        <w:sz w:val="20"/>
-      </w:rPr>
-    </w:lvl>
-    <w:lvl w:ilvl="1">
-      <w:start w:val="1"/>
-      <w:numFmt w:val="bullet"/>
-      <w:lvlText w:val="o"/>
-      <w:lvlJc w:val="left"/>
-      <w:pPr>
-        <w:tabs>
-          <w:tab w:val="num" w:pos="1440"/>
-        </w:tabs>
-        <w:ind w:left="1440" w:hanging="360"/>
-      </w:pPr>
-      <w:rPr>
-        <w:rFonts w:ascii="Courier New" w:hAnsi="Courier New" w:cs="Times New Roman" w:hint="default"/>
-        <w:sz w:val="20"/>
-      </w:rPr>
-    </w:lvl>
-    <w:lvl w:ilvl="2">
-      <w:start w:val="1"/>
-      <w:numFmt w:val="bullet"/>
-      <w:lvlText w:val=""/>
-      <w:lvlJc w:val="left"/>
-      <w:pPr>
-        <w:tabs>
-          <w:tab w:val="num" w:pos="2160"/>
-        </w:tabs>
-        <w:ind w:left="2160" w:hanging="360"/>
-      </w:pPr>
-      <w:rPr>
-        <w:rFonts w:ascii="Wingdings" w:hAnsi="Wingdings" w:hint="default"/>
-        <w:sz w:val="20"/>
-      </w:rPr>
-    </w:lvl>
-    <w:lvl w:ilvl="3">
-      <w:start w:val="1"/>
-      <w:numFmt w:val="bullet"/>
-      <w:lvlText w:val=""/>
-      <w:lvlJc w:val="left"/>
-      <w:pPr>
-        <w:tabs>
-          <w:tab w:val="num" w:pos="2880"/>
-        </w:tabs>
-        <w:ind w:left="2880" w:hanging="360"/>
-      </w:pPr>
-      <w:rPr>
-        <w:rFonts w:ascii="Wingdings" w:hAnsi="Wingdings" w:hint="default"/>
-        <w:sz w:val="20"/>
-      </w:rPr>
-    </w:lvl>
-    <w:lvl w:ilvl="4">
-      <w:start w:val="1"/>
-      <w:numFmt w:val="bullet"/>
-      <w:lvlText w:val=""/>
-      <w:lvlJc w:val="left"/>
-      <w:pPr>
-        <w:tabs>
-          <w:tab w:val="num" w:pos="3600"/>
-        </w:tabs>
-        <w:ind w:left="3600" w:hanging="360"/>
-      </w:pPr>
-      <w:rPr>
-        <w:rFonts w:ascii="Wingdings" w:hAnsi="Wingdings" w:hint="default"/>
-        <w:sz w:val="20"/>
-      </w:rPr>
-    </w:lvl>
-    <w:lvl w:ilvl="5">
-      <w:start w:val="1"/>
-      <w:numFmt w:val="bullet"/>
-      <w:lvlText w:val=""/>
-      <w:lvlJc w:val="left"/>
-      <w:pPr>
-        <w:tabs>
-          <w:tab w:val="num" w:pos="4320"/>
-        </w:tabs>
-        <w:ind w:left="4320" w:hanging="360"/>
-      </w:pPr>
-      <w:rPr>
-        <w:rFonts w:ascii="Wingdings" w:hAnsi="Wingdings" w:hint="default"/>
-        <w:sz w:val="20"/>
-      </w:rPr>
-    </w:lvl>
-    <w:lvl w:ilvl="6">
-      <w:start w:val="1"/>
-      <w:numFmt w:val="bullet"/>
-      <w:lvlText w:val=""/>
-      <w:lvlJc w:val="left"/>
-      <w:pPr>
-        <w:tabs>
-          <w:tab w:val="num" w:pos="5040"/>
-        </w:tabs>
-        <w:ind w:left="5040" w:hanging="360"/>
-      </w:pPr>
-      <w:rPr>
-        <w:rFonts w:ascii="Wingdings" w:hAnsi="Wingdings" w:hint="default"/>
-        <w:sz w:val="20"/>
-      </w:rPr>
-    </w:lvl>
-    <w:lvl w:ilvl="7">
-      <w:start w:val="1"/>
-      <w:numFmt w:val="bullet"/>
-      <w:lvlText w:val=""/>
-      <w:lvlJc w:val="left"/>
-      <w:pPr>
-        <w:tabs>
-          <w:tab w:val="num" w:pos="5760"/>
-        </w:tabs>
-        <w:ind w:left="5760" w:hanging="360"/>
-      </w:pPr>
-      <w:rPr>
-        <w:rFonts w:ascii="Wingdings" w:hAnsi="Wingdings" w:hint="default"/>
-        <w:sz w:val="20"/>
-      </w:rPr>
-    </w:lvl>
-    <w:lvl w:ilvl="8">
-      <w:start w:val="1"/>
-      <w:numFmt w:val="bullet"/>
-      <w:lvlText w:val=""/>
-      <w:lvlJc w:val="left"/>
-      <w:pPr>
-        <w:tabs>
-          <w:tab w:val="num" w:pos="6480"/>
-        </w:tabs>
-        <w:ind w:left="6480" w:hanging="360"/>
-      </w:pPr>
-      <w:rPr>
-        <w:rFonts w:ascii="Wingdings" w:hAnsi="Wingdings" w:hint="default"/>
-        <w:sz w:val="20"/>
-      </w:rPr>
-    </w:lvl>
-  </w:abstractNum>
-  <w:abstractNum w:abstractNumId="6" w15:restartNumberingAfterBreak="0">
     <w:nsid w:val="38141BCD"/>
     <w:multiLevelType w:val="hybridMultilevel"/>
     <w:tmpl w:val="55C0066A"/>
@@ -8624,7 +7287,7 @@
       </w:rPr>
     </w:lvl>
   </w:abstractNum>
-  <w:abstractNum w:abstractNumId="7" w15:restartNumberingAfterBreak="0">
+  <w:abstractNum w:abstractNumId="5" w15:restartNumberingAfterBreak="0">
     <w:nsid w:val="3D2B69B4"/>
     <w:multiLevelType w:val="hybridMultilevel"/>
     <w:tmpl w:val="C04255F0"/>
@@ -8737,7 +7400,7 @@
       </w:rPr>
     </w:lvl>
   </w:abstractNum>
-  <w:abstractNum w:abstractNumId="8" w15:restartNumberingAfterBreak="0">
+  <w:abstractNum w:abstractNumId="6" w15:restartNumberingAfterBreak="0">
     <w:nsid w:val="3F845B5C"/>
     <w:multiLevelType w:val="hybridMultilevel"/>
     <w:tmpl w:val="4482B70C"/>
@@ -8849,7 +7512,7 @@
       </w:rPr>
     </w:lvl>
   </w:abstractNum>
-  <w:abstractNum w:abstractNumId="9" w15:restartNumberingAfterBreak="0">
+  <w:abstractNum w:abstractNumId="7" w15:restartNumberingAfterBreak="0">
     <w:nsid w:val="44651E9D"/>
     <w:multiLevelType w:val="hybridMultilevel"/>
     <w:tmpl w:val="C3E26CB6"/>
@@ -8938,7 +7601,7 @@
       </w:pPr>
     </w:lvl>
   </w:abstractNum>
-  <w:abstractNum w:abstractNumId="10" w15:restartNumberingAfterBreak="0">
+  <w:abstractNum w:abstractNumId="8" w15:restartNumberingAfterBreak="0">
     <w:nsid w:val="447A34F1"/>
     <w:multiLevelType w:val="hybridMultilevel"/>
     <w:tmpl w:val="7A86E840"/>
@@ -9051,7 +7714,7 @@
       </w:rPr>
     </w:lvl>
   </w:abstractNum>
-  <w:abstractNum w:abstractNumId="11" w15:restartNumberingAfterBreak="0">
+  <w:abstractNum w:abstractNumId="9" w15:restartNumberingAfterBreak="0">
     <w:nsid w:val="45BF6C6C"/>
     <w:multiLevelType w:val="hybridMultilevel"/>
     <w:tmpl w:val="2160C140"/>
@@ -9164,7 +7827,7 @@
       </w:rPr>
     </w:lvl>
   </w:abstractNum>
-  <w:abstractNum w:abstractNumId="12" w15:restartNumberingAfterBreak="0">
+  <w:abstractNum w:abstractNumId="10" w15:restartNumberingAfterBreak="0">
     <w:nsid w:val="4FFE0F38"/>
     <w:multiLevelType w:val="hybridMultilevel"/>
     <w:tmpl w:val="3312830C"/>
@@ -9253,7 +7916,7 @@
       </w:pPr>
     </w:lvl>
   </w:abstractNum>
-  <w:abstractNum w:abstractNumId="13" w15:restartNumberingAfterBreak="0">
+  <w:abstractNum w:abstractNumId="11" w15:restartNumberingAfterBreak="0">
     <w:nsid w:val="590F5A66"/>
     <w:multiLevelType w:val="hybridMultilevel"/>
     <w:tmpl w:val="628ADEE6"/>
@@ -9366,7 +8029,7 @@
       </w:rPr>
     </w:lvl>
   </w:abstractNum>
-  <w:abstractNum w:abstractNumId="14" w15:restartNumberingAfterBreak="0">
+  <w:abstractNum w:abstractNumId="12" w15:restartNumberingAfterBreak="0">
     <w:nsid w:val="59BE23F7"/>
     <w:multiLevelType w:val="hybridMultilevel"/>
     <w:tmpl w:val="E41EF158"/>
@@ -9479,156 +8142,7 @@
       </w:rPr>
     </w:lvl>
   </w:abstractNum>
-  <w:abstractNum w:abstractNumId="15" w15:restartNumberingAfterBreak="0">
-    <w:nsid w:val="629A73F2"/>
-    <w:multiLevelType w:val="multilevel"/>
-    <w:tmpl w:val="9D762E0C"/>
-    <w:lvl w:ilvl="0">
-      <w:start w:val="1"/>
-      <w:numFmt w:val="bullet"/>
-      <w:lvlText w:val=""/>
-      <w:lvlJc w:val="left"/>
-      <w:pPr>
-        <w:tabs>
-          <w:tab w:val="num" w:pos="720"/>
-        </w:tabs>
-        <w:ind w:left="720" w:hanging="360"/>
-      </w:pPr>
-      <w:rPr>
-        <w:rFonts w:ascii="Symbol" w:hAnsi="Symbol" w:hint="default"/>
-        <w:sz w:val="20"/>
-      </w:rPr>
-    </w:lvl>
-    <w:lvl w:ilvl="1">
-      <w:start w:val="1"/>
-      <w:numFmt w:val="bullet"/>
-      <w:lvlText w:val="o"/>
-      <w:lvlJc w:val="left"/>
-      <w:pPr>
-        <w:tabs>
-          <w:tab w:val="num" w:pos="1440"/>
-        </w:tabs>
-        <w:ind w:left="1440" w:hanging="360"/>
-      </w:pPr>
-      <w:rPr>
-        <w:rFonts w:ascii="Courier New" w:hAnsi="Courier New" w:cs="Times New Roman" w:hint="default"/>
-        <w:sz w:val="20"/>
-      </w:rPr>
-    </w:lvl>
-    <w:lvl w:ilvl="2">
-      <w:start w:val="1"/>
-      <w:numFmt w:val="bullet"/>
-      <w:lvlText w:val=""/>
-      <w:lvlJc w:val="left"/>
-      <w:pPr>
-        <w:tabs>
-          <w:tab w:val="num" w:pos="2160"/>
-        </w:tabs>
-        <w:ind w:left="2160" w:hanging="360"/>
-      </w:pPr>
-      <w:rPr>
-        <w:rFonts w:ascii="Wingdings" w:hAnsi="Wingdings" w:hint="default"/>
-        <w:sz w:val="20"/>
-      </w:rPr>
-    </w:lvl>
-    <w:lvl w:ilvl="3">
-      <w:start w:val="1"/>
-      <w:numFmt w:val="bullet"/>
-      <w:lvlText w:val=""/>
-      <w:lvlJc w:val="left"/>
-      <w:pPr>
-        <w:tabs>
-          <w:tab w:val="num" w:pos="2880"/>
-        </w:tabs>
-        <w:ind w:left="2880" w:hanging="360"/>
-      </w:pPr>
-      <w:rPr>
-        <w:rFonts w:ascii="Wingdings" w:hAnsi="Wingdings" w:hint="default"/>
-        <w:sz w:val="20"/>
-      </w:rPr>
-    </w:lvl>
-    <w:lvl w:ilvl="4">
-      <w:start w:val="1"/>
-      <w:numFmt w:val="bullet"/>
-      <w:lvlText w:val=""/>
-      <w:lvlJc w:val="left"/>
-      <w:pPr>
-        <w:tabs>
-          <w:tab w:val="num" w:pos="3600"/>
-        </w:tabs>
-        <w:ind w:left="3600" w:hanging="360"/>
-      </w:pPr>
-      <w:rPr>
-        <w:rFonts w:ascii="Wingdings" w:hAnsi="Wingdings" w:hint="default"/>
-        <w:sz w:val="20"/>
-      </w:rPr>
-    </w:lvl>
-    <w:lvl w:ilvl="5">
-      <w:start w:val="1"/>
-      <w:numFmt w:val="bullet"/>
-      <w:lvlText w:val=""/>
-      <w:lvlJc w:val="left"/>
-      <w:pPr>
-        <w:tabs>
-          <w:tab w:val="num" w:pos="4320"/>
-        </w:tabs>
-        <w:ind w:left="4320" w:hanging="360"/>
-      </w:pPr>
-      <w:rPr>
-        <w:rFonts w:ascii="Wingdings" w:hAnsi="Wingdings" w:hint="default"/>
-        <w:sz w:val="20"/>
-      </w:rPr>
-    </w:lvl>
-    <w:lvl w:ilvl="6">
-      <w:start w:val="1"/>
-      <w:numFmt w:val="bullet"/>
-      <w:lvlText w:val=""/>
-      <w:lvlJc w:val="left"/>
-      <w:pPr>
-        <w:tabs>
-          <w:tab w:val="num" w:pos="5040"/>
-        </w:tabs>
-        <w:ind w:left="5040" w:hanging="360"/>
-      </w:pPr>
-      <w:rPr>
-        <w:rFonts w:ascii="Wingdings" w:hAnsi="Wingdings" w:hint="default"/>
-        <w:sz w:val="20"/>
-      </w:rPr>
-    </w:lvl>
-    <w:lvl w:ilvl="7">
-      <w:start w:val="1"/>
-      <w:numFmt w:val="bullet"/>
-      <w:lvlText w:val=""/>
-      <w:lvlJc w:val="left"/>
-      <w:pPr>
-        <w:tabs>
-          <w:tab w:val="num" w:pos="5760"/>
-        </w:tabs>
-        <w:ind w:left="5760" w:hanging="360"/>
-      </w:pPr>
-      <w:rPr>
-        <w:rFonts w:ascii="Wingdings" w:hAnsi="Wingdings" w:hint="default"/>
-        <w:sz w:val="20"/>
-      </w:rPr>
-    </w:lvl>
-    <w:lvl w:ilvl="8">
-      <w:start w:val="1"/>
-      <w:numFmt w:val="bullet"/>
-      <w:lvlText w:val=""/>
-      <w:lvlJc w:val="left"/>
-      <w:pPr>
-        <w:tabs>
-          <w:tab w:val="num" w:pos="6480"/>
-        </w:tabs>
-        <w:ind w:left="6480" w:hanging="360"/>
-      </w:pPr>
-      <w:rPr>
-        <w:rFonts w:ascii="Wingdings" w:hAnsi="Wingdings" w:hint="default"/>
-        <w:sz w:val="20"/>
-      </w:rPr>
-    </w:lvl>
-  </w:abstractNum>
-  <w:abstractNum w:abstractNumId="16" w15:restartNumberingAfterBreak="0">
+  <w:abstractNum w:abstractNumId="13" w15:restartNumberingAfterBreak="0">
     <w:nsid w:val="64613BD3"/>
     <w:multiLevelType w:val="hybridMultilevel"/>
     <w:tmpl w:val="73F4B140"/>
@@ -9718,156 +8232,7 @@
       </w:pPr>
     </w:lvl>
   </w:abstractNum>
-  <w:abstractNum w:abstractNumId="17" w15:restartNumberingAfterBreak="0">
-    <w:nsid w:val="6E434ACD"/>
-    <w:multiLevelType w:val="multilevel"/>
-    <w:tmpl w:val="9D762E0C"/>
-    <w:lvl w:ilvl="0">
-      <w:start w:val="1"/>
-      <w:numFmt w:val="bullet"/>
-      <w:lvlText w:val=""/>
-      <w:lvlJc w:val="left"/>
-      <w:pPr>
-        <w:tabs>
-          <w:tab w:val="num" w:pos="720"/>
-        </w:tabs>
-        <w:ind w:left="720" w:hanging="360"/>
-      </w:pPr>
-      <w:rPr>
-        <w:rFonts w:ascii="Symbol" w:hAnsi="Symbol" w:hint="default"/>
-        <w:sz w:val="20"/>
-      </w:rPr>
-    </w:lvl>
-    <w:lvl w:ilvl="1">
-      <w:start w:val="1"/>
-      <w:numFmt w:val="bullet"/>
-      <w:lvlText w:val="o"/>
-      <w:lvlJc w:val="left"/>
-      <w:pPr>
-        <w:tabs>
-          <w:tab w:val="num" w:pos="1440"/>
-        </w:tabs>
-        <w:ind w:left="1440" w:hanging="360"/>
-      </w:pPr>
-      <w:rPr>
-        <w:rFonts w:ascii="Courier New" w:hAnsi="Courier New" w:cs="Times New Roman" w:hint="default"/>
-        <w:sz w:val="20"/>
-      </w:rPr>
-    </w:lvl>
-    <w:lvl w:ilvl="2">
-      <w:start w:val="1"/>
-      <w:numFmt w:val="bullet"/>
-      <w:lvlText w:val=""/>
-      <w:lvlJc w:val="left"/>
-      <w:pPr>
-        <w:tabs>
-          <w:tab w:val="num" w:pos="2160"/>
-        </w:tabs>
-        <w:ind w:left="2160" w:hanging="360"/>
-      </w:pPr>
-      <w:rPr>
-        <w:rFonts w:ascii="Wingdings" w:hAnsi="Wingdings" w:hint="default"/>
-        <w:sz w:val="20"/>
-      </w:rPr>
-    </w:lvl>
-    <w:lvl w:ilvl="3">
-      <w:start w:val="1"/>
-      <w:numFmt w:val="bullet"/>
-      <w:lvlText w:val=""/>
-      <w:lvlJc w:val="left"/>
-      <w:pPr>
-        <w:tabs>
-          <w:tab w:val="num" w:pos="2880"/>
-        </w:tabs>
-        <w:ind w:left="2880" w:hanging="360"/>
-      </w:pPr>
-      <w:rPr>
-        <w:rFonts w:ascii="Wingdings" w:hAnsi="Wingdings" w:hint="default"/>
-        <w:sz w:val="20"/>
-      </w:rPr>
-    </w:lvl>
-    <w:lvl w:ilvl="4">
-      <w:start w:val="1"/>
-      <w:numFmt w:val="bullet"/>
-      <w:lvlText w:val=""/>
-      <w:lvlJc w:val="left"/>
-      <w:pPr>
-        <w:tabs>
-          <w:tab w:val="num" w:pos="3600"/>
-        </w:tabs>
-        <w:ind w:left="3600" w:hanging="360"/>
-      </w:pPr>
-      <w:rPr>
-        <w:rFonts w:ascii="Wingdings" w:hAnsi="Wingdings" w:hint="default"/>
-        <w:sz w:val="20"/>
-      </w:rPr>
-    </w:lvl>
-    <w:lvl w:ilvl="5">
-      <w:start w:val="1"/>
-      <w:numFmt w:val="bullet"/>
-      <w:lvlText w:val=""/>
-      <w:lvlJc w:val="left"/>
-      <w:pPr>
-        <w:tabs>
-          <w:tab w:val="num" w:pos="4320"/>
-        </w:tabs>
-        <w:ind w:left="4320" w:hanging="360"/>
-      </w:pPr>
-      <w:rPr>
-        <w:rFonts w:ascii="Wingdings" w:hAnsi="Wingdings" w:hint="default"/>
-        <w:sz w:val="20"/>
-      </w:rPr>
-    </w:lvl>
-    <w:lvl w:ilvl="6">
-      <w:start w:val="1"/>
-      <w:numFmt w:val="bullet"/>
-      <w:lvlText w:val=""/>
-      <w:lvlJc w:val="left"/>
-      <w:pPr>
-        <w:tabs>
-          <w:tab w:val="num" w:pos="5040"/>
-        </w:tabs>
-        <w:ind w:left="5040" w:hanging="360"/>
-      </w:pPr>
-      <w:rPr>
-        <w:rFonts w:ascii="Wingdings" w:hAnsi="Wingdings" w:hint="default"/>
-        <w:sz w:val="20"/>
-      </w:rPr>
-    </w:lvl>
-    <w:lvl w:ilvl="7">
-      <w:start w:val="1"/>
-      <w:numFmt w:val="bullet"/>
-      <w:lvlText w:val=""/>
-      <w:lvlJc w:val="left"/>
-      <w:pPr>
-        <w:tabs>
-          <w:tab w:val="num" w:pos="5760"/>
-        </w:tabs>
-        <w:ind w:left="5760" w:hanging="360"/>
-      </w:pPr>
-      <w:rPr>
-        <w:rFonts w:ascii="Wingdings" w:hAnsi="Wingdings" w:hint="default"/>
-        <w:sz w:val="20"/>
-      </w:rPr>
-    </w:lvl>
-    <w:lvl w:ilvl="8">
-      <w:start w:val="1"/>
-      <w:numFmt w:val="bullet"/>
-      <w:lvlText w:val=""/>
-      <w:lvlJc w:val="left"/>
-      <w:pPr>
-        <w:tabs>
-          <w:tab w:val="num" w:pos="6480"/>
-        </w:tabs>
-        <w:ind w:left="6480" w:hanging="360"/>
-      </w:pPr>
-      <w:rPr>
-        <w:rFonts w:ascii="Wingdings" w:hAnsi="Wingdings" w:hint="default"/>
-        <w:sz w:val="20"/>
-      </w:rPr>
-    </w:lvl>
-  </w:abstractNum>
-  <w:abstractNum w:abstractNumId="18" w15:restartNumberingAfterBreak="0">
+  <w:abstractNum w:abstractNumId="14" w15:restartNumberingAfterBreak="0">
     <w:nsid w:val="73A55E4C"/>
     <w:multiLevelType w:val="hybridMultilevel"/>
     <w:tmpl w:val="BC64CD12"/>
@@ -9980,7 +8345,7 @@
       </w:rPr>
     </w:lvl>
   </w:abstractNum>
-  <w:abstractNum w:abstractNumId="19" w15:restartNumberingAfterBreak="0">
+  <w:abstractNum w:abstractNumId="15" w15:restartNumberingAfterBreak="0">
     <w:nsid w:val="7561540E"/>
     <w:multiLevelType w:val="hybridMultilevel"/>
     <w:tmpl w:val="D5AA6E2C"/>
@@ -10093,7 +8458,7 @@
       </w:rPr>
     </w:lvl>
   </w:abstractNum>
-  <w:abstractNum w:abstractNumId="20" w15:restartNumberingAfterBreak="0">
+  <w:abstractNum w:abstractNumId="16" w15:restartNumberingAfterBreak="0">
     <w:nsid w:val="77D61B8F"/>
     <w:multiLevelType w:val="hybridMultilevel"/>
     <w:tmpl w:val="FB660690"/>
@@ -10206,7 +8571,7 @@
       </w:rPr>
     </w:lvl>
   </w:abstractNum>
-  <w:abstractNum w:abstractNumId="21" w15:restartNumberingAfterBreak="0">
+  <w:abstractNum w:abstractNumId="17" w15:restartNumberingAfterBreak="0">
     <w:nsid w:val="7DB908F5"/>
     <w:multiLevelType w:val="hybridMultilevel"/>
     <w:tmpl w:val="B240D954"/>
@@ -10319,7 +8684,7 @@
       </w:rPr>
     </w:lvl>
   </w:abstractNum>
-  <w:abstractNum w:abstractNumId="22" w15:restartNumberingAfterBreak="0">
+  <w:abstractNum w:abstractNumId="18" w15:restartNumberingAfterBreak="0">
     <w:nsid w:val="7F357868"/>
     <w:multiLevelType w:val="hybridMultilevel"/>
     <w:tmpl w:val="C0089B7A"/>
@@ -10438,19 +8803,19 @@
     <w:abstractNumId w:val="1"/>
   </w:num>
   <w:num w:numId="3">
-    <w:abstractNumId w:val="9"/>
+    <w:abstractNumId w:val="7"/>
   </w:num>
   <w:num w:numId="4">
-    <w:abstractNumId w:val="8"/>
+    <w:abstractNumId w:val="6"/>
   </w:num>
   <w:num w:numId="5">
-    <w:abstractNumId w:val="18"/>
+    <w:abstractNumId w:val="14"/>
   </w:num>
   <w:num w:numId="6">
-    <w:abstractNumId w:val="13"/>
+    <w:abstractNumId w:val="11"/>
   </w:num>
   <w:num w:numId="7">
-    <w:abstractNumId w:val="19"/>
+    <w:abstractNumId w:val="15"/>
   </w:num>
   <w:num w:numId="8">
     <w:abstractNumId w:val="3"/>
@@ -10459,34 +8824,34 @@
     <w:abstractNumId w:val="2"/>
   </w:num>
   <w:num w:numId="10">
-    <w:abstractNumId w:val="20"/>
+    <w:abstractNumId w:val="16"/>
   </w:num>
   <w:num w:numId="11">
-    <w:abstractNumId w:val="21"/>
+    <w:abstractNumId w:val="17"/>
   </w:num>
   <w:num w:numId="12">
-    <w:abstractNumId w:val="7"/>
+    <w:abstractNumId w:val="5"/>
   </w:num>
   <w:num w:numId="13">
-    <w:abstractNumId w:val="11"/>
+    <w:abstractNumId w:val="9"/>
   </w:num>
   <w:num w:numId="14">
-    <w:abstractNumId w:val="11"/>
+    <w:abstractNumId w:val="9"/>
   </w:num>
   <w:num w:numId="15">
     <w:abstractNumId w:val="1"/>
   </w:num>
   <w:num w:numId="16">
-    <w:abstractNumId w:val="20"/>
+    <w:abstractNumId w:val="16"/>
   </w:num>
   <w:num w:numId="17">
-    <w:abstractNumId w:val="12"/>
+    <w:abstractNumId w:val="10"/>
   </w:num>
   <w:num w:numId="18">
-    <w:abstractNumId w:val="22"/>
+    <w:abstractNumId w:val="18"/>
   </w:num>
   <w:num w:numId="19">
-    <w:abstractNumId w:val="16"/>
+    <w:abstractNumId w:val="13"/>
     <w:lvlOverride w:ilvl="0">
       <w:startOverride w:val="1"/>
     </w:lvlOverride>
@@ -10516,28 +8881,16 @@
     </w:lvlOverride>
   </w:num>
   <w:num w:numId="20">
-    <w:abstractNumId w:val="16"/>
+    <w:abstractNumId w:val="13"/>
   </w:num>
   <w:num w:numId="21">
-    <w:abstractNumId w:val="10"/>
+    <w:abstractNumId w:val="8"/>
   </w:num>
   <w:num w:numId="22">
-    <w:abstractNumId w:val="6"/>
+    <w:abstractNumId w:val="4"/>
   </w:num>
   <w:num w:numId="23">
-    <w:abstractNumId w:val="14"/>
-  </w:num>
-  <w:num w:numId="24">
-    <w:abstractNumId w:val="15"/>
-  </w:num>
-  <w:num w:numId="25">
-    <w:abstractNumId w:val="17"/>
-  </w:num>
-  <w:num w:numId="26">
-    <w:abstractNumId w:val="4"/>
-  </w:num>
-  <w:num w:numId="27">
-    <w:abstractNumId w:val="5"/>
+    <w:abstractNumId w:val="12"/>
   </w:num>
 </w:numbering>
 </file>
@@ -11689,7 +10042,7 @@
 </file>
 
 <file path=customXml/itemProps1.xml><?xml version="1.0" encoding="utf-8"?>
-<ds:datastoreItem xmlns:ds="http://schemas.openxmlformats.org/officeDocument/2006/customXml" ds:itemID="{70C1554A-1441-4FFC-9F2D-D422F4CEC451}">
+<ds:datastoreItem xmlns:ds="http://schemas.openxmlformats.org/officeDocument/2006/customXml" ds:itemID="{09E2D2BF-7502-4DC5-B916-1E60048DA85F}">
   <ds:schemaRefs>
     <ds:schemaRef ds:uri="http://schemas.openxmlformats.org/officeDocument/2006/bibliography"/>
   </ds:schemaRefs>

</xml_diff>

<commit_message>
Clarifications in the text ... again.
</commit_message>
<xml_diff>
--- a/MS1/FinalProject_MS1.docx
+++ b/MS1/FinalProject_MS1.docx
@@ -926,7 +926,7 @@
         <w:rPr>
           <w:vertAlign w:val="superscript"/>
         </w:rPr>
-        <w:t>rd</w:t>
+        <w:t>th</w:t>
       </w:r>
       <w:r>
         <w:t>, 7 days</w:t>
@@ -1019,7 +1019,10 @@
         <w:t>th</w:t>
       </w:r>
       <w:r>
-        <w:t>, 5</w:t>
+        <w:t xml:space="preserve">, </w:t>
+      </w:r>
+      <w:r>
+        <w:t>5</w:t>
       </w:r>
       <w:r>
         <w:t xml:space="preserve"> days </w:t>
@@ -5126,47 +5129,84 @@
     </w:p>
     <w:p>
       <w:pPr>
+        <w:pStyle w:val="ListParagraph"/>
+        <w:numPr>
+          <w:ilvl w:val="0"/>
+          <w:numId w:val="24"/>
+        </w:numPr>
         <w:autoSpaceDE w:val="0"/>
         <w:autoSpaceDN w:val="0"/>
         <w:adjustRightInd w:val="0"/>
         <w:spacing w:after="0" w:line="240" w:lineRule="auto"/>
-        <w:ind w:left="630"/>
-        <w:rPr>
-          <w:highlight w:val="white"/>
-        </w:rPr>
-      </w:pPr>
-      <w:r>
-        <w:rPr>
-          <w:highlight w:val="white"/>
-        </w:rPr>
-        <w:t>This function r</w:t>
-      </w:r>
-      <w:r>
-        <w:rPr>
-          <w:highlight w:val="white"/>
-        </w:rPr>
-        <w:t xml:space="preserve">eads the </w:t>
-      </w:r>
-      <w:r>
-        <w:rPr>
-          <w:highlight w:val="white"/>
-        </w:rPr>
-        <w:t>d</w:t>
-      </w:r>
-      <w:r>
-        <w:rPr>
-          <w:highlight w:val="white"/>
-        </w:rPr>
-        <w:t xml:space="preserve">ate </w:t>
-      </w:r>
-      <w:r>
-        <w:rPr>
-          <w:highlight w:val="white"/>
-        </w:rPr>
-        <w:t>from the console</w:t>
-      </w:r>
-      <w:r>
-        <w:rPr>
+        <w:rPr>
+          <w:highlight w:val="white"/>
+        </w:rPr>
+      </w:pPr>
+      <w:r>
+        <w:rPr>
+          <w:highlight w:val="white"/>
+        </w:rPr>
+        <w:t xml:space="preserve">This function reads the date from the console in the following format: YYYY?MM?DD (e.g. 2016/03/24 or 2016-03-24). </w:t>
+      </w:r>
+    </w:p>
+    <w:p>
+      <w:pPr>
+        <w:pStyle w:val="ListParagraph"/>
+        <w:numPr>
+          <w:ilvl w:val="0"/>
+          <w:numId w:val="24"/>
+        </w:numPr>
+        <w:autoSpaceDE w:val="0"/>
+        <w:autoSpaceDN w:val="0"/>
+        <w:adjustRightInd w:val="0"/>
+        <w:spacing w:after="0" w:line="240" w:lineRule="auto"/>
+        <w:rPr>
+          <w:highlight w:val="white"/>
+        </w:rPr>
+      </w:pPr>
+      <w:r>
+        <w:rPr>
+          <w:highlight w:val="white"/>
+        </w:rPr>
+        <w:t xml:space="preserve">This function does not prompt the user. </w:t>
+      </w:r>
+    </w:p>
+    <w:p>
+      <w:pPr>
+        <w:pStyle w:val="ListParagraph"/>
+        <w:numPr>
+          <w:ilvl w:val="0"/>
+          <w:numId w:val="24"/>
+        </w:numPr>
+        <w:autoSpaceDE w:val="0"/>
+        <w:autoSpaceDN w:val="0"/>
+        <w:adjustRightInd w:val="0"/>
+        <w:spacing w:after="0" w:line="240" w:lineRule="auto"/>
+        <w:rPr>
+          <w:highlight w:val="white"/>
+        </w:rPr>
+      </w:pPr>
+      <w:r>
+        <w:rPr>
+          <w:highlight w:val="white"/>
+        </w:rPr>
+        <w:t xml:space="preserve">If </w:t>
+      </w:r>
+      <w:r>
+        <w:rPr>
+          <w:rFonts w:ascii="Consolas" w:hAnsi="Consolas" w:cs="Consolas"/>
+          <w:b/>
+          <w:color w:val="000000"/>
+          <w:sz w:val="22"/>
+          <w:highlight w:val="white"/>
+        </w:rPr>
+        <w:t>istr</w:t>
+      </w:r>
+      <w:r>
+        <w:rPr>
+          <w:rFonts w:cstheme="minorHAnsi"/>
+          <w:color w:val="000000"/>
+          <w:szCs w:val="24"/>
           <w:highlight w:val="white"/>
         </w:rPr>
         <w:t xml:space="preserve"> </w:t>
@@ -5175,91 +5215,7 @@
         <w:rPr>
           <w:highlight w:val="white"/>
         </w:rPr>
-        <w:t>in the</w:t>
-      </w:r>
-      <w:r>
-        <w:rPr>
-          <w:highlight w:val="white"/>
-        </w:rPr>
-        <w:t xml:space="preserve"> </w:t>
-      </w:r>
-      <w:r>
-        <w:rPr>
-          <w:highlight w:val="white"/>
-        </w:rPr>
-        <w:t>following format: YYYY?MM?</w:t>
-      </w:r>
-      <w:r>
-        <w:rPr>
-          <w:highlight w:val="white"/>
-        </w:rPr>
-        <w:t>DD (</w:t>
-      </w:r>
-      <w:r>
-        <w:rPr>
-          <w:highlight w:val="white"/>
-        </w:rPr>
-        <w:t>e</w:t>
-      </w:r>
-      <w:r>
-        <w:rPr>
-          <w:highlight w:val="white"/>
-        </w:rPr>
-        <w:t>.g.</w:t>
-      </w:r>
-      <w:r>
-        <w:rPr>
-          <w:highlight w:val="white"/>
-        </w:rPr>
-        <w:t xml:space="preserve"> 2016</w:t>
-      </w:r>
-      <w:r>
-        <w:rPr>
-          <w:highlight w:val="white"/>
-        </w:rPr>
-        <w:t>/03/24</w:t>
-      </w:r>
-      <w:r>
-        <w:rPr>
-          <w:highlight w:val="white"/>
-        </w:rPr>
-        <w:t xml:space="preserve"> or 2016-03-24</w:t>
-      </w:r>
-      <w:r>
-        <w:rPr>
-          <w:highlight w:val="white"/>
-        </w:rPr>
-        <w:t xml:space="preserve">). This function </w:t>
-      </w:r>
-      <w:r>
-        <w:rPr>
-          <w:highlight w:val="white"/>
-        </w:rPr>
-        <w:t>does</w:t>
-      </w:r>
-      <w:r>
-        <w:rPr>
-          <w:highlight w:val="white"/>
-        </w:rPr>
-        <w:t xml:space="preserve"> not prompt </w:t>
-      </w:r>
-      <w:r>
-        <w:rPr>
-          <w:highlight w:val="white"/>
-        </w:rPr>
-        <w:t>the user</w:t>
-      </w:r>
-      <w:r>
-        <w:rPr>
-          <w:highlight w:val="white"/>
-        </w:rPr>
-        <w:t>. If</w:t>
-      </w:r>
-      <w:r>
-        <w:rPr>
-          <w:highlight w:val="white"/>
-        </w:rPr>
-        <w:t xml:space="preserve"> </w:t>
+        <w:t xml:space="preserve">fails at any point (if </w:t>
       </w:r>
       <w:r>
         <w:rPr>
@@ -5273,48 +5229,41 @@
       </w:r>
       <w:r>
         <w:rPr>
-          <w:rFonts w:cstheme="minorHAnsi"/>
-          <w:color w:val="000000"/>
-          <w:szCs w:val="24"/>
-          <w:highlight w:val="white"/>
-        </w:rPr>
-        <w:t xml:space="preserve"> </w:t>
-      </w:r>
-      <w:r>
-        <w:rPr>
-          <w:highlight w:val="white"/>
-        </w:rPr>
-        <w:t xml:space="preserve">fails at any point, </w:t>
-      </w:r>
-      <w:r>
-        <w:rPr>
-          <w:highlight w:val="white"/>
-        </w:rPr>
-        <w:t>this function</w:t>
-      </w:r>
-      <w:r>
-        <w:rPr>
-          <w:highlight w:val="white"/>
-        </w:rPr>
-        <w:t xml:space="preserve"> set</w:t>
-      </w:r>
-      <w:r>
-        <w:rPr>
-          <w:highlight w:val="white"/>
-        </w:rPr>
-        <w:t>s</w:t>
-      </w:r>
-      <w:r>
-        <w:rPr>
-          <w:highlight w:val="white"/>
-        </w:rPr>
-        <w:t xml:space="preserve"> the</w:t>
-      </w:r>
-      <w:r>
-        <w:rPr>
-          <w:highlight w:val="white"/>
-        </w:rPr>
-        <w:t xml:space="preserve"> error state</w:t>
+          <w:highlight w:val="white"/>
+        </w:rPr>
+        <w:t xml:space="preserve"> fails, the function </w:t>
+      </w:r>
+      <w:r>
+        <w:rPr>
+          <w:rFonts w:ascii="Consolas" w:hAnsi="Consolas" w:cs="Consolas"/>
+          <w:b/>
+          <w:color w:val="000000"/>
+          <w:sz w:val="22"/>
+          <w:highlight w:val="white"/>
+        </w:rPr>
+        <w:t>istr.fail()</w:t>
+      </w:r>
+      <w:r>
+        <w:rPr>
+          <w:highlight w:val="white"/>
+        </w:rPr>
+        <w:t xml:space="preserve"> returns </w:t>
+      </w:r>
+      <w:r>
+        <w:rPr>
+          <w:rFonts w:ascii="Consolas" w:hAnsi="Consolas" w:cs="Consolas"/>
+          <w:b/>
+          <w:color w:val="000000"/>
+          <w:sz w:val="22"/>
+          <w:highlight w:val="white"/>
+        </w:rPr>
+        <w:t>true</w:t>
+      </w:r>
+      <w:r>
+        <w:rPr>
+          <w:highlight w:val="white"/>
+        </w:rPr>
+        <w:t>), this function sets the error state</w:t>
       </w:r>
       <w:r>
         <w:rPr>
@@ -5363,19 +5312,7 @@
         <w:rPr>
           <w:highlight w:val="white"/>
         </w:rPr>
-        <w:t xml:space="preserve">and </w:t>
-      </w:r>
-      <w:r>
-        <w:rPr>
-          <w:highlight w:val="white"/>
-        </w:rPr>
-        <w:t>does</w:t>
-      </w:r>
-      <w:r>
-        <w:rPr>
-          <w:highlight w:val="white"/>
-        </w:rPr>
-        <w:t xml:space="preserve"> NOT clear</w:t>
+        <w:t>and does NOT clear</w:t>
       </w:r>
       <w:r>
         <w:rPr>
@@ -5400,63 +5337,29 @@
         <w:rPr>
           <w:highlight w:val="white"/>
         </w:rPr>
-        <w:t>.</w:t>
-      </w:r>
-      <w:r>
-        <w:rPr>
-          <w:highlight w:val="white"/>
-        </w:rPr>
-        <w:t xml:space="preserve"> If </w:t>
-      </w:r>
-      <w:r>
-        <w:rPr>
-          <w:rFonts w:ascii="Consolas" w:hAnsi="Consolas" w:cs="Consolas"/>
-          <w:b/>
-          <w:color w:val="000000"/>
-          <w:sz w:val="22"/>
-          <w:highlight w:val="white"/>
-        </w:rPr>
-        <w:t>istr</w:t>
-      </w:r>
-      <w:r>
-        <w:rPr>
-          <w:highlight w:val="white"/>
-        </w:rPr>
-        <w:t xml:space="preserve"> has failed, a call to </w:t>
-      </w:r>
-      <w:r>
-        <w:rPr>
-          <w:rFonts w:ascii="Consolas" w:hAnsi="Consolas" w:cs="Consolas"/>
-          <w:b/>
-          <w:color w:val="000000"/>
-          <w:sz w:val="22"/>
-          <w:highlight w:val="white"/>
-        </w:rPr>
-        <w:t>istr.fail()</w:t>
-      </w:r>
-      <w:r>
-        <w:rPr>
-          <w:highlight w:val="white"/>
-        </w:rPr>
-        <w:t xml:space="preserve"> returns true.</w:t>
-      </w:r>
-      <w:r>
-        <w:rPr>
-          <w:highlight w:val="white"/>
-        </w:rPr>
-        <w:t xml:space="preserve"> I</w:t>
-      </w:r>
-      <w:r>
-        <w:rPr>
-          <w:highlight w:val="white"/>
-        </w:rPr>
-        <w:t xml:space="preserve">f </w:t>
-      </w:r>
-      <w:r>
-        <w:rPr>
-          <w:highlight w:val="white"/>
-        </w:rPr>
-        <w:t xml:space="preserve">your </w:t>
+        <w:t xml:space="preserve">. </w:t>
+      </w:r>
+    </w:p>
+    <w:p>
+      <w:pPr>
+        <w:pStyle w:val="ListParagraph"/>
+        <w:numPr>
+          <w:ilvl w:val="0"/>
+          <w:numId w:val="24"/>
+        </w:numPr>
+        <w:autoSpaceDE w:val="0"/>
+        <w:autoSpaceDN w:val="0"/>
+        <w:adjustRightInd w:val="0"/>
+        <w:spacing w:after="0" w:line="240" w:lineRule="auto"/>
+        <w:rPr>
+          <w:highlight w:val="white"/>
+        </w:rPr>
+      </w:pPr>
+      <w:r>
+        <w:rPr>
+          <w:highlight w:val="white"/>
+        </w:rPr>
+        <w:t xml:space="preserve">If your </w:t>
       </w:r>
       <w:r>
         <w:rPr>
@@ -5472,106 +5375,50 @@
         <w:rPr>
           <w:highlight w:val="white"/>
         </w:rPr>
-        <w:t xml:space="preserve"> function reads the</w:t>
-      </w:r>
-      <w:r>
-        <w:rPr>
-          <w:highlight w:val="white"/>
-        </w:rPr>
-        <w:t xml:space="preserve"> numbers</w:t>
+        <w:t xml:space="preserve"> function reads the numbers successfully, and the read values are valid, it stores them into the instance variables. Otherwise, your function does not change the current object. </w:t>
+      </w:r>
+    </w:p>
+    <w:p>
+      <w:pPr>
+        <w:pStyle w:val="ListParagraph"/>
+        <w:numPr>
+          <w:ilvl w:val="0"/>
+          <w:numId w:val="24"/>
+        </w:numPr>
+        <w:autoSpaceDE w:val="0"/>
+        <w:autoSpaceDN w:val="0"/>
+        <w:adjustRightInd w:val="0"/>
+        <w:spacing w:after="0" w:line="240" w:lineRule="auto"/>
+        <w:rPr>
+          <w:highlight w:val="white"/>
+        </w:rPr>
+      </w:pPr>
+      <w:r>
+        <w:rPr>
+          <w:highlight w:val="white"/>
+        </w:rPr>
+        <w:t xml:space="preserve">Regardless of the result of the input process, your function returns a reference to the </w:t>
+      </w:r>
+      <w:r>
+        <w:rPr>
+          <w:rFonts w:ascii="Consolas" w:hAnsi="Consolas"/>
+          <w:b/>
+          <w:sz w:val="22"/>
+          <w:highlight w:val="white"/>
+        </w:rPr>
+        <w:t>std::istream</w:t>
+      </w:r>
+      <w:r>
+        <w:rPr>
+          <w:highlight w:val="white"/>
+        </w:rPr>
+        <w:t xml:space="preserve"> object.</w:t>
       </w:r>
       <w:r>
         <w:rPr>
           <w:highlight w:val="white"/>
         </w:rPr>
         <w:t xml:space="preserve"> </w:t>
-      </w:r>
-      <w:r>
-        <w:rPr>
-          <w:highlight w:val="white"/>
-        </w:rPr>
-        <w:t>successfully</w:t>
-      </w:r>
-      <w:r>
-        <w:rPr>
-          <w:highlight w:val="white"/>
-        </w:rPr>
-        <w:t xml:space="preserve">, </w:t>
-      </w:r>
-      <w:r>
-        <w:rPr>
-          <w:highlight w:val="white"/>
-        </w:rPr>
-        <w:t>Regardless</w:t>
-      </w:r>
-      <w:r>
-        <w:rPr>
-          <w:highlight w:val="white"/>
-        </w:rPr>
-        <w:t xml:space="preserve"> of </w:t>
-      </w:r>
-      <w:r>
-        <w:rPr>
-          <w:highlight w:val="white"/>
-        </w:rPr>
-        <w:t>the result of this input</w:t>
-      </w:r>
-      <w:r>
-        <w:rPr>
-          <w:highlight w:val="white"/>
-        </w:rPr>
-        <w:t xml:space="preserve"> process, </w:t>
-      </w:r>
-      <w:r>
-        <w:rPr>
-          <w:highlight w:val="white"/>
-        </w:rPr>
-        <w:t>this function</w:t>
-      </w:r>
-      <w:r>
-        <w:rPr>
-          <w:highlight w:val="white"/>
-        </w:rPr>
-        <w:t xml:space="preserve"> return</w:t>
-      </w:r>
-      <w:r>
-        <w:rPr>
-          <w:highlight w:val="white"/>
-        </w:rPr>
-        <w:t>s a reference to</w:t>
-      </w:r>
-      <w:r>
-        <w:rPr>
-          <w:highlight w:val="white"/>
-        </w:rPr>
-        <w:t xml:space="preserve"> the </w:t>
-      </w:r>
-      <w:r>
-        <w:rPr>
-          <w:rFonts w:ascii="Consolas" w:hAnsi="Consolas"/>
-          <w:b/>
-          <w:sz w:val="22"/>
-          <w:highlight w:val="white"/>
-        </w:rPr>
-        <w:t>std::istream</w:t>
-      </w:r>
-      <w:r>
-        <w:rPr>
-          <w:highlight w:val="white"/>
-        </w:rPr>
-        <w:t xml:space="preserve"> </w:t>
-      </w:r>
-      <w:r>
-        <w:rPr>
-          <w:highlight w:val="white"/>
-        </w:rPr>
-        <w:t>object</w:t>
-      </w:r>
-      <w:r>
-        <w:rPr>
-          <w:highlight w:val="white"/>
-        </w:rPr>
-        <w:t xml:space="preserve">. </w:t>
       </w:r>
     </w:p>
     <w:p>
@@ -6497,6 +6344,7 @@
           <w:szCs w:val="24"/>
           <w:lang w:eastAsia="en-CA"/>
         </w:rPr>
+        <w:lastRenderedPageBreak/>
         <w:br/>
       </w:r>
       <w:r>
@@ -6508,7 +6356,7 @@
           <w:szCs w:val="24"/>
           <w:lang w:eastAsia="en-CA"/>
         </w:rPr>
-        <w:t>~</w:t>
+        <w:t>~profname.proflastname/submit 2</w:t>
       </w:r>
       <w:r>
         <w:rPr>
@@ -6519,7 +6367,7 @@
           <w:szCs w:val="24"/>
           <w:lang w:eastAsia="en-CA"/>
         </w:rPr>
-        <w:t>profname.proflastname/submit 200</w:t>
+        <w:t>00</w:t>
       </w:r>
       <w:bookmarkStart w:id="0" w:name="_GoBack"/>
       <w:bookmarkEnd w:id="0"/>
@@ -6564,7 +6412,6 @@
           <w:szCs w:val="24"/>
           <w:lang w:eastAsia="en-CA"/>
         </w:rPr>
-        <w:lastRenderedPageBreak/>
         <w:t>and follow the instructions.</w:t>
       </w:r>
     </w:p>
@@ -6701,7 +6548,7 @@
           <w:rPr>
             <w:noProof/>
           </w:rPr>
-          <w:t>7</w:t>
+          <w:t>5</w:t>
         </w:r>
         <w:r>
           <w:rPr>
@@ -8233,6 +8080,155 @@
     </w:lvl>
   </w:abstractNum>
   <w:abstractNum w:abstractNumId="14" w15:restartNumberingAfterBreak="0">
+    <w:nsid w:val="6E434ACD"/>
+    <w:multiLevelType w:val="multilevel"/>
+    <w:tmpl w:val="9D762E0C"/>
+    <w:lvl w:ilvl="0">
+      <w:start w:val="1"/>
+      <w:numFmt w:val="bullet"/>
+      <w:lvlText w:val=""/>
+      <w:lvlJc w:val="left"/>
+      <w:pPr>
+        <w:tabs>
+          <w:tab w:val="num" w:pos="720"/>
+        </w:tabs>
+        <w:ind w:left="720" w:hanging="360"/>
+      </w:pPr>
+      <w:rPr>
+        <w:rFonts w:ascii="Symbol" w:hAnsi="Symbol" w:hint="default"/>
+        <w:sz w:val="20"/>
+      </w:rPr>
+    </w:lvl>
+    <w:lvl w:ilvl="1">
+      <w:start w:val="1"/>
+      <w:numFmt w:val="bullet"/>
+      <w:lvlText w:val="o"/>
+      <w:lvlJc w:val="left"/>
+      <w:pPr>
+        <w:tabs>
+          <w:tab w:val="num" w:pos="1440"/>
+        </w:tabs>
+        <w:ind w:left="1440" w:hanging="360"/>
+      </w:pPr>
+      <w:rPr>
+        <w:rFonts w:ascii="Courier New" w:hAnsi="Courier New" w:cs="Times New Roman" w:hint="default"/>
+        <w:sz w:val="20"/>
+      </w:rPr>
+    </w:lvl>
+    <w:lvl w:ilvl="2">
+      <w:start w:val="1"/>
+      <w:numFmt w:val="bullet"/>
+      <w:lvlText w:val=""/>
+      <w:lvlJc w:val="left"/>
+      <w:pPr>
+        <w:tabs>
+          <w:tab w:val="num" w:pos="2160"/>
+        </w:tabs>
+        <w:ind w:left="2160" w:hanging="360"/>
+      </w:pPr>
+      <w:rPr>
+        <w:rFonts w:ascii="Wingdings" w:hAnsi="Wingdings" w:hint="default"/>
+        <w:sz w:val="20"/>
+      </w:rPr>
+    </w:lvl>
+    <w:lvl w:ilvl="3">
+      <w:start w:val="1"/>
+      <w:numFmt w:val="bullet"/>
+      <w:lvlText w:val=""/>
+      <w:lvlJc w:val="left"/>
+      <w:pPr>
+        <w:tabs>
+          <w:tab w:val="num" w:pos="2880"/>
+        </w:tabs>
+        <w:ind w:left="2880" w:hanging="360"/>
+      </w:pPr>
+      <w:rPr>
+        <w:rFonts w:ascii="Wingdings" w:hAnsi="Wingdings" w:hint="default"/>
+        <w:sz w:val="20"/>
+      </w:rPr>
+    </w:lvl>
+    <w:lvl w:ilvl="4">
+      <w:start w:val="1"/>
+      <w:numFmt w:val="bullet"/>
+      <w:lvlText w:val=""/>
+      <w:lvlJc w:val="left"/>
+      <w:pPr>
+        <w:tabs>
+          <w:tab w:val="num" w:pos="3600"/>
+        </w:tabs>
+        <w:ind w:left="3600" w:hanging="360"/>
+      </w:pPr>
+      <w:rPr>
+        <w:rFonts w:ascii="Wingdings" w:hAnsi="Wingdings" w:hint="default"/>
+        <w:sz w:val="20"/>
+      </w:rPr>
+    </w:lvl>
+    <w:lvl w:ilvl="5">
+      <w:start w:val="1"/>
+      <w:numFmt w:val="bullet"/>
+      <w:lvlText w:val=""/>
+      <w:lvlJc w:val="left"/>
+      <w:pPr>
+        <w:tabs>
+          <w:tab w:val="num" w:pos="4320"/>
+        </w:tabs>
+        <w:ind w:left="4320" w:hanging="360"/>
+      </w:pPr>
+      <w:rPr>
+        <w:rFonts w:ascii="Wingdings" w:hAnsi="Wingdings" w:hint="default"/>
+        <w:sz w:val="20"/>
+      </w:rPr>
+    </w:lvl>
+    <w:lvl w:ilvl="6">
+      <w:start w:val="1"/>
+      <w:numFmt w:val="bullet"/>
+      <w:lvlText w:val=""/>
+      <w:lvlJc w:val="left"/>
+      <w:pPr>
+        <w:tabs>
+          <w:tab w:val="num" w:pos="5040"/>
+        </w:tabs>
+        <w:ind w:left="5040" w:hanging="360"/>
+      </w:pPr>
+      <w:rPr>
+        <w:rFonts w:ascii="Wingdings" w:hAnsi="Wingdings" w:hint="default"/>
+        <w:sz w:val="20"/>
+      </w:rPr>
+    </w:lvl>
+    <w:lvl w:ilvl="7">
+      <w:start w:val="1"/>
+      <w:numFmt w:val="bullet"/>
+      <w:lvlText w:val=""/>
+      <w:lvlJc w:val="left"/>
+      <w:pPr>
+        <w:tabs>
+          <w:tab w:val="num" w:pos="5760"/>
+        </w:tabs>
+        <w:ind w:left="5760" w:hanging="360"/>
+      </w:pPr>
+      <w:rPr>
+        <w:rFonts w:ascii="Wingdings" w:hAnsi="Wingdings" w:hint="default"/>
+        <w:sz w:val="20"/>
+      </w:rPr>
+    </w:lvl>
+    <w:lvl w:ilvl="8">
+      <w:start w:val="1"/>
+      <w:numFmt w:val="bullet"/>
+      <w:lvlText w:val=""/>
+      <w:lvlJc w:val="left"/>
+      <w:pPr>
+        <w:tabs>
+          <w:tab w:val="num" w:pos="6480"/>
+        </w:tabs>
+        <w:ind w:left="6480" w:hanging="360"/>
+      </w:pPr>
+      <w:rPr>
+        <w:rFonts w:ascii="Wingdings" w:hAnsi="Wingdings" w:hint="default"/>
+        <w:sz w:val="20"/>
+      </w:rPr>
+    </w:lvl>
+  </w:abstractNum>
+  <w:abstractNum w:abstractNumId="15" w15:restartNumberingAfterBreak="0">
     <w:nsid w:val="73A55E4C"/>
     <w:multiLevelType w:val="hybridMultilevel"/>
     <w:tmpl w:val="BC64CD12"/>
@@ -8345,7 +8341,7 @@
       </w:rPr>
     </w:lvl>
   </w:abstractNum>
-  <w:abstractNum w:abstractNumId="15" w15:restartNumberingAfterBreak="0">
+  <w:abstractNum w:abstractNumId="16" w15:restartNumberingAfterBreak="0">
     <w:nsid w:val="7561540E"/>
     <w:multiLevelType w:val="hybridMultilevel"/>
     <w:tmpl w:val="D5AA6E2C"/>
@@ -8458,7 +8454,7 @@
       </w:rPr>
     </w:lvl>
   </w:abstractNum>
-  <w:abstractNum w:abstractNumId="16" w15:restartNumberingAfterBreak="0">
+  <w:abstractNum w:abstractNumId="17" w15:restartNumberingAfterBreak="0">
     <w:nsid w:val="77D61B8F"/>
     <w:multiLevelType w:val="hybridMultilevel"/>
     <w:tmpl w:val="FB660690"/>
@@ -8571,7 +8567,7 @@
       </w:rPr>
     </w:lvl>
   </w:abstractNum>
-  <w:abstractNum w:abstractNumId="17" w15:restartNumberingAfterBreak="0">
+  <w:abstractNum w:abstractNumId="18" w15:restartNumberingAfterBreak="0">
     <w:nsid w:val="7DB908F5"/>
     <w:multiLevelType w:val="hybridMultilevel"/>
     <w:tmpl w:val="B240D954"/>
@@ -8684,7 +8680,7 @@
       </w:rPr>
     </w:lvl>
   </w:abstractNum>
-  <w:abstractNum w:abstractNumId="18" w15:restartNumberingAfterBreak="0">
+  <w:abstractNum w:abstractNumId="19" w15:restartNumberingAfterBreak="0">
     <w:nsid w:val="7F357868"/>
     <w:multiLevelType w:val="hybridMultilevel"/>
     <w:tmpl w:val="C0089B7A"/>
@@ -8809,13 +8805,13 @@
     <w:abstractNumId w:val="6"/>
   </w:num>
   <w:num w:numId="5">
-    <w:abstractNumId w:val="14"/>
+    <w:abstractNumId w:val="15"/>
   </w:num>
   <w:num w:numId="6">
     <w:abstractNumId w:val="11"/>
   </w:num>
   <w:num w:numId="7">
-    <w:abstractNumId w:val="15"/>
+    <w:abstractNumId w:val="16"/>
   </w:num>
   <w:num w:numId="8">
     <w:abstractNumId w:val="3"/>
@@ -8824,10 +8820,10 @@
     <w:abstractNumId w:val="2"/>
   </w:num>
   <w:num w:numId="10">
-    <w:abstractNumId w:val="16"/>
+    <w:abstractNumId w:val="17"/>
   </w:num>
   <w:num w:numId="11">
-    <w:abstractNumId w:val="17"/>
+    <w:abstractNumId w:val="18"/>
   </w:num>
   <w:num w:numId="12">
     <w:abstractNumId w:val="5"/>
@@ -8842,13 +8838,13 @@
     <w:abstractNumId w:val="1"/>
   </w:num>
   <w:num w:numId="16">
-    <w:abstractNumId w:val="16"/>
+    <w:abstractNumId w:val="17"/>
   </w:num>
   <w:num w:numId="17">
     <w:abstractNumId w:val="10"/>
   </w:num>
   <w:num w:numId="18">
-    <w:abstractNumId w:val="18"/>
+    <w:abstractNumId w:val="19"/>
   </w:num>
   <w:num w:numId="19">
     <w:abstractNumId w:val="13"/>
@@ -8891,6 +8887,9 @@
   </w:num>
   <w:num w:numId="23">
     <w:abstractNumId w:val="12"/>
+  </w:num>
+  <w:num w:numId="24">
+    <w:abstractNumId w:val="14"/>
   </w:num>
 </w:numbering>
 </file>
@@ -10042,7 +10041,7 @@
 </file>
 
 <file path=customXml/itemProps1.xml><?xml version="1.0" encoding="utf-8"?>
-<ds:datastoreItem xmlns:ds="http://schemas.openxmlformats.org/officeDocument/2006/customXml" ds:itemID="{09E2D2BF-7502-4DC5-B916-1E60048DA85F}">
+<ds:datastoreItem xmlns:ds="http://schemas.openxmlformats.org/officeDocument/2006/customXml" ds:itemID="{BC72CE83-1D56-41B9-8869-6CD971A3B830}">
   <ds:schemaRefs>
     <ds:schemaRef ds:uri="http://schemas.openxmlformats.org/officeDocument/2006/bibliography"/>
   </ds:schemaRefs>

</xml_diff>